<commit_message>
Analyze upper and lower data
</commit_message>
<xml_diff>
--- a/Static_dynamic_performance.docx
+++ b/Static_dynamic_performance.docx
@@ -5,8 +5,14 @@
     <w:p>
       <w:pPr>
         <w:pStyle w:val="Heading1"/>
-      </w:pPr>
-      <w:r>
+        <w:rPr>
+          <w:lang w:val="en-GB"/>
+        </w:rPr>
+      </w:pPr>
+      <w:r>
+        <w:rPr>
+          <w:lang w:val="en-GB"/>
+        </w:rPr>
         <w:t>Setup</w:t>
       </w:r>
     </w:p>
@@ -364,6 +370,11 @@
       </w:r>
     </w:p>
     <w:p>
+      <w:pPr>
+        <w:rPr>
+          <w:lang w:val="en-GB"/>
+        </w:rPr>
+      </w:pPr>
       <w:r>
         <w:rPr>
           <w:lang w:val="en-US"/>
@@ -375,19 +386,7 @@
           <w:lang w:val="en-US"/>
         </w:rPr>
         <w:br/>
-        <w:t>Additionally it is hypothesized that for more “static” actions (</w:t>
-      </w:r>
-      <w:r>
-        <w:rPr>
-          <w:lang w:val="en-US"/>
-        </w:rPr>
-        <w:t>i.e</w:t>
-      </w:r>
-      <w:r>
-        <w:rPr>
-          <w:lang w:val="en-US"/>
-        </w:rPr>
-        <w:t xml:space="preserve">. </w:t>
+        <w:t xml:space="preserve">Additionally it is hypothesized that for more “static” actions (i.e. </w:t>
       </w:r>
       <w:r>
         <w:rPr>
@@ -399,13 +398,7 @@
         <w:rPr>
           <w:lang w:val="en-US"/>
         </w:rPr>
-        <w:t>,</w:t>
-      </w:r>
-      <w:r>
-        <w:rPr>
-          <w:lang w:val="en-US"/>
-        </w:rPr>
-        <w:t xml:space="preserve"> </w:t>
+        <w:t xml:space="preserve">, </w:t>
       </w:r>
       <w:proofErr w:type="spellStart"/>
       <w:r>
@@ -419,19 +412,7 @@
         <w:rPr>
           <w:lang w:val="en-US"/>
         </w:rPr>
-        <w:t>, Posing</w:t>
-      </w:r>
-      <w:r>
-        <w:rPr>
-          <w:lang w:val="en-US"/>
-        </w:rPr>
-        <w:t>) the initial performance will be better compared to “dynamic” actions (</w:t>
-      </w:r>
-      <w:r>
-        <w:rPr>
-          <w:lang w:val="en-US"/>
-        </w:rPr>
-        <w:t xml:space="preserve">i.e. Walking, </w:t>
+        <w:t xml:space="preserve">, Posing) the initial performance will be better compared to “dynamic” actions (i.e. Walking, </w:t>
       </w:r>
       <w:proofErr w:type="spellStart"/>
       <w:r>
@@ -459,46 +440,20 @@
         <w:rPr>
           <w:lang w:val="en-US"/>
         </w:rPr>
-        <w:t>, Greeting</w:t>
-      </w:r>
-      <w:r>
-        <w:rPr>
-          <w:lang w:val="en-US"/>
-        </w:rPr>
-        <w:t>). However, as more time steps are fed to the model, it is hypothesized that the accuracy of the predictions for the dynamic actions will relatively increase more.</w:t>
-      </w:r>
-    </w:p>
-    <w:p>
-      <w:pPr>
-        <w:rPr>
-          <w:lang w:val="en-US"/>
-        </w:rPr>
-      </w:pPr>
-      <w:r>
-        <w:rPr>
-          <w:lang w:val="en-US"/>
-        </w:rPr>
-        <w:t xml:space="preserve">To </w:t>
-      </w:r>
-      <w:proofErr w:type="gramStart"/>
-      <w:r>
-        <w:rPr>
-          <w:lang w:val="en-US"/>
-        </w:rPr>
-        <w:t>test</w:t>
-      </w:r>
-      <w:proofErr w:type="gramEnd"/>
-      <w:r>
-        <w:rPr>
-          <w:lang w:val="en-US"/>
-        </w:rPr>
-        <w:t xml:space="preserve"> these hypotheses, the model has been fed samples of data</w:t>
-      </w:r>
-      <w:r>
-        <w:rPr>
-          <w:lang w:val="en-US"/>
-        </w:rPr>
-        <w:t xml:space="preserve">. </w:t>
+        <w:t>, Greeting). However, as more time steps are fed to the model, it is hypothesized that the accuracy of the predictions for the dynamic actions will relatively increase more.</w:t>
+      </w:r>
+    </w:p>
+    <w:p>
+      <w:pPr>
+        <w:rPr>
+          <w:lang w:val="en-US"/>
+        </w:rPr>
+      </w:pPr>
+      <w:r>
+        <w:rPr>
+          <w:lang w:val="en-US"/>
+        </w:rPr>
+        <w:t xml:space="preserve">To test these hypotheses, the model has been fed samples of data. </w:t>
       </w:r>
       <w:r>
         <w:rPr>
@@ -518,27 +473,7 @@
         <w:rPr>
           <w:lang w:val="en-US"/>
         </w:rPr>
-        <w:t xml:space="preserve">. </w:t>
-      </w:r>
-      <w:r>
-        <w:rPr>
-          <w:lang w:val="en-US"/>
-        </w:rPr>
-        <w:t xml:space="preserve">This is repeated for all samples of data in the evaluation set for each type of action. More specifically, this evaluation set </w:t>
-      </w:r>
-      <w:proofErr w:type="gramStart"/>
-      <w:r>
-        <w:rPr>
-          <w:lang w:val="en-US"/>
-        </w:rPr>
-        <w:t>contains</w:t>
-      </w:r>
-      <w:proofErr w:type="gramEnd"/>
-      <w:r>
-        <w:rPr>
-          <w:lang w:val="en-US"/>
-        </w:rPr>
-        <w:t xml:space="preserve"> 256 samples of the actions for </w:t>
+        <w:t xml:space="preserve">. This is repeated for all samples of data in the evaluation set for each type of action. More specifically, this evaluation set contains 256 samples of the actions for </w:t>
       </w:r>
       <w:r>
         <w:rPr>
@@ -756,21 +691,7 @@
         <w:rPr>
           <w:lang w:val="en-US"/>
         </w:rPr>
-        <w:t xml:space="preserve">This way of evaluating the data is more in line with the </w:t>
-      </w:r>
-      <w:proofErr w:type="gramStart"/>
-      <w:r>
-        <w:rPr>
-          <w:lang w:val="en-US"/>
-        </w:rPr>
-        <w:t>literature, since</w:t>
-      </w:r>
-      <w:proofErr w:type="gramEnd"/>
-      <w:r>
-        <w:rPr>
-          <w:lang w:val="en-US"/>
-        </w:rPr>
-        <w:t xml:space="preserve"> the predicted motion is always the same.</w:t>
+        <w:t>This way of evaluating the data is more in line with the literature, since the predicted motion is always the same.</w:t>
       </w:r>
     </w:p>
     <w:p>
@@ -784,34 +705,8 @@
         <w:rPr>
           <w:lang w:val="en-US"/>
         </w:rPr>
-        <w:t>Front</w:t>
-      </w:r>
-      <w:r>
-        <w:rPr>
-          <w:lang w:val="en-US"/>
-        </w:rPr>
-        <w:t>-</w:t>
-      </w:r>
-      <w:r>
-        <w:rPr>
-          <w:lang w:val="en-US"/>
-        </w:rPr>
-        <w:t>to</w:t>
-      </w:r>
-      <w:r>
-        <w:rPr>
-          <w:lang w:val="en-US"/>
-        </w:rPr>
-        <w:t>-</w:t>
-      </w:r>
-      <w:proofErr w:type="gramStart"/>
-      <w:r>
-        <w:rPr>
-          <w:lang w:val="en-US"/>
-        </w:rPr>
-        <w:t>back</w:t>
-      </w:r>
-      <w:proofErr w:type="gramEnd"/>
+        <w:t>Front-to-back</w:t>
+      </w:r>
     </w:p>
     <w:p>
       <w:pPr>
@@ -891,21 +786,7 @@
         <w:rPr>
           <w:lang w:val="en-US"/>
         </w:rPr>
-        <w:t xml:space="preserve">In this version, the data anchors itself on the start of the input movement and aims to predict the </w:t>
-      </w:r>
-      <w:proofErr w:type="gramStart"/>
-      <w:r>
-        <w:rPr>
-          <w:lang w:val="en-US"/>
-        </w:rPr>
-        <w:t>subsequent</w:t>
-      </w:r>
-      <w:proofErr w:type="gramEnd"/>
-      <w:r>
-        <w:rPr>
-          <w:lang w:val="en-US"/>
-        </w:rPr>
-        <w:t xml:space="preserve"> motion. Over time, more new data is fed to the model. This means that the predicted motion is slightly different every time a new frame of data is added. This is visually shown here (without the padding).</w:t>
+        <w:t>In this version, the data anchors itself on the start of the input movement and aims to predict the subsequent motion. Over time, more new data is fed to the model. This means that the predicted motion is slightly different every time a new frame of data is added. This is visually shown here (without the padding).</w:t>
       </w:r>
     </w:p>
     <w:p>
@@ -944,6 +825,20 @@
     </w:p>
     <w:p>
       <w:pPr>
+        <w:pStyle w:val="Heading2"/>
+        <w:rPr>
+          <w:lang w:val="en-US"/>
+        </w:rPr>
+      </w:pPr>
+      <w:r>
+        <w:rPr>
+          <w:lang w:val="en-US"/>
+        </w:rPr>
+        <w:t>Static vs Dynamic</w:t>
+      </w:r>
+    </w:p>
+    <w:p>
+      <w:pPr>
         <w:rPr>
           <w:lang w:val="en-US"/>
         </w:rPr>
@@ -977,21 +872,7 @@
         <w:rPr>
           <w:lang w:val="en-US"/>
         </w:rPr>
-        <w:t xml:space="preserve">When the model is given fiver or fewer input frames, the average MPJPE for static actions at prediction horizons up to 560ms is lower than for dynamic actions. This </w:t>
-      </w:r>
-      <w:proofErr w:type="gramStart"/>
-      <w:r>
-        <w:rPr>
-          <w:lang w:val="en-US"/>
-        </w:rPr>
-        <w:t>indicates</w:t>
-      </w:r>
-      <w:proofErr w:type="gramEnd"/>
-      <w:r>
-        <w:rPr>
-          <w:lang w:val="en-US"/>
-        </w:rPr>
-        <w:t xml:space="preserve"> </w:t>
+        <w:t xml:space="preserve">When the model is given fiver or fewer input frames, the average MPJPE for static actions at prediction horizons up to 560ms is lower than for dynamic actions. This indicates </w:t>
       </w:r>
       <w:proofErr w:type="gramStart"/>
       <w:r>
@@ -1182,21 +1063,7 @@
         <w:rPr>
           <w:lang w:val="en-US"/>
         </w:rPr>
-        <w:t xml:space="preserve">longer prediction horizons (red and green plots), the prediction accuracy for dynamic actions is better. One explanation for this could be that since dynamic actions are inherently more cyclic (think of walking), the model might be able to implicitly infer the intended action. Additionally, visual analyzation of the static actions reveals that the movements are </w:t>
-      </w:r>
-      <w:proofErr w:type="gramStart"/>
-      <w:r>
-        <w:rPr>
-          <w:lang w:val="en-US"/>
-        </w:rPr>
-        <w:t>a lot</w:t>
-      </w:r>
-      <w:proofErr w:type="gramEnd"/>
-      <w:r>
-        <w:rPr>
-          <w:lang w:val="en-US"/>
-        </w:rPr>
-        <w:t xml:space="preserve"> more erratic, especially since these movements are mainly centered above the torso. This could also be a leading cause of the underperformance of these models on more “static” movements.</w:t>
+        <w:t>longer prediction horizons (red and green plots), the prediction accuracy for dynamic actions is better. One explanation for this could be that since dynamic actions are inherently more cyclic (think of walking), the model might be able to implicitly infer the intended action. Additionally, visual analyzation of the static actions reveals that the movements are a lot more erratic, especially since these movements are mainly centered above the torso. This could also be a leading cause of the underperformance of these models on more “static” movements.</w:t>
       </w:r>
       <w:r>
         <w:rPr>
@@ -1210,32 +1077,14 @@
           <w:bCs/>
           <w:lang w:val="en-US"/>
         </w:rPr>
-        <w:t xml:space="preserve">To </w:t>
-      </w:r>
-      <w:proofErr w:type="gramStart"/>
+        <w:t xml:space="preserve">To test this </w:t>
+      </w:r>
       <w:r>
         <w:rPr>
           <w:b/>
           <w:bCs/>
           <w:lang w:val="en-US"/>
         </w:rPr>
-        <w:t>test</w:t>
-      </w:r>
-      <w:proofErr w:type="gramEnd"/>
-      <w:r>
-        <w:rPr>
-          <w:b/>
-          <w:bCs/>
-          <w:lang w:val="en-US"/>
-        </w:rPr>
-        <w:t xml:space="preserve"> this </w:t>
-      </w:r>
-      <w:r>
-        <w:rPr>
-          <w:b/>
-          <w:bCs/>
-          <w:lang w:val="en-US"/>
-        </w:rPr>
         <w:lastRenderedPageBreak/>
         <w:t>hypothesis, it is possible to evaluate the performance of the model’s prediction separated by upper and lower body predictions.</w:t>
       </w:r>
@@ -1264,21 +1113,7 @@
         <w:rPr>
           <w:lang w:val="en-US"/>
         </w:rPr>
-        <w:t xml:space="preserve"> been reviewed to </w:t>
-      </w:r>
-      <w:proofErr w:type="gramStart"/>
-      <w:r>
-        <w:rPr>
-          <w:lang w:val="en-US"/>
-        </w:rPr>
-        <w:t>determine</w:t>
-      </w:r>
-      <w:proofErr w:type="gramEnd"/>
-      <w:r>
-        <w:rPr>
-          <w:lang w:val="en-US"/>
-        </w:rPr>
-        <w:t xml:space="preserve"> whether an action is static, dynamic or somewhere in between. A good example is the action “waiting”, which intuitively would belong in the “static” group, but the reviewed samples</w:t>
+        <w:t xml:space="preserve"> been reviewed to determine whether an action is static, dynamic or somewhere in between. A good example is the action “waiting”, which intuitively would belong in the “static” group, but the reviewed samples</w:t>
       </w:r>
       <w:r>
         <w:rPr>
@@ -1296,74 +1131,33 @@
     </w:p>
     <w:p>
       <w:pPr>
-        <w:rPr>
-          <w:lang w:val="en-US"/>
-        </w:rPr>
-      </w:pPr>
-    </w:p>
-    <w:p>
-      <w:pPr>
-        <w:rPr>
-          <w:lang w:val="en-US"/>
-        </w:rPr>
-      </w:pPr>
-      <w:r>
-        <w:rPr>
-          <w:noProof/>
-          <w:lang w:val="en-US"/>
-        </w:rPr>
-        <w:t xml:space="preserve"> </w:t>
-      </w:r>
-    </w:p>
-    <w:p>
-      <w:pPr>
-        <w:rPr>
-          <w:lang w:val="en-US"/>
-        </w:rPr>
-      </w:pPr>
-    </w:p>
-    <w:p>
-      <w:pPr>
-        <w:rPr>
-          <w:lang w:val="en-US"/>
-        </w:rPr>
-      </w:pPr>
-    </w:p>
-    <w:p>
-      <w:pPr>
-        <w:rPr>
-          <w:lang w:val="en-US"/>
-        </w:rPr>
-      </w:pPr>
-    </w:p>
-    <w:p>
-      <w:pPr>
-        <w:rPr>
-          <w:lang w:val="en-US"/>
-        </w:rPr>
-      </w:pPr>
-    </w:p>
-    <w:p>
-      <w:pPr>
-        <w:rPr>
-          <w:lang w:val="en-US"/>
-        </w:rPr>
-      </w:pPr>
-    </w:p>
-    <w:p>
-      <w:pPr>
-        <w:pStyle w:val="Heading1"/>
-      </w:pPr>
-      <w:r>
-        <w:rPr>
-          <w:noProof/>
-        </w:rPr>
-        <w:lastRenderedPageBreak/>
+        <w:pStyle w:val="Heading2"/>
+        <w:rPr>
+          <w:lang w:val="en-US"/>
+        </w:rPr>
+      </w:pPr>
+      <w:r>
+        <w:rPr>
+          <w:lang w:val="en-US"/>
+        </w:rPr>
+        <w:t>Upper vs lower</w:t>
+      </w:r>
+    </w:p>
+    <w:p>
+      <w:pPr>
+        <w:rPr>
+          <w:lang w:val="en-US"/>
+        </w:rPr>
+      </w:pPr>
+      <w:r>
+        <w:rPr>
+          <w:lang w:val="en-US"/>
+        </w:rPr>
         <w:drawing>
-          <wp:inline distT="0" distB="0" distL="0" distR="0" wp14:anchorId="3BF86B0C" wp14:editId="7257A8D6">
-            <wp:extent cx="5753100" cy="2933700"/>
+          <wp:inline distT="0" distB="0" distL="0" distR="0" wp14:anchorId="3653543C" wp14:editId="5403AB07">
+            <wp:extent cx="5760720" cy="3456305"/>
             <wp:effectExtent l="0" t="0" r="0" b="0"/>
-            <wp:docPr id="408663648" name="Picture 6" descr="A graph of different colored lines&#10;&#10;AI-generated content may be incorrect."/>
+            <wp:docPr id="1057357965" name="Picture 1" descr="A graph of different colored lines&#10;&#10;AI-generated content may be incorrect."/>
             <wp:cNvGraphicFramePr>
               <a:graphicFrameLocks xmlns:a="http://schemas.openxmlformats.org/drawingml/2006/main" noChangeAspect="1"/>
             </wp:cNvGraphicFramePr>
@@ -1371,36 +1165,23 @@
               <a:graphicData uri="http://schemas.openxmlformats.org/drawingml/2006/picture">
                 <pic:pic xmlns:pic="http://schemas.openxmlformats.org/drawingml/2006/picture">
                   <pic:nvPicPr>
-                    <pic:cNvPr id="408663648" name="Picture 6" descr="A graph of different colored lines&#10;&#10;AI-generated content may be incorrect."/>
-                    <pic:cNvPicPr>
-                      <a:picLocks noChangeAspect="1" noChangeArrowheads="1"/>
-                    </pic:cNvPicPr>
+                    <pic:cNvPr id="1057357965" name="Picture 1" descr="A graph of different colored lines&#10;&#10;AI-generated content may be incorrect."/>
+                    <pic:cNvPicPr/>
                   </pic:nvPicPr>
                   <pic:blipFill>
-                    <a:blip r:embed="rId13" cstate="print">
-                      <a:extLst>
-                        <a:ext uri="{28A0092B-C50C-407E-A947-70E740481C1C}">
-                          <a14:useLocalDpi xmlns:a14="http://schemas.microsoft.com/office/drawing/2010/main" val="0"/>
-                        </a:ext>
-                      </a:extLst>
-                    </a:blip>
-                    <a:srcRect/>
+                    <a:blip r:embed="rId13"/>
                     <a:stretch>
                       <a:fillRect/>
                     </a:stretch>
                   </pic:blipFill>
-                  <pic:spPr bwMode="auto">
+                  <pic:spPr>
                     <a:xfrm>
                       <a:off x="0" y="0"/>
-                      <a:ext cx="5753100" cy="2933700"/>
+                      <a:ext cx="5760720" cy="3456305"/>
                     </a:xfrm>
                     <a:prstGeom prst="rect">
                       <a:avLst/>
                     </a:prstGeom>
-                    <a:noFill/>
-                    <a:ln>
-                      <a:noFill/>
-                    </a:ln>
                   </pic:spPr>
                 </pic:pic>
               </a:graphicData>
@@ -1408,15 +1189,49 @@
           </wp:inline>
         </w:drawing>
       </w:r>
-      <w:r>
-        <w:rPr>
-          <w:noProof/>
-        </w:rPr>
+    </w:p>
+    <w:p>
+      <w:pPr>
+        <w:rPr>
+          <w:lang w:val="en-US"/>
+        </w:rPr>
+      </w:pPr>
+      <w:r>
+        <w:rPr>
+          <w:lang w:val="en-US"/>
+        </w:rPr>
+        <w:t>The separation of the data between upper and lower body shows that over all the actions, the accuracy of the predictions of the lower body is better</w:t>
+      </w:r>
+      <w:r>
+        <w:rPr>
+          <w:lang w:val="en-US"/>
+        </w:rPr>
+        <w:t>.</w:t>
+      </w:r>
+    </w:p>
+    <w:p>
+      <w:pPr>
+        <w:rPr>
+          <w:lang w:val="en-US"/>
+        </w:rPr>
+      </w:pPr>
+    </w:p>
+    <w:p>
+      <w:pPr>
+        <w:rPr>
+          <w:lang w:val="en-US"/>
+        </w:rPr>
+      </w:pPr>
+      <w:r>
+        <w:rPr>
+          <w:lang w:val="en-US"/>
+        </w:rPr>
+        <w:lastRenderedPageBreak/>
         <w:drawing>
-          <wp:inline distT="0" distB="0" distL="0" distR="0" wp14:anchorId="6C0B7FCD" wp14:editId="0FD4D0B7">
-            <wp:extent cx="5753100" cy="2933700"/>
+          <wp:inline distT="0" distB="0" distL="0" distR="0" wp14:anchorId="5A658E1E" wp14:editId="5F34318C">
+            <wp:extent cx="5760720" cy="3456305"/>
             <wp:effectExtent l="0" t="0" r="0" b="0"/>
-            <wp:docPr id="1002078036" name="Picture 5" descr="A graph with different colored lines&#10;&#10;AI-generated content may be incorrect."/>
+            <wp:docPr id="1040091345" name="Picture 1" descr="A graph of different colored lines&#10;&#10;AI-generated content may be incorrect."/>
             <wp:cNvGraphicFramePr>
               <a:graphicFrameLocks xmlns:a="http://schemas.openxmlformats.org/drawingml/2006/main" noChangeAspect="1"/>
             </wp:cNvGraphicFramePr>
@@ -1424,36 +1239,23 @@
               <a:graphicData uri="http://schemas.openxmlformats.org/drawingml/2006/picture">
                 <pic:pic xmlns:pic="http://schemas.openxmlformats.org/drawingml/2006/picture">
                   <pic:nvPicPr>
-                    <pic:cNvPr id="1002078036" name="Picture 5" descr="A graph with different colored lines&#10;&#10;AI-generated content may be incorrect."/>
-                    <pic:cNvPicPr>
-                      <a:picLocks noChangeAspect="1" noChangeArrowheads="1"/>
-                    </pic:cNvPicPr>
+                    <pic:cNvPr id="1040091345" name="Picture 1" descr="A graph of different colored lines&#10;&#10;AI-generated content may be incorrect."/>
+                    <pic:cNvPicPr/>
                   </pic:nvPicPr>
                   <pic:blipFill>
-                    <a:blip r:embed="rId14" cstate="print">
-                      <a:extLst>
-                        <a:ext uri="{28A0092B-C50C-407E-A947-70E740481C1C}">
-                          <a14:useLocalDpi xmlns:a14="http://schemas.microsoft.com/office/drawing/2010/main" val="0"/>
-                        </a:ext>
-                      </a:extLst>
-                    </a:blip>
-                    <a:srcRect/>
+                    <a:blip r:embed="rId14"/>
                     <a:stretch>
                       <a:fillRect/>
                     </a:stretch>
                   </pic:blipFill>
-                  <pic:spPr bwMode="auto">
+                  <pic:spPr>
                     <a:xfrm>
                       <a:off x="0" y="0"/>
-                      <a:ext cx="5753100" cy="2933700"/>
+                      <a:ext cx="5760720" cy="3456305"/>
                     </a:xfrm>
                     <a:prstGeom prst="rect">
                       <a:avLst/>
                     </a:prstGeom>
-                    <a:noFill/>
-                    <a:ln>
-                      <a:noFill/>
-                    </a:ln>
                   </pic:spPr>
                 </pic:pic>
               </a:graphicData>
@@ -1461,6 +1263,106 @@
           </wp:inline>
         </w:drawing>
       </w:r>
+      <w:r>
+        <w:rPr>
+          <w:lang w:val="en-US"/>
+        </w:rPr>
+        <w:drawing>
+          <wp:inline distT="0" distB="0" distL="0" distR="0" wp14:anchorId="435F280B" wp14:editId="5B6F6395">
+            <wp:extent cx="5760720" cy="3456305"/>
+            <wp:effectExtent l="0" t="0" r="0" b="0"/>
+            <wp:docPr id="1186543711" name="Picture 1" descr="A graph of different colored lines&#10;&#10;AI-generated content may be incorrect."/>
+            <wp:cNvGraphicFramePr>
+              <a:graphicFrameLocks xmlns:a="http://schemas.openxmlformats.org/drawingml/2006/main" noChangeAspect="1"/>
+            </wp:cNvGraphicFramePr>
+            <a:graphic xmlns:a="http://schemas.openxmlformats.org/drawingml/2006/main">
+              <a:graphicData uri="http://schemas.openxmlformats.org/drawingml/2006/picture">
+                <pic:pic xmlns:pic="http://schemas.openxmlformats.org/drawingml/2006/picture">
+                  <pic:nvPicPr>
+                    <pic:cNvPr id="1186543711" name="Picture 1" descr="A graph of different colored lines&#10;&#10;AI-generated content may be incorrect."/>
+                    <pic:cNvPicPr/>
+                  </pic:nvPicPr>
+                  <pic:blipFill>
+                    <a:blip r:embed="rId15"/>
+                    <a:stretch>
+                      <a:fillRect/>
+                    </a:stretch>
+                  </pic:blipFill>
+                  <pic:spPr>
+                    <a:xfrm>
+                      <a:off x="0" y="0"/>
+                      <a:ext cx="5760720" cy="3456305"/>
+                    </a:xfrm>
+                    <a:prstGeom prst="rect">
+                      <a:avLst/>
+                    </a:prstGeom>
+                  </pic:spPr>
+                </pic:pic>
+              </a:graphicData>
+            </a:graphic>
+          </wp:inline>
+        </w:drawing>
+      </w:r>
+    </w:p>
+    <w:p>
+      <w:pPr>
+        <w:rPr>
+          <w:lang w:val="en-US"/>
+        </w:rPr>
+      </w:pPr>
+      <w:r>
+        <w:rPr>
+          <w:lang w:val="en-US"/>
+        </w:rPr>
+        <w:t xml:space="preserve">When looking at the distinction between </w:t>
+      </w:r>
+      <w:r>
+        <w:rPr>
+          <w:lang w:val="en-US"/>
+        </w:rPr>
+        <w:t>static and dynamic actions for the upper and lower body separately, it becomes visible that the lower body is still outperforming the predictions for longer horizons. What is even more visible now is that for dynamic actions, the predictions of the lower body</w:t>
+      </w:r>
+      <w:r>
+        <w:rPr>
+          <w:lang w:val="en-US"/>
+        </w:rPr>
+        <w:t xml:space="preserve"> increase rapidly as more timesteps are given to the model. This</w:t>
+      </w:r>
+      <w:r>
+        <w:rPr>
+          <w:lang w:val="en-US"/>
+        </w:rPr>
+        <w:t xml:space="preserve"> strengthens the hypothesis that the model </w:t>
+      </w:r>
+      <w:proofErr w:type="gramStart"/>
+      <w:r>
+        <w:rPr>
+          <w:lang w:val="en-US"/>
+        </w:rPr>
+        <w:t>is able to</w:t>
+      </w:r>
+      <w:proofErr w:type="gramEnd"/>
+      <w:r>
+        <w:rPr>
+          <w:lang w:val="en-US"/>
+        </w:rPr>
+        <w:t xml:space="preserve"> estimate different aspects of a gait cycle, such as frequency and pace.</w:t>
+      </w:r>
+    </w:p>
+    <w:p>
+      <w:pPr>
+        <w:rPr>
+          <w:lang w:val="en-US"/>
+        </w:rPr>
+      </w:pPr>
+    </w:p>
+    <w:p>
+      <w:pPr>
+        <w:pStyle w:val="Heading1"/>
+        <w:rPr>
+          <w:lang w:val="en-GB"/>
+        </w:rPr>
+      </w:pPr>
     </w:p>
     <w:sectPr>
       <w:pgSz w:w="11906" w:h="16838"/>
@@ -2074,6 +1976,7 @@
   <w:style w:type="character" w:default="1" w:styleId="DefaultParagraphFont">
     <w:name w:val="Default Paragraph Font"/>
     <w:uiPriority w:val="1"/>
+    <w:semiHidden/>
     <w:unhideWhenUsed/>
   </w:style>
   <w:style w:type="table" w:default="1" w:styleId="TableNormal">

</xml_diff>

<commit_message>
Add beginning of conclusion for longer predictions
</commit_message>
<xml_diff>
--- a/Static_dynamic_performance.docx
+++ b/Static_dynamic_performance.docx
@@ -1151,6 +1151,7 @@
       </w:pPr>
       <w:r>
         <w:rPr>
+          <w:noProof/>
           <w:lang w:val="en-US"/>
         </w:rPr>
         <w:drawing>
@@ -1224,6 +1225,7 @@
       </w:pPr>
       <w:r>
         <w:rPr>
+          <w:noProof/>
           <w:lang w:val="en-US"/>
         </w:rPr>
         <w:lastRenderedPageBreak/>
@@ -1265,6 +1267,7 @@
       </w:r>
       <w:r>
         <w:rPr>
+          <w:noProof/>
           <w:lang w:val="en-US"/>
         </w:rPr>
         <w:drawing>
@@ -1358,7 +1361,153 @@
     </w:p>
     <w:p>
       <w:pPr>
-        <w:pStyle w:val="Heading1"/>
+        <w:rPr>
+          <w:lang w:val="en-GB"/>
+        </w:rPr>
+      </w:pPr>
+      <w:r>
+        <w:rPr>
+          <w:lang w:val="en-GB"/>
+        </w:rPr>
+        <w:lastRenderedPageBreak/>
+        <w:drawing>
+          <wp:inline distT="0" distB="0" distL="0" distR="0" wp14:anchorId="6E2828FE" wp14:editId="175A1385">
+            <wp:extent cx="5760720" cy="3456305"/>
+            <wp:effectExtent l="0" t="0" r="0" b="0"/>
+            <wp:docPr id="1014825289" name="Picture 1" descr="A graph of different colored lines&#10;&#10;AI-generated content may be incorrect."/>
+            <wp:cNvGraphicFramePr>
+              <a:graphicFrameLocks xmlns:a="http://schemas.openxmlformats.org/drawingml/2006/main" noChangeAspect="1"/>
+            </wp:cNvGraphicFramePr>
+            <a:graphic xmlns:a="http://schemas.openxmlformats.org/drawingml/2006/main">
+              <a:graphicData uri="http://schemas.openxmlformats.org/drawingml/2006/picture">
+                <pic:pic xmlns:pic="http://schemas.openxmlformats.org/drawingml/2006/picture">
+                  <pic:nvPicPr>
+                    <pic:cNvPr id="1014825289" name="Picture 1" descr="A graph of different colored lines&#10;&#10;AI-generated content may be incorrect."/>
+                    <pic:cNvPicPr/>
+                  </pic:nvPicPr>
+                  <pic:blipFill>
+                    <a:blip r:embed="rId16"/>
+                    <a:stretch>
+                      <a:fillRect/>
+                    </a:stretch>
+                  </pic:blipFill>
+                  <pic:spPr>
+                    <a:xfrm>
+                      <a:off x="0" y="0"/>
+                      <a:ext cx="5760720" cy="3456305"/>
+                    </a:xfrm>
+                    <a:prstGeom prst="rect">
+                      <a:avLst/>
+                    </a:prstGeom>
+                  </pic:spPr>
+                </pic:pic>
+              </a:graphicData>
+            </a:graphic>
+          </wp:inline>
+        </w:drawing>
+      </w:r>
+      <w:r>
+        <w:rPr>
+          <w:lang w:val="en-GB"/>
+        </w:rPr>
+        <w:drawing>
+          <wp:inline distT="0" distB="0" distL="0" distR="0" wp14:anchorId="0DCBC1DC" wp14:editId="59A0C592">
+            <wp:extent cx="5760720" cy="3456305"/>
+            <wp:effectExtent l="0" t="0" r="0" b="0"/>
+            <wp:docPr id="1581915944" name="Picture 1" descr="A graph of different colored lines&#10;&#10;AI-generated content may be incorrect."/>
+            <wp:cNvGraphicFramePr>
+              <a:graphicFrameLocks xmlns:a="http://schemas.openxmlformats.org/drawingml/2006/main" noChangeAspect="1"/>
+            </wp:cNvGraphicFramePr>
+            <a:graphic xmlns:a="http://schemas.openxmlformats.org/drawingml/2006/main">
+              <a:graphicData uri="http://schemas.openxmlformats.org/drawingml/2006/picture">
+                <pic:pic xmlns:pic="http://schemas.openxmlformats.org/drawingml/2006/picture">
+                  <pic:nvPicPr>
+                    <pic:cNvPr id="1581915944" name="Picture 1" descr="A graph of different colored lines&#10;&#10;AI-generated content may be incorrect."/>
+                    <pic:cNvPicPr/>
+                  </pic:nvPicPr>
+                  <pic:blipFill>
+                    <a:blip r:embed="rId17"/>
+                    <a:stretch>
+                      <a:fillRect/>
+                    </a:stretch>
+                  </pic:blipFill>
+                  <pic:spPr>
+                    <a:xfrm>
+                      <a:off x="0" y="0"/>
+                      <a:ext cx="5760720" cy="3456305"/>
+                    </a:xfrm>
+                    <a:prstGeom prst="rect">
+                      <a:avLst/>
+                    </a:prstGeom>
+                  </pic:spPr>
+                </pic:pic>
+              </a:graphicData>
+            </a:graphic>
+          </wp:inline>
+        </w:drawing>
+      </w:r>
+    </w:p>
+    <w:p>
+      <w:pPr>
+        <w:rPr>
+          <w:lang w:val="en-GB"/>
+        </w:rPr>
+      </w:pPr>
+      <w:r>
+        <w:rPr>
+          <w:lang w:val="en-GB"/>
+        </w:rPr>
+        <w:t>While increasing the number of observed frames generally improves the prediction accuracy for shorter horizons, this benefit significantly diminishes for longer prediction horizons (2-4 seconds into the future). In both the performance plots of the upper and lower body, it is visible that the absolute MPJPE for 2000ms and 4000ms flatten out quickly, indicating that the performance for these prediction horizons does not increase as more observed frames become available to the model.</w:t>
+      </w:r>
+    </w:p>
+    <w:p>
+      <w:pPr>
+        <w:rPr>
+          <w:lang w:val="en-GB"/>
+        </w:rPr>
+      </w:pPr>
+      <w:r>
+        <w:rPr>
+          <w:lang w:val="en-GB"/>
+        </w:rPr>
+        <w:t>This plateau in performance</w:t>
+      </w:r>
+      <w:r>
+        <w:rPr>
+          <w:lang w:val="en-GB"/>
+        </w:rPr>
+        <w:t xml:space="preserve"> is likely not correlated to number of observed </w:t>
+      </w:r>
+      <w:proofErr w:type="gramStart"/>
+      <w:r>
+        <w:rPr>
+          <w:lang w:val="en-GB"/>
+        </w:rPr>
+        <w:t>frames, but</w:t>
+      </w:r>
+      <w:proofErr w:type="gramEnd"/>
+      <w:r>
+        <w:rPr>
+          <w:lang w:val="en-GB"/>
+        </w:rPr>
+        <w:t xml:space="preserve"> rather displays the limitations of the model itself; given that the average MPJPE is also </w:t>
+      </w:r>
+      <w:r>
+        <w:rPr>
+          <w:lang w:val="en-GB"/>
+        </w:rPr>
+        <w:lastRenderedPageBreak/>
+        <w:t xml:space="preserve">significantly higher than for shorter predictions, the conclusion is that the model is simply not capable of accurately prediction human motion that far into the future. As the prediction horizon increases, </w:t>
+      </w:r>
+      <w:r>
+        <w:rPr>
+          <w:lang w:val="en-GB"/>
+        </w:rPr>
+        <w:t>the task of prediction human motion becomes more challenging, and given the autoregressive nature of this model, small errors tend to propagate and balloon for further prediction horizons. As a result, the model cannot make reliable predictions for these prediction horizons, regardless of how many past frames are provided.</w:t>
+      </w:r>
+    </w:p>
+    <w:p>
+      <w:pPr>
         <w:rPr>
           <w:lang w:val="en-GB"/>
         </w:rPr>

</xml_diff>

<commit_message>
Amass eval on PhysMoP
</commit_message>
<xml_diff>
--- a/Static_dynamic_performance.docx
+++ b/Static_dynamic_performance.docx
@@ -32,7 +32,21 @@
         <w:rPr>
           <w:lang w:val="en-US"/>
         </w:rPr>
-        <w:t xml:space="preserve">xperiment implements the GCNext model as described in </w:t>
+        <w:t xml:space="preserve">xperiment implements the </w:t>
+      </w:r>
+      <w:proofErr w:type="spellStart"/>
+      <w:r>
+        <w:rPr>
+          <w:lang w:val="en-US"/>
+        </w:rPr>
+        <w:t>GCNext</w:t>
+      </w:r>
+      <w:proofErr w:type="spellEnd"/>
+      <w:r>
+        <w:rPr>
+          <w:lang w:val="en-US"/>
+        </w:rPr>
+        <w:t xml:space="preserve"> model as described in </w:t>
       </w:r>
       <w:sdt>
         <w:sdtPr>
@@ -208,7 +222,21 @@
         <w:rPr>
           <w:lang w:val="en-US"/>
         </w:rPr>
-        <w:t>For clarity sake, call this complete motion sequence the full motion</w:t>
+        <w:t xml:space="preserve">For </w:t>
+      </w:r>
+      <w:proofErr w:type="gramStart"/>
+      <w:r>
+        <w:rPr>
+          <w:lang w:val="en-US"/>
+        </w:rPr>
+        <w:t>clarity</w:t>
+      </w:r>
+      <w:proofErr w:type="gramEnd"/>
+      <w:r>
+        <w:rPr>
+          <w:lang w:val="en-US"/>
+        </w:rPr>
+        <w:t xml:space="preserve"> sake, call this complete motion sequence the full motion</w:t>
       </w:r>
       <w:r>
         <w:rPr>
@@ -337,7 +365,21 @@
         <w:rPr>
           <w:lang w:val="en-US"/>
         </w:rPr>
-        <w:t>The hypothesis is that as more data becomes available to the model, the predictions will become more and more accurate.</w:t>
+        <w:t xml:space="preserve">The hypothesis is that as more data becomes available to the model, the predictions will become </w:t>
+      </w:r>
+      <w:proofErr w:type="gramStart"/>
+      <w:r>
+        <w:rPr>
+          <w:lang w:val="en-US"/>
+        </w:rPr>
+        <w:t>more and more</w:t>
+      </w:r>
+      <w:proofErr w:type="gramEnd"/>
+      <w:r>
+        <w:rPr>
+          <w:lang w:val="en-US"/>
+        </w:rPr>
+        <w:t xml:space="preserve"> accurate.</w:t>
       </w:r>
       <w:r>
         <w:rPr>
@@ -356,7 +398,49 @@
         <w:rPr>
           <w:lang w:val="en-US"/>
         </w:rPr>
-        <w:t>, SittingDown, Posing) the initial performance will be better compared to “dynamic” actions (i.e. Walking, WalkingTogether, WalkingDog, Greeting). However, as more time steps are fed to the model, it is hypothesized that the accuracy of the predictions for the dynamic actions will relatively increase more.</w:t>
+        <w:t xml:space="preserve">, </w:t>
+      </w:r>
+      <w:proofErr w:type="spellStart"/>
+      <w:r>
+        <w:rPr>
+          <w:lang w:val="en-US"/>
+        </w:rPr>
+        <w:t>SittingDown</w:t>
+      </w:r>
+      <w:proofErr w:type="spellEnd"/>
+      <w:r>
+        <w:rPr>
+          <w:lang w:val="en-US"/>
+        </w:rPr>
+        <w:t xml:space="preserve">, Posing) the initial performance will be better compared to “dynamic” actions (i.e. Walking, </w:t>
+      </w:r>
+      <w:proofErr w:type="spellStart"/>
+      <w:r>
+        <w:rPr>
+          <w:lang w:val="en-US"/>
+        </w:rPr>
+        <w:t>WalkingTogether</w:t>
+      </w:r>
+      <w:proofErr w:type="spellEnd"/>
+      <w:r>
+        <w:rPr>
+          <w:lang w:val="en-US"/>
+        </w:rPr>
+        <w:t xml:space="preserve">, </w:t>
+      </w:r>
+      <w:proofErr w:type="spellStart"/>
+      <w:r>
+        <w:rPr>
+          <w:lang w:val="en-US"/>
+        </w:rPr>
+        <w:t>WalkingDog</w:t>
+      </w:r>
+      <w:proofErr w:type="spellEnd"/>
+      <w:r>
+        <w:rPr>
+          <w:lang w:val="en-US"/>
+        </w:rPr>
+        <w:t>, Greeting). However, as more time steps are fed to the model, it is hypothesized that the accuracy of the predictions for the dynamic actions will relatively increase more.</w:t>
       </w:r>
     </w:p>
     <w:p>
@@ -395,7 +479,63 @@
         <w:rPr>
           <w:lang w:val="en-US"/>
         </w:rPr>
-        <w:t>Eating, Sitting, SittingDown, Discussion, Waiting, Phoning, Greeting, Posing Walking, WalkingTogether, WalkingDog, Directions, TakingPhoto, Purchases</w:t>
+        <w:t xml:space="preserve">Eating, Sitting, </w:t>
+      </w:r>
+      <w:proofErr w:type="spellStart"/>
+      <w:r>
+        <w:rPr>
+          <w:lang w:val="en-US"/>
+        </w:rPr>
+        <w:t>SittingDown</w:t>
+      </w:r>
+      <w:proofErr w:type="spellEnd"/>
+      <w:r>
+        <w:rPr>
+          <w:lang w:val="en-US"/>
+        </w:rPr>
+        <w:t xml:space="preserve">, Discussion, Waiting, Phoning, Greeting, Posing Walking, </w:t>
+      </w:r>
+      <w:proofErr w:type="spellStart"/>
+      <w:r>
+        <w:rPr>
+          <w:lang w:val="en-US"/>
+        </w:rPr>
+        <w:t>WalkingTogether</w:t>
+      </w:r>
+      <w:proofErr w:type="spellEnd"/>
+      <w:r>
+        <w:rPr>
+          <w:lang w:val="en-US"/>
+        </w:rPr>
+        <w:t xml:space="preserve">, </w:t>
+      </w:r>
+      <w:proofErr w:type="spellStart"/>
+      <w:r>
+        <w:rPr>
+          <w:lang w:val="en-US"/>
+        </w:rPr>
+        <w:t>WalkingDog</w:t>
+      </w:r>
+      <w:proofErr w:type="spellEnd"/>
+      <w:r>
+        <w:rPr>
+          <w:lang w:val="en-US"/>
+        </w:rPr>
+        <w:t xml:space="preserve">, Directions, </w:t>
+      </w:r>
+      <w:proofErr w:type="spellStart"/>
+      <w:r>
+        <w:rPr>
+          <w:lang w:val="en-US"/>
+        </w:rPr>
+        <w:t>TakingPhoto</w:t>
+      </w:r>
+      <w:proofErr w:type="spellEnd"/>
+      <w:r>
+        <w:rPr>
+          <w:lang w:val="en-US"/>
+        </w:rPr>
+        <w:t>, Purchases</w:t>
       </w:r>
       <w:r>
         <w:rPr>
@@ -732,7 +872,21 @@
         <w:rPr>
           <w:lang w:val="en-US"/>
         </w:rPr>
-        <w:t>When the model is given fiver or fewer input frames, the average MPJPE for static actions at prediction horizons up to 560ms is lower than for dynamic actions. This indicates a better performance.</w:t>
+        <w:t xml:space="preserve">When the model is given </w:t>
+      </w:r>
+      <w:proofErr w:type="spellStart"/>
+      <w:r>
+        <w:rPr>
+          <w:lang w:val="en-US"/>
+        </w:rPr>
+        <w:t>fiver</w:t>
+      </w:r>
+      <w:proofErr w:type="spellEnd"/>
+      <w:r>
+        <w:rPr>
+          <w:lang w:val="en-US"/>
+        </w:rPr>
+        <w:t xml:space="preserve"> or fewer input frames, the average MPJPE for static actions at prediction horizons up to 560ms is lower than for dynamic actions. This indicates a better performance.</w:t>
       </w:r>
     </w:p>
     <w:p>
@@ -889,7 +1043,21 @@
         <w:rPr>
           <w:lang w:val="en-US"/>
         </w:rPr>
-        <w:t xml:space="preserve">This increased performance for static actions continues for the lower prediction horizons. However for </w:t>
+        <w:t xml:space="preserve">This increased performance for static actions continues for the lower prediction horizons. </w:t>
+      </w:r>
+      <w:proofErr w:type="gramStart"/>
+      <w:r>
+        <w:rPr>
+          <w:lang w:val="en-US"/>
+        </w:rPr>
+        <w:t>However</w:t>
+      </w:r>
+      <w:proofErr w:type="gramEnd"/>
+      <w:r>
+        <w:rPr>
+          <w:lang w:val="en-US"/>
+        </w:rPr>
+        <w:t xml:space="preserve"> for </w:t>
       </w:r>
       <w:r>
         <w:rPr>
@@ -931,7 +1099,21 @@
         <w:rPr>
           <w:lang w:val="en-US"/>
         </w:rPr>
-        <w:t>It is also noted that the separation between static and dynamic movements are not fully black and white; since there are 256 samples of each type of movement, only a small subset have been reviewed to determine whether an action is static, dynamic or somewhere in between. A good example is the action “waiting”, which intuitively would belong in the “static” group, but the reviewed samples</w:t>
+        <w:t xml:space="preserve">It is also noted that the separation between static and dynamic movements are not fully black and white; since there are 256 samples of each type of movement, only a small subset </w:t>
+      </w:r>
+      <w:proofErr w:type="gramStart"/>
+      <w:r>
+        <w:rPr>
+          <w:lang w:val="en-US"/>
+        </w:rPr>
+        <w:t>have</w:t>
+      </w:r>
+      <w:proofErr w:type="gramEnd"/>
+      <w:r>
+        <w:rPr>
+          <w:lang w:val="en-US"/>
+        </w:rPr>
+        <w:t xml:space="preserve"> been reviewed to determine whether an action is static, dynamic or somewhere in between. A good example is the action “waiting”, which intuitively would belong in the “static” group, but the reviewed samples</w:t>
       </w:r>
       <w:r>
         <w:rPr>
@@ -1153,7 +1335,21 @@
         <w:rPr>
           <w:lang w:val="en-US"/>
         </w:rPr>
-        <w:t xml:space="preserve"> strengthens the hypothesis that the model is able to estimate different aspects of a gait cycle, such as frequency and pace.</w:t>
+        <w:t xml:space="preserve"> strengthens the hypothesis that the model </w:t>
+      </w:r>
+      <w:proofErr w:type="gramStart"/>
+      <w:r>
+        <w:rPr>
+          <w:lang w:val="en-US"/>
+        </w:rPr>
+        <w:t>is able to</w:t>
+      </w:r>
+      <w:proofErr w:type="gramEnd"/>
+      <w:r>
+        <w:rPr>
+          <w:lang w:val="en-US"/>
+        </w:rPr>
+        <w:t xml:space="preserve"> estimate different aspects of a gait cycle, such as frequency and pace.</w:t>
       </w:r>
     </w:p>
     <w:p>
@@ -1170,6 +1366,7 @@
           <w:lang w:val="en-GB"/>
         </w:rPr>
       </w:pPr>
+      <w:proofErr w:type="spellStart"/>
       <w:r>
         <w:rPr>
           <w:lang w:val="en-GB"/>
@@ -1177,8 +1374,10 @@
         <w:lastRenderedPageBreak/>
         <w:t>PhysMoP</w:t>
       </w:r>
-      <w:r>
-        <w:rPr>
+      <w:proofErr w:type="spellEnd"/>
+      <w:r>
+        <w:rPr>
+          <w:noProof/>
           <w:lang w:val="en-GB"/>
         </w:rPr>
         <w:drawing>
@@ -1234,7 +1433,21 @@
         <w:rPr>
           <w:lang w:val="en-US"/>
         </w:rPr>
-        <w:t xml:space="preserve">looking at the performance for the physics model, it is notable that overall the performance is a lot better than the performance of the first model. </w:t>
+        <w:t xml:space="preserve">looking at the performance for the physics model, it is notable that </w:t>
+      </w:r>
+      <w:proofErr w:type="gramStart"/>
+      <w:r>
+        <w:rPr>
+          <w:lang w:val="en-US"/>
+        </w:rPr>
+        <w:t>overall</w:t>
+      </w:r>
+      <w:proofErr w:type="gramEnd"/>
+      <w:r>
+        <w:rPr>
+          <w:lang w:val="en-US"/>
+        </w:rPr>
+        <w:t xml:space="preserve"> the performance is a lot better than the performance of the first model. </w:t>
       </w:r>
     </w:p>
     <w:p>
@@ -1266,7 +1479,21 @@
         <w:rPr>
           <w:lang w:val="en-US"/>
         </w:rPr>
-        <w:t>; specifically the model estimates the mass matrix (M), Coriolis matrix (C), and the joint actuation forces (\tau)</w:t>
+        <w:t xml:space="preserve">; </w:t>
+      </w:r>
+      <w:proofErr w:type="gramStart"/>
+      <w:r>
+        <w:rPr>
+          <w:lang w:val="en-US"/>
+        </w:rPr>
+        <w:t>specifically</w:t>
+      </w:r>
+      <w:proofErr w:type="gramEnd"/>
+      <w:r>
+        <w:rPr>
+          <w:lang w:val="en-US"/>
+        </w:rPr>
+        <w:t xml:space="preserve"> the model estimates the mass matrix (M), Coriolis matrix (C), and the joint actuation forces (\tau)</w:t>
       </w:r>
     </w:p>
     <w:p>
@@ -1356,18 +1583,43 @@
         </w:rPr>
         <w:t xml:space="preserve">The model requires exactly three frames of joint positions and velocity data to </w:t>
       </w:r>
-    </w:p>
-    <w:p>
-      <w:pPr>
-        <w:rPr>
-          <w:lang w:val="en-US"/>
-        </w:rPr>
-      </w:pPr>
-      <w:r>
-        <w:rPr>
-          <w:lang w:val="en-US"/>
-        </w:rPr>
-        <w:t>Once these parameters are determined from the 3-frame window, the model uses Verlet integration to recursively predict future poses. This explains why performance stabilizes after exactly 3 observed frames - the minimum required to fully parameterize the physical system - and additional frames provide minimal improvement as the model's physics branch is specifically designed around this 3-frame structure.</w:t>
+      <w:r>
+        <w:rPr>
+          <w:lang w:val="en-US"/>
+        </w:rPr>
+        <w:t xml:space="preserve">estimate these parameters. </w:t>
+      </w:r>
+      <w:r>
+        <w:rPr>
+          <w:lang w:val="en-US"/>
+        </w:rPr>
+        <w:t xml:space="preserve">Once these parameters are determined from the 3-frame window, the model uses </w:t>
+      </w:r>
+      <w:proofErr w:type="spellStart"/>
+      <w:r>
+        <w:rPr>
+          <w:lang w:val="en-US"/>
+        </w:rPr>
+        <w:t>Verlet</w:t>
+      </w:r>
+      <w:proofErr w:type="spellEnd"/>
+      <w:r>
+        <w:rPr>
+          <w:lang w:val="en-US"/>
+        </w:rPr>
+        <w:t xml:space="preserve"> integration to recursively predict future poses. This explains why performance stabilizes after exactly 3 observed frames</w:t>
+      </w:r>
+      <w:r>
+        <w:rPr>
+          <w:lang w:val="en-US"/>
+        </w:rPr>
+        <w:t xml:space="preserve"> </w:t>
+      </w:r>
+      <w:r>
+        <w:rPr>
+          <w:lang w:val="en-US"/>
+        </w:rPr>
+        <w:t>and additional frames provide minimal improvement as the model's physics branch is specifically designed around this 3-frame structure.</w:t>
       </w:r>
     </w:p>
     <w:p>
@@ -1376,11 +1628,19 @@
           <w:lang w:val="fr-FR"/>
         </w:rPr>
       </w:pPr>
+      <w:proofErr w:type="gramStart"/>
       <w:r>
         <w:rPr>
           <w:lang w:val="fr-FR"/>
         </w:rPr>
-        <w:t>x(t+</w:t>
+        <w:t>x</w:t>
+      </w:r>
+      <w:proofErr w:type="gramEnd"/>
+      <w:r>
+        <w:rPr>
+          <w:lang w:val="fr-FR"/>
+        </w:rPr>
+        <w:t>(t+</w:t>
       </w:r>
       <w:r>
         <w:t>Δ</w:t>
@@ -2143,6 +2403,7 @@
   <w:style w:type="character" w:default="1" w:styleId="DefaultParagraphFont">
     <w:name w:val="Default Paragraph Font"/>
     <w:uiPriority w:val="1"/>
+    <w:semiHidden/>
     <w:unhideWhenUsed/>
   </w:style>
   <w:style w:type="table" w:default="1" w:styleId="TableNormal">

</xml_diff>

<commit_message>
Further note down initial observations of PhysMoP
</commit_message>
<xml_diff>
--- a/Static_dynamic_performance.docx
+++ b/Static_dynamic_performance.docx
@@ -19,39 +19,19 @@
     <w:p>
       <w:pPr>
         <w:rPr>
-          <w:lang w:val="en-US"/>
-        </w:rPr>
-      </w:pPr>
-      <w:r>
-        <w:rPr>
-          <w:lang w:val="en-US"/>
-        </w:rPr>
-        <w:t>The e</w:t>
-      </w:r>
-      <w:r>
-        <w:rPr>
-          <w:lang w:val="en-US"/>
-        </w:rPr>
-        <w:t xml:space="preserve">xperiment implements the </w:t>
-      </w:r>
-      <w:proofErr w:type="spellStart"/>
-      <w:r>
-        <w:rPr>
-          <w:lang w:val="en-US"/>
-        </w:rPr>
-        <w:t>GCNext</w:t>
-      </w:r>
-      <w:proofErr w:type="spellEnd"/>
-      <w:r>
-        <w:rPr>
-          <w:lang w:val="en-US"/>
-        </w:rPr>
-        <w:t xml:space="preserve"> model as described in </w:t>
+          <w:lang w:val="en-GB"/>
+        </w:rPr>
+      </w:pPr>
+      <w:r>
+        <w:rPr>
+          <w:lang w:val="en-GB"/>
+        </w:rPr>
+        <w:t xml:space="preserve">The experiment implements the GCNext model as described in </w:t>
       </w:r>
       <w:sdt>
         <w:sdtPr>
           <w:rPr>
-            <w:lang w:val="en-US"/>
+            <w:lang w:val="en-GB"/>
           </w:rPr>
           <w:id w:val="-1037734573"/>
           <w:citation/>
@@ -59,32 +39,32 @@
         <w:sdtContent>
           <w:r>
             <w:rPr>
-              <w:lang w:val="en-US"/>
+              <w:lang w:val="en-GB"/>
             </w:rPr>
             <w:fldChar w:fldCharType="begin"/>
           </w:r>
           <w:r>
             <w:rPr>
-              <w:lang w:val="en-US"/>
+              <w:lang w:val="en-GB"/>
             </w:rPr>
             <w:instrText xml:space="preserve"> CITATION Xin \l 1033 </w:instrText>
           </w:r>
           <w:r>
             <w:rPr>
-              <w:lang w:val="en-US"/>
+              <w:lang w:val="en-GB"/>
             </w:rPr>
             <w:fldChar w:fldCharType="separate"/>
           </w:r>
           <w:r>
             <w:rPr>
               <w:noProof/>
-              <w:lang w:val="en-US"/>
+              <w:lang w:val="en-GB"/>
             </w:rPr>
             <w:t>(Wang, Cui, Chen, &amp; Liu, 2024)</w:t>
           </w:r>
           <w:r>
             <w:rPr>
-              <w:lang w:val="en-US"/>
+              <w:lang w:val="en-GB"/>
             </w:rPr>
             <w:fldChar w:fldCharType="end"/>
           </w:r>
@@ -92,13 +72,13 @@
       </w:sdt>
       <w:r>
         <w:rPr>
-          <w:lang w:val="en-US"/>
+          <w:lang w:val="en-GB"/>
         </w:rPr>
         <w:t xml:space="preserve">. The model has been locally retrained as closely as possible to authors. While the performance slightly deviates from the reported performance by the authors, this model has been used as a proof of concept for the implementation </w:t>
       </w:r>
       <w:r>
         <w:rPr>
-          <w:lang w:val="en-US"/>
+          <w:lang w:val="en-GB"/>
         </w:rPr>
         <w:t>of a framework that allows new frames to be added to the model step wise.</w:t>
       </w:r>
@@ -106,42 +86,42 @@
     <w:p>
       <w:pPr>
         <w:rPr>
-          <w:lang w:val="en-US"/>
-        </w:rPr>
-      </w:pPr>
-      <w:r>
-        <w:rPr>
-          <w:lang w:val="en-US"/>
+          <w:lang w:val="en-GB"/>
+        </w:rPr>
+      </w:pPr>
+      <w:r>
+        <w:rPr>
+          <w:lang w:val="en-GB"/>
         </w:rPr>
         <w:t xml:space="preserve">Note that the model expects a consistent number of frames to predict 25 frames into the future. This model expects 50 frames of past data. </w:t>
       </w:r>
       <w:r>
         <w:rPr>
-          <w:lang w:val="en-US"/>
+          <w:lang w:val="en-GB"/>
         </w:rPr>
         <w:t xml:space="preserve">A visual example of this is shown here, where the red-blue skeletons are the predicted </w:t>
       </w:r>
       <w:r>
         <w:rPr>
-          <w:lang w:val="en-US"/>
+          <w:lang w:val="en-GB"/>
         </w:rPr>
         <w:t>motion</w:t>
       </w:r>
       <w:r>
         <w:rPr>
-          <w:lang w:val="en-US"/>
+          <w:lang w:val="en-GB"/>
         </w:rPr>
         <w:t xml:space="preserve"> and the green-brown skeletons are the input </w:t>
       </w:r>
       <w:r>
         <w:rPr>
-          <w:lang w:val="en-US"/>
+          <w:lang w:val="en-GB"/>
         </w:rPr>
         <w:t>motion</w:t>
       </w:r>
       <w:r>
         <w:rPr>
-          <w:lang w:val="en-US"/>
+          <w:lang w:val="en-GB"/>
         </w:rPr>
         <w:t xml:space="preserve"> used by the model to create predictions.</w:t>
       </w:r>
@@ -149,13 +129,13 @@
     <w:p>
       <w:pPr>
         <w:rPr>
-          <w:lang w:val="en-US"/>
+          <w:lang w:val="en-GB"/>
         </w:rPr>
       </w:pPr>
       <w:r>
         <w:rPr>
           <w:noProof/>
-          <w:lang w:val="en-US"/>
+          <w:lang w:val="en-GB"/>
         </w:rPr>
         <w:drawing>
           <wp:inline distT="0" distB="0" distL="0" distR="0" wp14:anchorId="6EDDA948" wp14:editId="4606FBEE">
@@ -215,32 +195,18 @@
     <w:p>
       <w:pPr>
         <w:rPr>
-          <w:lang w:val="en-US"/>
-        </w:rPr>
-      </w:pPr>
-      <w:r>
-        <w:rPr>
-          <w:lang w:val="en-US"/>
-        </w:rPr>
-        <w:t xml:space="preserve">For </w:t>
-      </w:r>
-      <w:proofErr w:type="gramStart"/>
-      <w:r>
-        <w:rPr>
-          <w:lang w:val="en-US"/>
-        </w:rPr>
-        <w:t>clarity</w:t>
-      </w:r>
-      <w:proofErr w:type="gramEnd"/>
-      <w:r>
-        <w:rPr>
-          <w:lang w:val="en-US"/>
-        </w:rPr>
-        <w:t xml:space="preserve"> sake, call this complete motion sequence the full motion</w:t>
-      </w:r>
-      <w:r>
-        <w:rPr>
-          <w:lang w:val="en-US"/>
+          <w:lang w:val="en-GB"/>
+        </w:rPr>
+      </w:pPr>
+      <w:r>
+        <w:rPr>
+          <w:lang w:val="en-GB"/>
+        </w:rPr>
+        <w:t>For clarity sake, call this complete motion sequence the full motion</w:t>
+      </w:r>
+      <w:r>
+        <w:rPr>
+          <w:lang w:val="en-GB"/>
         </w:rPr>
         <w:t>.</w:t>
       </w:r>
@@ -248,48 +214,48 @@
     <w:p>
       <w:pPr>
         <w:rPr>
-          <w:lang w:val="en-US"/>
-        </w:rPr>
-      </w:pPr>
-      <w:r>
-        <w:rPr>
-          <w:lang w:val="en-US"/>
+          <w:lang w:val="en-GB"/>
+        </w:rPr>
+      </w:pPr>
+      <w:r>
+        <w:rPr>
+          <w:lang w:val="en-GB"/>
         </w:rPr>
         <w:t xml:space="preserve">For real-time applications, </w:t>
       </w:r>
       <w:r>
         <w:rPr>
-          <w:lang w:val="en-US"/>
+          <w:lang w:val="en-GB"/>
         </w:rPr>
         <w:t>the number of input frames</w:t>
       </w:r>
       <w:r>
         <w:rPr>
-          <w:lang w:val="en-US"/>
+          <w:lang w:val="en-GB"/>
         </w:rPr>
         <w:t xml:space="preserve"> will not be</w:t>
       </w:r>
       <w:r>
         <w:rPr>
-          <w:lang w:val="en-US"/>
+          <w:lang w:val="en-GB"/>
         </w:rPr>
         <w:t xml:space="preserve"> consistent</w:t>
       </w:r>
       <w:r>
         <w:rPr>
-          <w:lang w:val="en-US"/>
+          <w:lang w:val="en-GB"/>
         </w:rPr>
         <w:t xml:space="preserve"> for the first few</w:t>
       </w:r>
       <w:r>
         <w:rPr>
-          <w:lang w:val="en-US"/>
+          <w:lang w:val="en-GB"/>
         </w:rPr>
         <w:t xml:space="preserve"> timesteps, thus needing some kind of mechanism to ensure a constant number of frames is fed to the model.</w:t>
       </w:r>
       <w:r>
         <w:rPr>
-          <w:lang w:val="en-US"/>
+          <w:lang w:val="en-GB"/>
         </w:rPr>
         <w:t xml:space="preserve"> For this a padding mechanism is added, which repeats the first frame of observed motion.</w:t>
       </w:r>
@@ -297,13 +263,13 @@
     <w:p>
       <w:pPr>
         <w:rPr>
-          <w:lang w:val="en-US"/>
+          <w:lang w:val="en-GB"/>
         </w:rPr>
       </w:pPr>
       <w:r>
         <w:rPr>
           <w:noProof/>
-          <w:lang w:val="en-US"/>
+          <w:lang w:val="en-GB"/>
         </w:rPr>
         <w:drawing>
           <wp:inline distT="0" distB="0" distL="0" distR="0" wp14:anchorId="14F3029A" wp14:editId="5652C1C2">
@@ -363,101 +329,33 @@
       </w:pPr>
       <w:r>
         <w:rPr>
-          <w:lang w:val="en-US"/>
-        </w:rPr>
-        <w:t xml:space="preserve">The hypothesis is that as more data becomes available to the model, the predictions will become </w:t>
-      </w:r>
-      <w:proofErr w:type="gramStart"/>
-      <w:r>
-        <w:rPr>
-          <w:lang w:val="en-US"/>
-        </w:rPr>
-        <w:t>more and more</w:t>
-      </w:r>
-      <w:proofErr w:type="gramEnd"/>
-      <w:r>
-        <w:rPr>
-          <w:lang w:val="en-US"/>
-        </w:rPr>
-        <w:t xml:space="preserve"> accurate.</w:t>
-      </w:r>
-      <w:r>
-        <w:rPr>
-          <w:lang w:val="en-US"/>
+          <w:lang w:val="en-GB"/>
+        </w:rPr>
+        <w:t>The hypothesis is that as more data becomes available to the model, the predictions will become more and more accurate.</w:t>
+      </w:r>
+      <w:r>
+        <w:rPr>
+          <w:lang w:val="en-GB"/>
         </w:rPr>
         <w:br/>
-        <w:t xml:space="preserve">Additionally it is hypothesized that for more “static” actions (i.e. </w:t>
-      </w:r>
-      <w:r>
-        <w:rPr>
-          <w:lang w:val="en-US"/>
-        </w:rPr>
-        <w:t>Sitting</w:t>
-      </w:r>
-      <w:r>
-        <w:rPr>
-          <w:lang w:val="en-US"/>
-        </w:rPr>
-        <w:t xml:space="preserve">, </w:t>
-      </w:r>
-      <w:proofErr w:type="spellStart"/>
-      <w:r>
-        <w:rPr>
-          <w:lang w:val="en-US"/>
-        </w:rPr>
-        <w:t>SittingDown</w:t>
-      </w:r>
-      <w:proofErr w:type="spellEnd"/>
-      <w:r>
-        <w:rPr>
-          <w:lang w:val="en-US"/>
-        </w:rPr>
-        <w:t xml:space="preserve">, Posing) the initial performance will be better compared to “dynamic” actions (i.e. Walking, </w:t>
-      </w:r>
-      <w:proofErr w:type="spellStart"/>
-      <w:r>
-        <w:rPr>
-          <w:lang w:val="en-US"/>
-        </w:rPr>
-        <w:t>WalkingTogether</w:t>
-      </w:r>
-      <w:proofErr w:type="spellEnd"/>
-      <w:r>
-        <w:rPr>
-          <w:lang w:val="en-US"/>
-        </w:rPr>
-        <w:t xml:space="preserve">, </w:t>
-      </w:r>
-      <w:proofErr w:type="spellStart"/>
-      <w:r>
-        <w:rPr>
-          <w:lang w:val="en-US"/>
-        </w:rPr>
-        <w:t>WalkingDog</w:t>
-      </w:r>
-      <w:proofErr w:type="spellEnd"/>
-      <w:r>
-        <w:rPr>
-          <w:lang w:val="en-US"/>
-        </w:rPr>
-        <w:t>, Greeting). However, as more time steps are fed to the model, it is hypothesized that the accuracy of the predictions for the dynamic actions will relatively increase more.</w:t>
-      </w:r>
-    </w:p>
-    <w:p>
-      <w:pPr>
-        <w:rPr>
-          <w:lang w:val="en-US"/>
-        </w:rPr>
-      </w:pPr>
-      <w:r>
-        <w:rPr>
-          <w:lang w:val="en-US"/>
+        <w:t>Additionally it is hypothesized that for more “static” actions (i.e. Sitting, SittingDown, Posing) the initial performance will be better compared to “dynamic” actions (i.e. Walking, WalkingTogether, WalkingDog, Greeting). However, as more time steps are fed to the model, it is hypothesized that the accuracy of the predictions for the dynamic actions will relatively increase more.</w:t>
+      </w:r>
+    </w:p>
+    <w:p>
+      <w:pPr>
+        <w:rPr>
+          <w:lang w:val="en-GB"/>
+        </w:rPr>
+      </w:pPr>
+      <w:r>
+        <w:rPr>
+          <w:lang w:val="en-GB"/>
         </w:rPr>
         <w:t xml:space="preserve">To test these hypotheses, the model has been fed samples of data. </w:t>
       </w:r>
       <w:r>
         <w:rPr>
-          <w:lang w:val="en-US"/>
+          <w:lang w:val="en-GB"/>
         </w:rPr>
         <w:t xml:space="preserve">This can be done in two separate ways: </w:t>
       </w:r>
@@ -465,100 +363,32 @@
         <w:rPr>
           <w:i/>
           <w:iCs/>
-          <w:lang w:val="en-US"/>
+          <w:lang w:val="en-GB"/>
         </w:rPr>
         <w:t>back-to-front &amp; front-to-back</w:t>
       </w:r>
       <w:r>
         <w:rPr>
-          <w:lang w:val="en-US"/>
-        </w:rPr>
-        <w:t xml:space="preserve">. This is repeated for all samples of data in the evaluation set for each type of action. More specifically, this evaluation set contains 256 samples of the actions for </w:t>
-      </w:r>
-      <w:r>
-        <w:rPr>
-          <w:lang w:val="en-US"/>
-        </w:rPr>
-        <w:t xml:space="preserve">Eating, Sitting, </w:t>
-      </w:r>
-      <w:proofErr w:type="spellStart"/>
-      <w:r>
-        <w:rPr>
-          <w:lang w:val="en-US"/>
-        </w:rPr>
-        <w:t>SittingDown</w:t>
-      </w:r>
-      <w:proofErr w:type="spellEnd"/>
-      <w:r>
-        <w:rPr>
-          <w:lang w:val="en-US"/>
-        </w:rPr>
-        <w:t xml:space="preserve">, Discussion, Waiting, Phoning, Greeting, Posing Walking, </w:t>
-      </w:r>
-      <w:proofErr w:type="spellStart"/>
-      <w:r>
-        <w:rPr>
-          <w:lang w:val="en-US"/>
-        </w:rPr>
-        <w:t>WalkingTogether</w:t>
-      </w:r>
-      <w:proofErr w:type="spellEnd"/>
-      <w:r>
-        <w:rPr>
-          <w:lang w:val="en-US"/>
-        </w:rPr>
-        <w:t xml:space="preserve">, </w:t>
-      </w:r>
-      <w:proofErr w:type="spellStart"/>
-      <w:r>
-        <w:rPr>
-          <w:lang w:val="en-US"/>
-        </w:rPr>
-        <w:t>WalkingDog</w:t>
-      </w:r>
-      <w:proofErr w:type="spellEnd"/>
-      <w:r>
-        <w:rPr>
-          <w:lang w:val="en-US"/>
-        </w:rPr>
-        <w:t xml:space="preserve">, Directions, </w:t>
-      </w:r>
-      <w:proofErr w:type="spellStart"/>
-      <w:r>
-        <w:rPr>
-          <w:lang w:val="en-US"/>
-        </w:rPr>
-        <w:t>TakingPhoto</w:t>
-      </w:r>
-      <w:proofErr w:type="spellEnd"/>
-      <w:r>
-        <w:rPr>
-          <w:lang w:val="en-US"/>
-        </w:rPr>
-        <w:t>, Purchases</w:t>
-      </w:r>
-      <w:r>
-        <w:rPr>
-          <w:lang w:val="en-US"/>
-        </w:rPr>
-        <w:t xml:space="preserve">. The predictions are then compared to the ground truth motion using the Mean Per Joint Positions Error (MPJPE), which is the average Euclidean distance between the predicted and ground truth joint positions. The MPJPE for each </w:t>
-      </w:r>
-      <w:r>
-        <w:rPr>
-          <w:lang w:val="en-US"/>
+          <w:lang w:val="en-GB"/>
+        </w:rPr>
+        <w:t xml:space="preserve">. This is repeated for all samples of data in the evaluation set for each type of action. More specifically, this evaluation set contains 256 samples of the actions for Eating, Sitting, SittingDown, Discussion, Waiting, Phoning, Greeting, Posing Walking, WalkingTogether, WalkingDog, Directions, TakingPhoto, Purchases. The predictions are then compared to the ground truth motion using the Mean Per Joint Positions Error (MPJPE), which is the average Euclidean distance between the predicted and ground truth joint positions. The MPJPE for each </w:t>
+      </w:r>
+      <w:r>
+        <w:rPr>
+          <w:lang w:val="en-GB"/>
         </w:rPr>
         <w:lastRenderedPageBreak/>
         <w:t>sample in a set of actions is then averaged, to get an average performance index</w:t>
       </w:r>
       <w:r>
         <w:rPr>
-          <w:lang w:val="en-US"/>
+          <w:lang w:val="en-GB"/>
         </w:rPr>
         <w:t xml:space="preserve"> for an action at 4 different prediction horizons</w:t>
       </w:r>
       <w:r>
         <w:rPr>
-          <w:lang w:val="en-US"/>
+          <w:lang w:val="en-GB"/>
         </w:rPr>
         <w:t>.</w:t>
       </w:r>
@@ -567,50 +397,26 @@
       <w:pPr>
         <w:pStyle w:val="Heading2"/>
         <w:rPr>
-          <w:lang w:val="en-US"/>
-        </w:rPr>
-      </w:pPr>
-      <w:r>
-        <w:rPr>
-          <w:lang w:val="en-US"/>
-        </w:rPr>
-        <w:t>Back</w:t>
-      </w:r>
-      <w:r>
-        <w:rPr>
-          <w:lang w:val="en-US"/>
-        </w:rPr>
-        <w:t>-</w:t>
-      </w:r>
-      <w:r>
-        <w:rPr>
-          <w:lang w:val="en-US"/>
-        </w:rPr>
-        <w:t>to</w:t>
-      </w:r>
-      <w:r>
-        <w:rPr>
-          <w:lang w:val="en-US"/>
-        </w:rPr>
-        <w:t>-f</w:t>
-      </w:r>
-      <w:r>
-        <w:rPr>
-          <w:lang w:val="en-US"/>
-        </w:rPr>
-        <w:t>ront</w:t>
-      </w:r>
-    </w:p>
-    <w:p>
-      <w:pPr>
-        <w:rPr>
-          <w:lang w:val="en-US"/>
+          <w:lang w:val="en-GB"/>
+        </w:rPr>
+      </w:pPr>
+      <w:r>
+        <w:rPr>
+          <w:lang w:val="en-GB"/>
+        </w:rPr>
+        <w:t>Back-to-front</w:t>
+      </w:r>
+    </w:p>
+    <w:p>
+      <w:pPr>
+        <w:rPr>
+          <w:lang w:val="en-GB"/>
         </w:rPr>
       </w:pPr>
       <w:r>
         <w:rPr>
           <w:noProof/>
-          <w:lang w:val="en-US"/>
+          <w:lang w:val="en-GB"/>
         </w:rPr>
         <w:drawing>
           <wp:anchor distT="0" distB="0" distL="114300" distR="114300" simplePos="0" relativeHeight="251660288" behindDoc="0" locked="0" layoutInCell="1" allowOverlap="1" wp14:anchorId="70F1B9A7" wp14:editId="307FD8F0">
@@ -676,7 +482,7 @@
       </w:r>
       <w:r>
         <w:rPr>
-          <w:lang w:val="en-US"/>
+          <w:lang w:val="en-GB"/>
         </w:rPr>
         <w:t>In this version, the data “anchors” itself on the end of the input movement and aims to predict the same motion every time. Over time, more “previous” data is fed to the model, given it more data step by step. This is visually shown here (without the padding).</w:t>
       </w:r>
@@ -684,12 +490,12 @@
     <w:p>
       <w:pPr>
         <w:rPr>
-          <w:lang w:val="en-US"/>
-        </w:rPr>
-      </w:pPr>
-      <w:r>
-        <w:rPr>
-          <w:lang w:val="en-US"/>
+          <w:lang w:val="en-GB"/>
+        </w:rPr>
+      </w:pPr>
+      <w:r>
+        <w:rPr>
+          <w:lang w:val="en-GB"/>
         </w:rPr>
         <w:t>This way of evaluating the data is more in line with the literature, since the predicted motion is always the same.</w:t>
       </w:r>
@@ -698,12 +504,12 @@
       <w:pPr>
         <w:pStyle w:val="Heading2"/>
         <w:rPr>
-          <w:lang w:val="en-US"/>
-        </w:rPr>
-      </w:pPr>
-      <w:r>
-        <w:rPr>
-          <w:lang w:val="en-US"/>
+          <w:lang w:val="en-GB"/>
+        </w:rPr>
+      </w:pPr>
+      <w:r>
+        <w:rPr>
+          <w:lang w:val="en-GB"/>
         </w:rPr>
         <w:t>Front-to-back</w:t>
       </w:r>
@@ -711,13 +517,13 @@
     <w:p>
       <w:pPr>
         <w:rPr>
-          <w:lang w:val="en-US"/>
+          <w:lang w:val="en-GB"/>
         </w:rPr>
       </w:pPr>
       <w:r>
         <w:rPr>
           <w:noProof/>
-          <w:lang w:val="en-US"/>
+          <w:lang w:val="en-GB"/>
         </w:rPr>
         <w:drawing>
           <wp:anchor distT="0" distB="0" distL="114300" distR="114300" simplePos="0" relativeHeight="251662336" behindDoc="0" locked="0" layoutInCell="1" allowOverlap="1" wp14:anchorId="042A4581" wp14:editId="626B1B0D">
@@ -784,7 +590,7 @@
       </w:r>
       <w:r>
         <w:rPr>
-          <w:lang w:val="en-US"/>
+          <w:lang w:val="en-GB"/>
         </w:rPr>
         <w:t>In this version, the data anchors itself on the start of the input movement and aims to predict the subsequent motion. Over time, more new data is fed to the model. This means that the predicted motion is slightly different every time a new frame of data is added. This is visually shown here (without the padding).</w:t>
       </w:r>
@@ -792,12 +598,12 @@
     <w:p>
       <w:pPr>
         <w:rPr>
-          <w:lang w:val="en-US"/>
-        </w:rPr>
-      </w:pPr>
-      <w:r>
-        <w:rPr>
-          <w:lang w:val="en-US"/>
+          <w:lang w:val="en-GB"/>
+        </w:rPr>
+      </w:pPr>
+      <w:r>
+        <w:rPr>
+          <w:lang w:val="en-GB"/>
         </w:rPr>
         <w:t>This way of evaluating the data is more in line with how real-time data acquisition will take place.</w:t>
       </w:r>
@@ -805,7 +611,7 @@
     <w:p>
       <w:pPr>
         <w:rPr>
-          <w:lang w:val="en-US"/>
+          <w:lang w:val="en-GB"/>
         </w:rPr>
       </w:pPr>
     </w:p>
@@ -813,12 +619,12 @@
       <w:pPr>
         <w:pStyle w:val="Heading1"/>
         <w:rPr>
-          <w:lang w:val="en-US"/>
-        </w:rPr>
-      </w:pPr>
-      <w:r>
-        <w:rPr>
-          <w:lang w:val="en-US"/>
+          <w:lang w:val="en-GB"/>
+        </w:rPr>
+      </w:pPr>
+      <w:r>
+        <w:rPr>
+          <w:lang w:val="en-GB"/>
         </w:rPr>
         <w:t>Results</w:t>
       </w:r>
@@ -827,12 +633,12 @@
       <w:pPr>
         <w:pStyle w:val="Heading2"/>
         <w:rPr>
-          <w:lang w:val="en-US"/>
-        </w:rPr>
-      </w:pPr>
-      <w:r>
-        <w:rPr>
-          <w:lang w:val="en-US"/>
+          <w:lang w:val="en-GB"/>
+        </w:rPr>
+      </w:pPr>
+      <w:r>
+        <w:rPr>
+          <w:lang w:val="en-GB"/>
         </w:rPr>
         <w:t>Static vs Dynamic</w:t>
       </w:r>
@@ -840,24 +646,24 @@
     <w:p>
       <w:pPr>
         <w:rPr>
-          <w:lang w:val="en-US"/>
-        </w:rPr>
-      </w:pPr>
-      <w:r>
-        <w:rPr>
-          <w:lang w:val="en-US"/>
+          <w:lang w:val="en-GB"/>
+        </w:rPr>
+      </w:pPr>
+      <w:r>
+        <w:rPr>
+          <w:lang w:val="en-GB"/>
         </w:rPr>
         <w:t xml:space="preserve">The reported performance for both back to front &amp; front-to-back </w:t>
       </w:r>
       <w:r>
         <w:rPr>
-          <w:lang w:val="en-US"/>
+          <w:lang w:val="en-GB"/>
         </w:rPr>
         <w:t>are shown in the following plots. In these plots the average MPJPE for the different prediction horizons are plotted against the number of observed frames</w:t>
       </w:r>
       <w:r>
         <w:rPr>
-          <w:lang w:val="en-US"/>
+          <w:lang w:val="en-GB"/>
         </w:rPr>
         <w:t>, grouped by static and dynamic actions.</w:t>
       </w:r>
@@ -865,28 +671,14 @@
     <w:p>
       <w:pPr>
         <w:rPr>
-          <w:lang w:val="en-US"/>
-        </w:rPr>
-      </w:pPr>
-      <w:r>
-        <w:rPr>
-          <w:lang w:val="en-US"/>
-        </w:rPr>
-        <w:t xml:space="preserve">When the model is given </w:t>
-      </w:r>
-      <w:proofErr w:type="spellStart"/>
-      <w:r>
-        <w:rPr>
-          <w:lang w:val="en-US"/>
-        </w:rPr>
-        <w:t>fiver</w:t>
-      </w:r>
-      <w:proofErr w:type="spellEnd"/>
-      <w:r>
-        <w:rPr>
-          <w:lang w:val="en-US"/>
-        </w:rPr>
-        <w:t xml:space="preserve"> or fewer input frames, the average MPJPE for static actions at prediction horizons up to 560ms is lower than for dynamic actions. This indicates a better performance.</w:t>
+          <w:lang w:val="en-GB"/>
+        </w:rPr>
+      </w:pPr>
+      <w:r>
+        <w:rPr>
+          <w:lang w:val="en-GB"/>
+        </w:rPr>
+        <w:t>When the model is given fiver or fewer input frames, the average MPJPE for static actions at prediction horizons up to 560ms is lower than for dynamic actions. This indicates a better performance.</w:t>
       </w:r>
     </w:p>
     <w:p>
@@ -894,13 +686,13 @@
         <w:rPr>
           <w:b/>
           <w:bCs/>
-          <w:lang w:val="en-US"/>
+          <w:lang w:val="en-GB"/>
         </w:rPr>
       </w:pPr>
       <w:r>
         <w:rPr>
           <w:noProof/>
-          <w:lang w:val="en-US"/>
+          <w:lang w:val="en-GB"/>
         </w:rPr>
         <w:lastRenderedPageBreak/>
         <mc:AlternateContent>
@@ -1041,33 +833,19 @@
       </w:r>
       <w:r>
         <w:rPr>
-          <w:lang w:val="en-US"/>
-        </w:rPr>
-        <w:t xml:space="preserve">This increased performance for static actions continues for the lower prediction horizons. </w:t>
-      </w:r>
-      <w:proofErr w:type="gramStart"/>
-      <w:r>
-        <w:rPr>
-          <w:lang w:val="en-US"/>
-        </w:rPr>
-        <w:t>However</w:t>
-      </w:r>
-      <w:proofErr w:type="gramEnd"/>
-      <w:r>
-        <w:rPr>
-          <w:lang w:val="en-US"/>
-        </w:rPr>
-        <w:t xml:space="preserve"> for </w:t>
-      </w:r>
-      <w:r>
-        <w:rPr>
-          <w:lang w:val="en-US"/>
+          <w:lang w:val="en-GB"/>
+        </w:rPr>
+        <w:t xml:space="preserve">This increased performance for static actions continues for the lower prediction horizons. However for </w:t>
+      </w:r>
+      <w:r>
+        <w:rPr>
+          <w:lang w:val="en-GB"/>
         </w:rPr>
         <w:t>longer prediction horizons (red and green plots), the prediction accuracy for dynamic actions is better. One explanation for this could be that since dynamic actions are inherently more cyclic (think of walking), the model might be able to implicitly infer the intended action. Additionally, visual analyzation of the static actions reveals that the movements are a lot more erratic, especially since these movements are mainly centered above the torso. This could also be a leading cause of the underperformance of these models on more “static” movements.</w:t>
       </w:r>
       <w:r>
         <w:rPr>
-          <w:lang w:val="en-US"/>
+          <w:lang w:val="en-GB"/>
         </w:rPr>
         <w:t xml:space="preserve"> </w:t>
       </w:r>
@@ -1075,7 +853,7 @@
         <w:rPr>
           <w:b/>
           <w:bCs/>
-          <w:lang w:val="en-US"/>
+          <w:lang w:val="en-GB"/>
         </w:rPr>
         <w:t xml:space="preserve">To test this </w:t>
       </w:r>
@@ -1083,7 +861,7 @@
         <w:rPr>
           <w:b/>
           <w:bCs/>
-          <w:lang w:val="en-US"/>
+          <w:lang w:val="en-GB"/>
         </w:rPr>
         <w:lastRenderedPageBreak/>
         <w:t>hypothesis, it is possible to evaluate the performance of the model’s prediction separated by upper and lower body predictions.</w:t>
@@ -1092,38 +870,24 @@
     <w:p>
       <w:pPr>
         <w:rPr>
-          <w:lang w:val="en-US"/>
-        </w:rPr>
-      </w:pPr>
-      <w:r>
-        <w:rPr>
-          <w:lang w:val="en-US"/>
-        </w:rPr>
-        <w:t xml:space="preserve">It is also noted that the separation between static and dynamic movements are not fully black and white; since there are 256 samples of each type of movement, only a small subset </w:t>
-      </w:r>
-      <w:proofErr w:type="gramStart"/>
-      <w:r>
-        <w:rPr>
-          <w:lang w:val="en-US"/>
-        </w:rPr>
-        <w:t>have</w:t>
-      </w:r>
-      <w:proofErr w:type="gramEnd"/>
-      <w:r>
-        <w:rPr>
-          <w:lang w:val="en-US"/>
-        </w:rPr>
-        <w:t xml:space="preserve"> been reviewed to determine whether an action is static, dynamic or somewhere in between. A good example is the action “waiting”, which intuitively would belong in the “static” group, but the reviewed samples</w:t>
-      </w:r>
-      <w:r>
-        <w:rPr>
-          <w:lang w:val="en-US"/>
+          <w:lang w:val="en-GB"/>
+        </w:rPr>
+      </w:pPr>
+      <w:r>
+        <w:rPr>
+          <w:lang w:val="en-GB"/>
+        </w:rPr>
+        <w:t>It is also noted that the separation between static and dynamic movements are not fully black and white; since there are 256 samples of each type of movement, only a small subset have been reviewed to determine whether an action is static, dynamic or somewhere in between. A good example is the action “waiting”, which intuitively would belong in the “static” group, but the reviewed samples</w:t>
+      </w:r>
+      <w:r>
+        <w:rPr>
+          <w:lang w:val="en-GB"/>
         </w:rPr>
         <w:t xml:space="preserve"> shows that samples in this group range from fully static, to dynamically moving around.</w:t>
       </w:r>
       <w:r>
         <w:rPr>
-          <w:lang w:val="en-US"/>
+          <w:lang w:val="en-GB"/>
         </w:rPr>
         <w:br/>
         <w:t>This leads to the conclusion that this distinction between static and dynamic movements might not have been the best grouping tactic.</w:t>
@@ -1133,12 +897,12 @@
       <w:pPr>
         <w:pStyle w:val="Heading2"/>
         <w:rPr>
-          <w:lang w:val="en-US"/>
-        </w:rPr>
-      </w:pPr>
-      <w:r>
-        <w:rPr>
-          <w:lang w:val="en-US"/>
+          <w:lang w:val="en-GB"/>
+        </w:rPr>
+      </w:pPr>
+      <w:r>
+        <w:rPr>
+          <w:lang w:val="en-GB"/>
         </w:rPr>
         <w:t>Upper vs lower</w:t>
       </w:r>
@@ -1146,13 +910,13 @@
     <w:p>
       <w:pPr>
         <w:rPr>
-          <w:lang w:val="en-US"/>
+          <w:lang w:val="en-GB"/>
         </w:rPr>
       </w:pPr>
       <w:r>
         <w:rPr>
           <w:noProof/>
-          <w:lang w:val="en-US"/>
+          <w:lang w:val="en-GB"/>
         </w:rPr>
         <w:drawing>
           <wp:inline distT="0" distB="0" distL="0" distR="0" wp14:anchorId="3653543C" wp14:editId="5403AB07">
@@ -1194,18 +958,18 @@
     <w:p>
       <w:pPr>
         <w:rPr>
-          <w:lang w:val="en-US"/>
-        </w:rPr>
-      </w:pPr>
-      <w:r>
-        <w:rPr>
-          <w:lang w:val="en-US"/>
+          <w:lang w:val="en-GB"/>
+        </w:rPr>
+      </w:pPr>
+      <w:r>
+        <w:rPr>
+          <w:lang w:val="en-GB"/>
         </w:rPr>
         <w:t>The separation of the data between upper and lower body shows that over all the actions, the accuracy of the predictions of the lower body is better</w:t>
       </w:r>
       <w:r>
         <w:rPr>
-          <w:lang w:val="en-US"/>
+          <w:lang w:val="en-GB"/>
         </w:rPr>
         <w:t>.</w:t>
       </w:r>
@@ -1213,20 +977,20 @@
     <w:p>
       <w:pPr>
         <w:rPr>
-          <w:lang w:val="en-US"/>
-        </w:rPr>
-      </w:pPr>
-    </w:p>
-    <w:p>
-      <w:pPr>
-        <w:rPr>
-          <w:lang w:val="en-US"/>
+          <w:lang w:val="en-GB"/>
+        </w:rPr>
+      </w:pPr>
+    </w:p>
+    <w:p>
+      <w:pPr>
+        <w:rPr>
+          <w:lang w:val="en-GB"/>
         </w:rPr>
       </w:pPr>
       <w:r>
         <w:rPr>
           <w:noProof/>
-          <w:lang w:val="en-US"/>
+          <w:lang w:val="en-GB"/>
         </w:rPr>
         <w:lastRenderedPageBreak/>
         <w:drawing>
@@ -1268,7 +1032,7 @@
       <w:r>
         <w:rPr>
           <w:noProof/>
-          <w:lang w:val="en-US"/>
+          <w:lang w:val="en-GB"/>
         </w:rPr>
         <w:drawing>
           <wp:inline distT="0" distB="0" distL="0" distR="0" wp14:anchorId="435F280B" wp14:editId="5B6F6395">
@@ -1310,54 +1074,53 @@
     <w:p>
       <w:pPr>
         <w:rPr>
-          <w:lang w:val="en-US"/>
-        </w:rPr>
-      </w:pPr>
-      <w:r>
-        <w:rPr>
-          <w:lang w:val="en-US"/>
+          <w:lang w:val="en-GB"/>
+        </w:rPr>
+      </w:pPr>
+      <w:r>
+        <w:rPr>
+          <w:lang w:val="en-GB"/>
         </w:rPr>
         <w:t xml:space="preserve">When looking at the distinction between </w:t>
       </w:r>
       <w:r>
         <w:rPr>
-          <w:lang w:val="en-US"/>
+          <w:lang w:val="en-GB"/>
         </w:rPr>
         <w:t>static and dynamic actions for the upper and lower body separately, it becomes visible that the lower body is still outperforming the predictions for longer horizons. What is even more visible now is that for dynamic actions, the predictions of the lower body</w:t>
       </w:r>
       <w:r>
         <w:rPr>
-          <w:lang w:val="en-US"/>
+          <w:lang w:val="en-GB"/>
         </w:rPr>
         <w:t xml:space="preserve"> increase rapidly as more timesteps are given to the model. This</w:t>
       </w:r>
       <w:r>
         <w:rPr>
-          <w:lang w:val="en-US"/>
-        </w:rPr>
-        <w:t xml:space="preserve"> strengthens the hypothesis that the model </w:t>
-      </w:r>
-      <w:proofErr w:type="gramStart"/>
-      <w:r>
-        <w:rPr>
-          <w:lang w:val="en-US"/>
-        </w:rPr>
-        <w:t>is able to</w:t>
-      </w:r>
-      <w:proofErr w:type="gramEnd"/>
-      <w:r>
-        <w:rPr>
-          <w:lang w:val="en-US"/>
-        </w:rPr>
-        <w:t xml:space="preserve"> estimate different aspects of a gait cycle, such as frequency and pace.</w:t>
-      </w:r>
-    </w:p>
-    <w:p>
-      <w:pPr>
-        <w:rPr>
-          <w:lang w:val="en-US"/>
-        </w:rPr>
-      </w:pPr>
+          <w:lang w:val="en-GB"/>
+        </w:rPr>
+        <w:t xml:space="preserve"> strengthens the hypothesis that the model is able to estimate different aspects of a gait cycle, such as frequency and pace.</w:t>
+      </w:r>
+    </w:p>
+    <w:p>
+      <w:pPr>
+        <w:rPr>
+          <w:lang w:val="en-GB"/>
+        </w:rPr>
+      </w:pPr>
+      <w:r>
+        <w:rPr>
+          <w:lang w:val="en-GB"/>
+        </w:rPr>
+        <w:t xml:space="preserve">This plateau in performance is likely not correlated to number of observed frames, but rather displays the limitations of the model itself; given that the average MPJPE is also </w:t>
+      </w:r>
+      <w:r>
+        <w:rPr>
+          <w:lang w:val="en-GB"/>
+        </w:rPr>
+        <w:lastRenderedPageBreak/>
+        <w:t>significantly higher than for shorter predictions, the conclusion is that the model is simply not capable of accurately prediction human motion that far into the future. As the prediction horizon increases, the task of prediction human motion becomes more challenging, and given the autoregressive nature of this model, small errors tend to propagate and balloon for further prediction horizons. As a result, the model cannot make reliable predictions for these prediction horizons, regardless of how many past frames are provided.</w:t>
+      </w:r>
     </w:p>
     <w:p>
       <w:pPr>
@@ -1366,25 +1129,36 @@
           <w:lang w:val="en-GB"/>
         </w:rPr>
       </w:pPr>
-      <w:proofErr w:type="spellStart"/>
-      <w:r>
-        <w:rPr>
-          <w:lang w:val="en-GB"/>
-        </w:rPr>
-        <w:lastRenderedPageBreak/>
+      <w:r>
+        <w:rPr>
+          <w:lang w:val="en-GB"/>
+        </w:rPr>
         <w:t>PhysMoP</w:t>
       </w:r>
-      <w:proofErr w:type="spellEnd"/>
+    </w:p>
+    <w:p>
+      <w:pPr>
+        <w:pStyle w:val="Heading2"/>
+        <w:rPr>
+          <w:lang w:val="en-GB"/>
+        </w:rPr>
+      </w:pPr>
+      <w:r>
+        <w:rPr>
+          <w:lang w:val="en-GB"/>
+        </w:rPr>
+        <w:t>Physics branch</w:t>
+      </w:r>
       <w:r>
         <w:rPr>
           <w:noProof/>
           <w:lang w:val="en-GB"/>
         </w:rPr>
         <w:drawing>
-          <wp:inline distT="0" distB="0" distL="0" distR="0" wp14:anchorId="0D314C8F" wp14:editId="1AFD6C37">
-            <wp:extent cx="5760720" cy="3456305"/>
-            <wp:effectExtent l="0" t="0" r="0" b="0"/>
-            <wp:docPr id="1280185422" name="Picture 1" descr="A graph with numbers and lines&#10;&#10;AI-generated content may be incorrect."/>
+          <wp:inline distT="0" distB="0" distL="0" distR="0" wp14:anchorId="1307374C" wp14:editId="0FE486AE">
+            <wp:extent cx="5762625" cy="3457575"/>
+            <wp:effectExtent l="0" t="0" r="9525" b="9525"/>
+            <wp:docPr id="1125642290" name="Picture 2"/>
             <wp:cNvGraphicFramePr>
               <a:graphicFrameLocks xmlns:a="http://schemas.openxmlformats.org/drawingml/2006/main" noChangeAspect="1"/>
             </wp:cNvGraphicFramePr>
@@ -1392,23 +1166,36 @@
               <a:graphicData uri="http://schemas.openxmlformats.org/drawingml/2006/picture">
                 <pic:pic xmlns:pic="http://schemas.openxmlformats.org/drawingml/2006/picture">
                   <pic:nvPicPr>
-                    <pic:cNvPr id="1280185422" name="Picture 1" descr="A graph with numbers and lines&#10;&#10;AI-generated content may be incorrect."/>
-                    <pic:cNvPicPr/>
+                    <pic:cNvPr id="0" name="Picture 2"/>
+                    <pic:cNvPicPr>
+                      <a:picLocks noChangeAspect="1" noChangeArrowheads="1"/>
+                    </pic:cNvPicPr>
                   </pic:nvPicPr>
                   <pic:blipFill>
-                    <a:blip r:embed="rId17"/>
+                    <a:blip r:embed="rId17">
+                      <a:extLst>
+                        <a:ext uri="{28A0092B-C50C-407E-A947-70E740481C1C}">
+                          <a14:useLocalDpi xmlns:a14="http://schemas.microsoft.com/office/drawing/2010/main" val="0"/>
+                        </a:ext>
+                      </a:extLst>
+                    </a:blip>
+                    <a:srcRect/>
                     <a:stretch>
                       <a:fillRect/>
                     </a:stretch>
                   </pic:blipFill>
-                  <pic:spPr>
+                  <pic:spPr bwMode="auto">
                     <a:xfrm>
                       <a:off x="0" y="0"/>
-                      <a:ext cx="5760720" cy="3456305"/>
+                      <a:ext cx="5762625" cy="3457575"/>
                     </a:xfrm>
                     <a:prstGeom prst="rect">
                       <a:avLst/>
                     </a:prstGeom>
+                    <a:noFill/>
+                    <a:ln>
+                      <a:noFill/>
+                    </a:ln>
                   </pic:spPr>
                 </pic:pic>
               </a:graphicData>
@@ -1420,45 +1207,37 @@
     <w:p>
       <w:pPr>
         <w:rPr>
-          <w:lang w:val="en-US"/>
-        </w:rPr>
-      </w:pPr>
-      <w:r>
-        <w:rPr>
-          <w:lang w:val="en-US"/>
+          <w:lang w:val="en-GB"/>
+        </w:rPr>
+      </w:pPr>
+      <w:r>
+        <w:rPr>
+          <w:lang w:val="en-GB"/>
         </w:rPr>
         <w:t xml:space="preserve">When </w:t>
       </w:r>
       <w:r>
         <w:rPr>
-          <w:lang w:val="en-US"/>
-        </w:rPr>
-        <w:t xml:space="preserve">looking at the performance for the physics model, it is notable that </w:t>
-      </w:r>
-      <w:proofErr w:type="gramStart"/>
-      <w:r>
-        <w:rPr>
-          <w:lang w:val="en-US"/>
-        </w:rPr>
-        <w:t>overall</w:t>
-      </w:r>
-      <w:proofErr w:type="gramEnd"/>
-      <w:r>
-        <w:rPr>
-          <w:lang w:val="en-US"/>
-        </w:rPr>
-        <w:t xml:space="preserve"> the performance is a lot better than the performance of the first model. </w:t>
-      </w:r>
-    </w:p>
-    <w:p>
-      <w:pPr>
-        <w:rPr>
-          <w:lang w:val="en-US"/>
-        </w:rPr>
-      </w:pPr>
-      <w:r>
-        <w:rPr>
-          <w:lang w:val="en-US"/>
+          <w:lang w:val="en-GB"/>
+        </w:rPr>
+        <w:t>looking at the performance for the physics model, it is notable that the performance</w:t>
+      </w:r>
+      <w:r>
+        <w:rPr>
+          <w:lang w:val="en-GB"/>
+        </w:rPr>
+        <w:t xml:space="preserve"> for the shorter prediction horizons is a lot better. Comparing this to the GCNext model, the MPJPE approaches 0 for the two shortest prediction horizons. Additionally, it is visible that the predictions for the upper body are significantly better than the predictions for the lower body. (NOTE: Hoezo is dit?)</w:t>
+      </w:r>
+    </w:p>
+    <w:p>
+      <w:pPr>
+        <w:rPr>
+          <w:lang w:val="en-GB"/>
+        </w:rPr>
+      </w:pPr>
+      <w:r>
+        <w:rPr>
+          <w:lang w:val="en-GB"/>
         </w:rPr>
         <w:t>Moreover, when using less than 3 frames, the performance is a lot worse than with 3 or more frames. This is because this physics model only ever uses 3 frames, meaning that when the model has access to more than 3 frames, only the most recent 3 frames are used to predict the future movement.</w:t>
       </w:r>
@@ -1466,41 +1245,34 @@
     <w:p>
       <w:pPr>
         <w:rPr>
-          <w:lang w:val="en-US"/>
-        </w:rPr>
-      </w:pPr>
-      <w:r>
-        <w:rPr>
-          <w:lang w:val="en-US"/>
-        </w:rPr>
-        <w:t>This is directly related to the model’s architecture and the implementation of the classical mechanics principles. Rather than directly predicting the future movement of each joint, the model learns to estimate the parameters of the Euler-Lagrange equations of motion</w:t>
-      </w:r>
-      <w:r>
-        <w:rPr>
-          <w:lang w:val="en-US"/>
-        </w:rPr>
-        <w:t xml:space="preserve">; </w:t>
-      </w:r>
-      <w:proofErr w:type="gramStart"/>
-      <w:r>
-        <w:rPr>
-          <w:lang w:val="en-US"/>
-        </w:rPr>
-        <w:t>specifically</w:t>
-      </w:r>
-      <w:proofErr w:type="gramEnd"/>
-      <w:r>
-        <w:rPr>
-          <w:lang w:val="en-US"/>
-        </w:rPr>
-        <w:t xml:space="preserve"> the model estimates the mass matrix (M), Coriolis matrix (C), and the joint actuation forces (\tau)</w:t>
+          <w:lang w:val="en-GB"/>
+        </w:rPr>
+      </w:pPr>
+      <w:r>
+        <w:rPr>
+          <w:lang w:val="en-GB"/>
+        </w:rPr>
+        <w:t xml:space="preserve">This is directly related to the model’s architecture and the implementation of the classical mechanics principles. Rather than directly predicting the future movement of each joint, the model learns to estimate the parameters of the Euler-Lagrange equations </w:t>
+      </w:r>
+      <w:r>
+        <w:rPr>
+          <w:lang w:val="en-GB"/>
+        </w:rPr>
+        <w:lastRenderedPageBreak/>
+        <w:t>of motion</w:t>
+      </w:r>
+      <w:r>
+        <w:rPr>
+          <w:lang w:val="en-GB"/>
+        </w:rPr>
+        <w:t>; specifically the model estimates the mass matrix (M), Coriolis matrix (C), and the joint actuation forces (\tau)</w:t>
       </w:r>
     </w:p>
     <w:p>
       <w:pPr>
         <w:rPr>
           <w:rFonts w:eastAsiaTheme="minorEastAsia"/>
-          <w:lang w:val="en-US"/>
+          <w:lang w:val="en-GB"/>
         </w:rPr>
       </w:pPr>
       <m:oMathPara>
@@ -1508,7 +1280,7 @@
           <m:r>
             <w:rPr>
               <w:rFonts w:ascii="Cambria Math" w:hAnsi="Cambria Math"/>
-              <w:lang w:val="en-US"/>
+              <w:lang w:val="en-GB"/>
             </w:rPr>
             <m:t>M(q)</m:t>
           </m:r>
@@ -1519,7 +1291,7 @@
                 <w:rPr>
                   <w:rFonts w:ascii="Cambria Math" w:hAnsi="Cambria Math"/>
                   <w:i/>
-                  <w:lang w:val="en-US"/>
+                  <w:lang w:val="en-GB"/>
                 </w:rPr>
               </m:ctrlPr>
             </m:accPr>
@@ -1527,7 +1299,7 @@
               <m:r>
                 <w:rPr>
                   <w:rFonts w:ascii="Cambria Math" w:hAnsi="Cambria Math"/>
-                  <w:lang w:val="en-US"/>
+                  <w:lang w:val="en-GB"/>
                 </w:rPr>
                 <m:t>q</m:t>
               </m:r>
@@ -1536,7 +1308,7 @@
           <m:r>
             <w:rPr>
               <w:rFonts w:ascii="Cambria Math" w:hAnsi="Cambria Math"/>
-              <w:lang w:val="en-US"/>
+              <w:lang w:val="en-GB"/>
             </w:rPr>
             <m:t xml:space="preserve">+C(q, </m:t>
           </m:r>
@@ -1547,7 +1319,7 @@
                 <w:rPr>
                   <w:rFonts w:ascii="Cambria Math" w:hAnsi="Cambria Math"/>
                   <w:i/>
-                  <w:lang w:val="en-US"/>
+                  <w:lang w:val="en-GB"/>
                 </w:rPr>
               </m:ctrlPr>
             </m:accPr>
@@ -1555,7 +1327,7 @@
               <m:r>
                 <w:rPr>
                   <w:rFonts w:ascii="Cambria Math" w:hAnsi="Cambria Math"/>
-                  <w:lang w:val="en-US"/>
+                  <w:lang w:val="en-GB"/>
                 </w:rPr>
                 <m:t>q</m:t>
               </m:r>
@@ -1564,7 +1336,7 @@
           <m:r>
             <w:rPr>
               <w:rFonts w:ascii="Cambria Math" w:hAnsi="Cambria Math"/>
-              <w:lang w:val="en-US"/>
+              <w:lang w:val="en-GB"/>
             </w:rPr>
             <m:t>)= τ</m:t>
           </m:r>
@@ -1574,50 +1346,36 @@
     <w:p>
       <w:pPr>
         <w:rPr>
-          <w:lang w:val="en-US"/>
-        </w:rPr>
-      </w:pPr>
-      <w:r>
-        <w:rPr>
-          <w:lang w:val="en-US"/>
+          <w:lang w:val="en-GB"/>
+        </w:rPr>
+      </w:pPr>
+      <w:r>
+        <w:rPr>
+          <w:lang w:val="en-GB"/>
         </w:rPr>
         <w:t xml:space="preserve">The model requires exactly three frames of joint positions and velocity data to </w:t>
       </w:r>
       <w:r>
         <w:rPr>
-          <w:lang w:val="en-US"/>
+          <w:lang w:val="en-GB"/>
         </w:rPr>
         <w:t xml:space="preserve">estimate these parameters. </w:t>
       </w:r>
       <w:r>
         <w:rPr>
-          <w:lang w:val="en-US"/>
-        </w:rPr>
-        <w:t xml:space="preserve">Once these parameters are determined from the 3-frame window, the model uses </w:t>
-      </w:r>
-      <w:proofErr w:type="spellStart"/>
-      <w:r>
-        <w:rPr>
-          <w:lang w:val="en-US"/>
-        </w:rPr>
-        <w:t>Verlet</w:t>
-      </w:r>
-      <w:proofErr w:type="spellEnd"/>
-      <w:r>
-        <w:rPr>
-          <w:lang w:val="en-US"/>
-        </w:rPr>
-        <w:t xml:space="preserve"> integration to recursively predict future poses. This explains why performance stabilizes after exactly 3 observed frames</w:t>
-      </w:r>
-      <w:r>
-        <w:rPr>
-          <w:lang w:val="en-US"/>
+          <w:lang w:val="en-GB"/>
+        </w:rPr>
+        <w:t>Once these parameters are determined from the 3-frame window, the model uses Verlet integration to recursively predict future poses. This explains why performance stabilizes after exactly 3 observed frames</w:t>
+      </w:r>
+      <w:r>
+        <w:rPr>
+          <w:lang w:val="en-GB"/>
         </w:rPr>
         <w:t xml:space="preserve"> </w:t>
       </w:r>
       <w:r>
         <w:rPr>
-          <w:lang w:val="en-US"/>
+          <w:lang w:val="en-GB"/>
         </w:rPr>
         <w:t>and additional frames provide minimal improvement as the model's physics branch is specifically designed around this 3-frame structure.</w:t>
       </w:r>
@@ -1625,49 +1383,153 @@
     <w:p>
       <w:pPr>
         <w:rPr>
-          <w:lang w:val="fr-FR"/>
-        </w:rPr>
-      </w:pPr>
-      <w:proofErr w:type="gramStart"/>
-      <w:r>
-        <w:rPr>
-          <w:lang w:val="fr-FR"/>
-        </w:rPr>
-        <w:t>x</w:t>
-      </w:r>
-      <w:proofErr w:type="gramEnd"/>
-      <w:r>
-        <w:rPr>
-          <w:lang w:val="fr-FR"/>
-        </w:rPr>
-        <w:t>(t+</w:t>
-      </w:r>
-      <w:r>
-        <w:t>Δ</w:t>
-      </w:r>
-      <w:r>
-        <w:rPr>
-          <w:lang w:val="fr-FR"/>
-        </w:rPr>
-        <w:t>t) = 2x(t) - x(t-</w:t>
-      </w:r>
-      <w:r>
-        <w:t>Δ</w:t>
-      </w:r>
-      <w:r>
-        <w:rPr>
-          <w:lang w:val="fr-FR"/>
-        </w:rPr>
-        <w:t>t) + a(t)·</w:t>
-      </w:r>
-      <w:r>
-        <w:t>Δ</w:t>
-      </w:r>
-      <w:r>
-        <w:rPr>
-          <w:lang w:val="fr-FR"/>
-        </w:rPr>
-        <w:t>t²</w:t>
+          <w:lang w:val="en-GB"/>
+        </w:rPr>
+      </w:pPr>
+      <w:r>
+        <w:rPr>
+          <w:lang w:val="en-GB"/>
+        </w:rPr>
+        <w:t>x(t+Δt) = 2x(t) - x(t-Δt) + a(t)·Δt²</w:t>
+      </w:r>
+    </w:p>
+    <w:p>
+      <w:pPr>
+        <w:pStyle w:val="Heading2"/>
+        <w:rPr>
+          <w:lang w:val="en-GB"/>
+        </w:rPr>
+      </w:pPr>
+      <w:r>
+        <w:rPr>
+          <w:lang w:val="en-GB"/>
+        </w:rPr>
+        <w:t>Data Branch</w:t>
+      </w:r>
+    </w:p>
+    <w:p>
+      <w:pPr>
+        <w:rPr>
+          <w:lang w:val="en-GB"/>
+        </w:rPr>
+      </w:pPr>
+      <w:r>
+        <w:rPr>
+          <w:noProof/>
+          <w:lang w:val="en-GB"/>
+        </w:rPr>
+        <w:drawing>
+          <wp:inline distT="0" distB="0" distL="0" distR="0" wp14:anchorId="22AACE47" wp14:editId="37492BD9">
+            <wp:extent cx="5762625" cy="3457575"/>
+            <wp:effectExtent l="0" t="0" r="9525" b="9525"/>
+            <wp:docPr id="857678265" name="Picture 1"/>
+            <wp:cNvGraphicFramePr>
+              <a:graphicFrameLocks xmlns:a="http://schemas.openxmlformats.org/drawingml/2006/main" noChangeAspect="1"/>
+            </wp:cNvGraphicFramePr>
+            <a:graphic xmlns:a="http://schemas.openxmlformats.org/drawingml/2006/main">
+              <a:graphicData uri="http://schemas.openxmlformats.org/drawingml/2006/picture">
+                <pic:pic xmlns:pic="http://schemas.openxmlformats.org/drawingml/2006/picture">
+                  <pic:nvPicPr>
+                    <pic:cNvPr id="0" name="Picture 1"/>
+                    <pic:cNvPicPr>
+                      <a:picLocks noChangeAspect="1" noChangeArrowheads="1"/>
+                    </pic:cNvPicPr>
+                  </pic:nvPicPr>
+                  <pic:blipFill>
+                    <a:blip r:embed="rId18">
+                      <a:extLst>
+                        <a:ext uri="{28A0092B-C50C-407E-A947-70E740481C1C}">
+                          <a14:useLocalDpi xmlns:a14="http://schemas.microsoft.com/office/drawing/2010/main" val="0"/>
+                        </a:ext>
+                      </a:extLst>
+                    </a:blip>
+                    <a:srcRect/>
+                    <a:stretch>
+                      <a:fillRect/>
+                    </a:stretch>
+                  </pic:blipFill>
+                  <pic:spPr bwMode="auto">
+                    <a:xfrm>
+                      <a:off x="0" y="0"/>
+                      <a:ext cx="5762625" cy="3457575"/>
+                    </a:xfrm>
+                    <a:prstGeom prst="rect">
+                      <a:avLst/>
+                    </a:prstGeom>
+                    <a:noFill/>
+                    <a:ln>
+                      <a:noFill/>
+                    </a:ln>
+                  </pic:spPr>
+                </pic:pic>
+              </a:graphicData>
+            </a:graphic>
+          </wp:inline>
+        </w:drawing>
+      </w:r>
+    </w:p>
+    <w:p>
+      <w:pPr>
+        <w:rPr>
+          <w:lang w:val="en-GB"/>
+        </w:rPr>
+      </w:pPr>
+      <w:r>
+        <w:rPr>
+          <w:lang w:val="en-GB"/>
+        </w:rPr>
+        <w:t xml:space="preserve">For the Data-Driven branch, we observe the same phenomenon </w:t>
+      </w:r>
+      <w:r>
+        <w:rPr>
+          <w:lang w:val="en-GB"/>
+        </w:rPr>
+        <w:t>where the upper body is performing quite a bit worse compared to the upper body (where this is the other way around for the GCNext model)</w:t>
+      </w:r>
+    </w:p>
+    <w:p>
+      <w:pPr>
+        <w:rPr>
+          <w:lang w:val="en-GB"/>
+        </w:rPr>
+      </w:pPr>
+      <w:r>
+        <w:rPr>
+          <w:lang w:val="en-GB"/>
+        </w:rPr>
+        <w:t>What is consistent with the GCNext model, is the dramatic decrease in prediction error as the observation length increases. More specifically, there is a large decrease in performance as the number of observed frames reaches 10-15, but notable plateaus after that. This can suggest that the model only requires 15 frames as a context window to make reasonable predictions.</w:t>
+      </w:r>
+    </w:p>
+    <w:p>
+      <w:pPr>
+        <w:rPr>
+          <w:lang w:val="en-GB"/>
+        </w:rPr>
+      </w:pPr>
+      <w:r>
+        <w:rPr>
+          <w:lang w:val="en-GB"/>
+        </w:rPr>
+        <w:t xml:space="preserve">Additionally, comparing the data-driven and physics-based branches, it is visible that for longer prediction horizons, the data-driven model outperforms the physics-based </w:t>
+      </w:r>
+      <w:r>
+        <w:rPr>
+          <w:lang w:val="en-GB"/>
+        </w:rPr>
+        <w:lastRenderedPageBreak/>
+        <w:t>branch</w:t>
+      </w:r>
+      <w:r>
+        <w:rPr>
+          <w:lang w:val="en-GB"/>
+        </w:rPr>
+        <w:t>; for the 1000ms prediction horizon, the data-driven branch stabilizes around a MPJPE of 50mm for the upper body and 80mm for the lower body, where the physics-based branch stabilizes around 100mm and 180mm respectively.</w:t>
+      </w:r>
+      <w:r>
+        <w:rPr>
+          <w:lang w:val="en-GB"/>
+        </w:rPr>
+        <w:t xml:space="preserve"> This is most likely the case due to the error propagation in the physics branch, where small inaccuracies in physical parameters grows over time. </w:t>
       </w:r>
     </w:p>
     <w:sectPr>

</xml_diff>

<commit_message>
Create table for realtime performance metrics
</commit_message>
<xml_diff>
--- a/Static_dynamic_performance.docx
+++ b/Static_dynamic_performance.docx
@@ -26,7 +26,21 @@
         <w:rPr>
           <w:lang w:val="en-GB"/>
         </w:rPr>
-        <w:t xml:space="preserve">The experiment implements the GCNext model as described in </w:t>
+        <w:t xml:space="preserve">The experiment implements the </w:t>
+      </w:r>
+      <w:proofErr w:type="spellStart"/>
+      <w:r>
+        <w:rPr>
+          <w:lang w:val="en-GB"/>
+        </w:rPr>
+        <w:t>GCNext</w:t>
+      </w:r>
+      <w:proofErr w:type="spellEnd"/>
+      <w:r>
+        <w:rPr>
+          <w:lang w:val="en-GB"/>
+        </w:rPr>
+        <w:t xml:space="preserve"> model as described in </w:t>
       </w:r>
       <w:sdt>
         <w:sdtPr>
@@ -202,7 +216,21 @@
         <w:rPr>
           <w:lang w:val="en-GB"/>
         </w:rPr>
-        <w:t>For clarity sake, call this complete motion sequence the full motion</w:t>
+        <w:t xml:space="preserve">For </w:t>
+      </w:r>
+      <w:proofErr w:type="gramStart"/>
+      <w:r>
+        <w:rPr>
+          <w:lang w:val="en-GB"/>
+        </w:rPr>
+        <w:t>clarity</w:t>
+      </w:r>
+      <w:proofErr w:type="gramEnd"/>
+      <w:r>
+        <w:rPr>
+          <w:lang w:val="en-GB"/>
+        </w:rPr>
+        <w:t xml:space="preserve"> sake, call this complete motion sequence the full motion</w:t>
       </w:r>
       <w:r>
         <w:rPr>
@@ -331,14 +359,70 @@
         <w:rPr>
           <w:lang w:val="en-GB"/>
         </w:rPr>
-        <w:t>The hypothesis is that as more data becomes available to the model, the predictions will become more and more accurate.</w:t>
+        <w:t xml:space="preserve">The hypothesis is that as more data becomes available to the model, the predictions will become </w:t>
+      </w:r>
+      <w:proofErr w:type="gramStart"/>
+      <w:r>
+        <w:rPr>
+          <w:lang w:val="en-GB"/>
+        </w:rPr>
+        <w:t>more and more</w:t>
+      </w:r>
+      <w:proofErr w:type="gramEnd"/>
+      <w:r>
+        <w:rPr>
+          <w:lang w:val="en-GB"/>
+        </w:rPr>
+        <w:t xml:space="preserve"> accurate.</w:t>
       </w:r>
       <w:r>
         <w:rPr>
           <w:lang w:val="en-GB"/>
         </w:rPr>
         <w:br/>
-        <w:t>Additionally it is hypothesized that for more “static” actions (i.e. Sitting, SittingDown, Posing) the initial performance will be better compared to “dynamic” actions (i.e. Walking, WalkingTogether, WalkingDog, Greeting). However, as more time steps are fed to the model, it is hypothesized that the accuracy of the predictions for the dynamic actions will relatively increase more.</w:t>
+        <w:t xml:space="preserve">Additionally it is hypothesized that for more “static” actions (i.e. Sitting, </w:t>
+      </w:r>
+      <w:proofErr w:type="spellStart"/>
+      <w:r>
+        <w:rPr>
+          <w:lang w:val="en-GB"/>
+        </w:rPr>
+        <w:t>SittingDown</w:t>
+      </w:r>
+      <w:proofErr w:type="spellEnd"/>
+      <w:r>
+        <w:rPr>
+          <w:lang w:val="en-GB"/>
+        </w:rPr>
+        <w:t xml:space="preserve">, Posing) the initial performance will be better compared to “dynamic” actions (i.e. Walking, </w:t>
+      </w:r>
+      <w:proofErr w:type="spellStart"/>
+      <w:r>
+        <w:rPr>
+          <w:lang w:val="en-GB"/>
+        </w:rPr>
+        <w:t>WalkingTogether</w:t>
+      </w:r>
+      <w:proofErr w:type="spellEnd"/>
+      <w:r>
+        <w:rPr>
+          <w:lang w:val="en-GB"/>
+        </w:rPr>
+        <w:t xml:space="preserve">, </w:t>
+      </w:r>
+      <w:proofErr w:type="spellStart"/>
+      <w:r>
+        <w:rPr>
+          <w:lang w:val="en-GB"/>
+        </w:rPr>
+        <w:t>WalkingDog</w:t>
+      </w:r>
+      <w:proofErr w:type="spellEnd"/>
+      <w:r>
+        <w:rPr>
+          <w:lang w:val="en-GB"/>
+        </w:rPr>
+        <w:t>, Greeting). However, as more time steps are fed to the model, it is hypothesized that the accuracy of the predictions for the dynamic actions will relatively increase more.</w:t>
       </w:r>
     </w:p>
     <w:p>
@@ -371,7 +455,63 @@
         <w:rPr>
           <w:lang w:val="en-GB"/>
         </w:rPr>
-        <w:t xml:space="preserve">. This is repeated for all samples of data in the evaluation set for each type of action. More specifically, this evaluation set contains 256 samples of the actions for Eating, Sitting, SittingDown, Discussion, Waiting, Phoning, Greeting, Posing Walking, WalkingTogether, WalkingDog, Directions, TakingPhoto, Purchases. The predictions are then compared to the ground truth motion using the Mean Per Joint Positions Error (MPJPE), which is the average Euclidean distance between the predicted and ground truth joint positions. The MPJPE for each </w:t>
+        <w:t xml:space="preserve">. This is repeated for all samples of data in the evaluation set for each type of action. More specifically, this evaluation set contains 256 samples of the actions for Eating, Sitting, </w:t>
+      </w:r>
+      <w:proofErr w:type="spellStart"/>
+      <w:r>
+        <w:rPr>
+          <w:lang w:val="en-GB"/>
+        </w:rPr>
+        <w:t>SittingDown</w:t>
+      </w:r>
+      <w:proofErr w:type="spellEnd"/>
+      <w:r>
+        <w:rPr>
+          <w:lang w:val="en-GB"/>
+        </w:rPr>
+        <w:t xml:space="preserve">, Discussion, Waiting, Phoning, Greeting, Posing Walking, </w:t>
+      </w:r>
+      <w:proofErr w:type="spellStart"/>
+      <w:r>
+        <w:rPr>
+          <w:lang w:val="en-GB"/>
+        </w:rPr>
+        <w:t>WalkingTogether</w:t>
+      </w:r>
+      <w:proofErr w:type="spellEnd"/>
+      <w:r>
+        <w:rPr>
+          <w:lang w:val="en-GB"/>
+        </w:rPr>
+        <w:t xml:space="preserve">, </w:t>
+      </w:r>
+      <w:proofErr w:type="spellStart"/>
+      <w:r>
+        <w:rPr>
+          <w:lang w:val="en-GB"/>
+        </w:rPr>
+        <w:t>WalkingDog</w:t>
+      </w:r>
+      <w:proofErr w:type="spellEnd"/>
+      <w:r>
+        <w:rPr>
+          <w:lang w:val="en-GB"/>
+        </w:rPr>
+        <w:t xml:space="preserve">, Directions, </w:t>
+      </w:r>
+      <w:proofErr w:type="spellStart"/>
+      <w:r>
+        <w:rPr>
+          <w:lang w:val="en-GB"/>
+        </w:rPr>
+        <w:t>TakingPhoto</w:t>
+      </w:r>
+      <w:proofErr w:type="spellEnd"/>
+      <w:r>
+        <w:rPr>
+          <w:lang w:val="en-GB"/>
+        </w:rPr>
+        <w:t xml:space="preserve">, Purchases. The predictions are then compared to the ground truth motion using the Mean Per Joint Positions Error (MPJPE), which is the average Euclidean distance between the predicted and ground truth joint positions. The MPJPE for each </w:t>
       </w:r>
       <w:r>
         <w:rPr>
@@ -678,7 +818,21 @@
         <w:rPr>
           <w:lang w:val="en-GB"/>
         </w:rPr>
-        <w:t>When the model is given fiver or fewer input frames, the average MPJPE for static actions at prediction horizons up to 560ms is lower than for dynamic actions. This indicates a better performance.</w:t>
+        <w:t xml:space="preserve">When the model is given </w:t>
+      </w:r>
+      <w:proofErr w:type="spellStart"/>
+      <w:r>
+        <w:rPr>
+          <w:lang w:val="en-GB"/>
+        </w:rPr>
+        <w:t>fiver</w:t>
+      </w:r>
+      <w:proofErr w:type="spellEnd"/>
+      <w:r>
+        <w:rPr>
+          <w:lang w:val="en-GB"/>
+        </w:rPr>
+        <w:t xml:space="preserve"> or fewer input frames, the average MPJPE for static actions at prediction horizons up to 560ms is lower than for dynamic actions. This indicates a better performance.</w:t>
       </w:r>
     </w:p>
     <w:p>
@@ -835,13 +989,41 @@
         <w:rPr>
           <w:lang w:val="en-GB"/>
         </w:rPr>
-        <w:t xml:space="preserve">This increased performance for static actions continues for the lower prediction horizons. However for </w:t>
-      </w:r>
-      <w:r>
-        <w:rPr>
-          <w:lang w:val="en-GB"/>
-        </w:rPr>
-        <w:t>longer prediction horizons (red and green plots), the prediction accuracy for dynamic actions is better. One explanation for this could be that since dynamic actions are inherently more cyclic (think of walking), the model might be able to implicitly infer the intended action. Additionally, visual analyzation of the static actions reveals that the movements are a lot more erratic, especially since these movements are mainly centered above the torso. This could also be a leading cause of the underperformance of these models on more “static” movements.</w:t>
+        <w:t xml:space="preserve">This increased performance for static actions continues for the lower prediction horizons. </w:t>
+      </w:r>
+      <w:proofErr w:type="gramStart"/>
+      <w:r>
+        <w:rPr>
+          <w:lang w:val="en-GB"/>
+        </w:rPr>
+        <w:t>However</w:t>
+      </w:r>
+      <w:proofErr w:type="gramEnd"/>
+      <w:r>
+        <w:rPr>
+          <w:lang w:val="en-GB"/>
+        </w:rPr>
+        <w:t xml:space="preserve"> for </w:t>
+      </w:r>
+      <w:r>
+        <w:rPr>
+          <w:lang w:val="en-GB"/>
+        </w:rPr>
+        <w:t xml:space="preserve">longer prediction horizons (red and green plots), the prediction accuracy for dynamic actions is better. One explanation for this could be that since dynamic actions are inherently more cyclic (think of walking), the model might be able to implicitly infer the intended action. Additionally, visual analyzation of the static actions reveals that the movements are a lot more erratic, especially since these movements are mainly </w:t>
+      </w:r>
+      <w:proofErr w:type="spellStart"/>
+      <w:r>
+        <w:rPr>
+          <w:lang w:val="en-GB"/>
+        </w:rPr>
+        <w:t>centered</w:t>
+      </w:r>
+      <w:proofErr w:type="spellEnd"/>
+      <w:r>
+        <w:rPr>
+          <w:lang w:val="en-GB"/>
+        </w:rPr>
+        <w:t xml:space="preserve"> above the torso. This could also be a leading cause of the underperformance of these models on more “static” movements.</w:t>
       </w:r>
       <w:r>
         <w:rPr>
@@ -877,7 +1059,21 @@
         <w:rPr>
           <w:lang w:val="en-GB"/>
         </w:rPr>
-        <w:t>It is also noted that the separation between static and dynamic movements are not fully black and white; since there are 256 samples of each type of movement, only a small subset have been reviewed to determine whether an action is static, dynamic or somewhere in between. A good example is the action “waiting”, which intuitively would belong in the “static” group, but the reviewed samples</w:t>
+        <w:t xml:space="preserve">It is also noted that the separation between static and dynamic movements are not fully black and white; since there are 256 samples of each type of movement, only a small subset </w:t>
+      </w:r>
+      <w:proofErr w:type="gramStart"/>
+      <w:r>
+        <w:rPr>
+          <w:lang w:val="en-GB"/>
+        </w:rPr>
+        <w:t>have</w:t>
+      </w:r>
+      <w:proofErr w:type="gramEnd"/>
+      <w:r>
+        <w:rPr>
+          <w:lang w:val="en-GB"/>
+        </w:rPr>
+        <w:t xml:space="preserve"> been reviewed to determine whether an action is static, dynamic or somewhere in between. A good example is the action “waiting”, which intuitively would belong in the “static” group, but the reviewed samples</w:t>
       </w:r>
       <w:r>
         <w:rPr>
@@ -1099,20 +1295,48 @@
         <w:rPr>
           <w:lang w:val="en-GB"/>
         </w:rPr>
-        <w:t xml:space="preserve"> strengthens the hypothesis that the model is able to estimate different aspects of a gait cycle, such as frequency and pace.</w:t>
-      </w:r>
-    </w:p>
-    <w:p>
-      <w:pPr>
-        <w:rPr>
-          <w:lang w:val="en-GB"/>
-        </w:rPr>
-      </w:pPr>
-      <w:r>
-        <w:rPr>
-          <w:lang w:val="en-GB"/>
-        </w:rPr>
-        <w:t xml:space="preserve">This plateau in performance is likely not correlated to number of observed frames, but rather displays the limitations of the model itself; given that the average MPJPE is also </w:t>
+        <w:t xml:space="preserve"> strengthens the hypothesis that the model </w:t>
+      </w:r>
+      <w:proofErr w:type="gramStart"/>
+      <w:r>
+        <w:rPr>
+          <w:lang w:val="en-GB"/>
+        </w:rPr>
+        <w:t>is able to</w:t>
+      </w:r>
+      <w:proofErr w:type="gramEnd"/>
+      <w:r>
+        <w:rPr>
+          <w:lang w:val="en-GB"/>
+        </w:rPr>
+        <w:t xml:space="preserve"> estimate different aspects of a gait cycle, such as frequency and pace.</w:t>
+      </w:r>
+    </w:p>
+    <w:p>
+      <w:pPr>
+        <w:rPr>
+          <w:lang w:val="en-GB"/>
+        </w:rPr>
+      </w:pPr>
+      <w:r>
+        <w:rPr>
+          <w:lang w:val="en-GB"/>
+        </w:rPr>
+        <w:t xml:space="preserve">This plateau in performance is likely not correlated to number of observed </w:t>
+      </w:r>
+      <w:proofErr w:type="gramStart"/>
+      <w:r>
+        <w:rPr>
+          <w:lang w:val="en-GB"/>
+        </w:rPr>
+        <w:t>frames, but</w:t>
+      </w:r>
+      <w:proofErr w:type="gramEnd"/>
+      <w:r>
+        <w:rPr>
+          <w:lang w:val="en-GB"/>
+        </w:rPr>
+        <w:t xml:space="preserve"> rather displays the limitations of the model itself; given that the average MPJPE is also </w:t>
       </w:r>
       <w:r>
         <w:rPr>
@@ -1129,12 +1353,14 @@
           <w:lang w:val="en-GB"/>
         </w:rPr>
       </w:pPr>
+      <w:proofErr w:type="spellStart"/>
       <w:r>
         <w:rPr>
           <w:lang w:val="en-GB"/>
         </w:rPr>
         <w:t>PhysMoP</w:t>
       </w:r>
+      <w:proofErr w:type="spellEnd"/>
     </w:p>
     <w:p>
       <w:pPr>
@@ -1226,7 +1452,49 @@
         <w:rPr>
           <w:lang w:val="en-GB"/>
         </w:rPr>
-        <w:t xml:space="preserve"> for the shorter prediction horizons is a lot better. Comparing this to the GCNext model, the MPJPE approaches 0 for the two shortest prediction horizons. Additionally, it is visible that the predictions for the upper body are significantly better than the predictions for the lower body. (NOTE: Hoezo is dit?)</w:t>
+        <w:t xml:space="preserve"> for the shorter prediction horizons is a lot better. Comparing this to the </w:t>
+      </w:r>
+      <w:proofErr w:type="spellStart"/>
+      <w:r>
+        <w:rPr>
+          <w:lang w:val="en-GB"/>
+        </w:rPr>
+        <w:t>GCNext</w:t>
+      </w:r>
+      <w:proofErr w:type="spellEnd"/>
+      <w:r>
+        <w:rPr>
+          <w:lang w:val="en-GB"/>
+        </w:rPr>
+        <w:t xml:space="preserve"> model, the MPJPE approaches 0 for the two shortest prediction horizons. Additionally, it is visible that the predictions for the upper body are significantly better than the predictions for the lower body. (NOTE: </w:t>
+      </w:r>
+      <w:proofErr w:type="spellStart"/>
+      <w:r>
+        <w:rPr>
+          <w:lang w:val="en-GB"/>
+        </w:rPr>
+        <w:t>Hoezo</w:t>
+      </w:r>
+      <w:proofErr w:type="spellEnd"/>
+      <w:r>
+        <w:rPr>
+          <w:lang w:val="en-GB"/>
+        </w:rPr>
+        <w:t xml:space="preserve"> is </w:t>
+      </w:r>
+      <w:proofErr w:type="spellStart"/>
+      <w:r>
+        <w:rPr>
+          <w:lang w:val="en-GB"/>
+        </w:rPr>
+        <w:t>dit</w:t>
+      </w:r>
+      <w:proofErr w:type="spellEnd"/>
+      <w:r>
+        <w:rPr>
+          <w:lang w:val="en-GB"/>
+        </w:rPr>
+        <w:t>?)</w:t>
       </w:r>
     </w:p>
     <w:p>
@@ -1265,7 +1533,21 @@
         <w:rPr>
           <w:lang w:val="en-GB"/>
         </w:rPr>
-        <w:t>; specifically the model estimates the mass matrix (M), Coriolis matrix (C), and the joint actuation forces (\tau)</w:t>
+        <w:t xml:space="preserve">; </w:t>
+      </w:r>
+      <w:proofErr w:type="gramStart"/>
+      <w:r>
+        <w:rPr>
+          <w:lang w:val="en-GB"/>
+        </w:rPr>
+        <w:t>specifically</w:t>
+      </w:r>
+      <w:proofErr w:type="gramEnd"/>
+      <w:r>
+        <w:rPr>
+          <w:lang w:val="en-GB"/>
+        </w:rPr>
+        <w:t xml:space="preserve"> the model estimates the mass matrix (M), Coriolis matrix (C), and the joint actuation forces (\tau)</w:t>
       </w:r>
     </w:p>
     <w:p>
@@ -1365,7 +1647,21 @@
         <w:rPr>
           <w:lang w:val="en-GB"/>
         </w:rPr>
-        <w:t>Once these parameters are determined from the 3-frame window, the model uses Verlet integration to recursively predict future poses. This explains why performance stabilizes after exactly 3 observed frames</w:t>
+        <w:t xml:space="preserve">Once these parameters are determined from the 3-frame window, the model uses </w:t>
+      </w:r>
+      <w:proofErr w:type="spellStart"/>
+      <w:r>
+        <w:rPr>
+          <w:lang w:val="en-GB"/>
+        </w:rPr>
+        <w:t>Verlet</w:t>
+      </w:r>
+      <w:proofErr w:type="spellEnd"/>
+      <w:r>
+        <w:rPr>
+          <w:lang w:val="en-GB"/>
+        </w:rPr>
+        <w:t xml:space="preserve"> integration to recursively predict future poses. This explains why performance stabilizes after exactly 3 observed frames</w:t>
       </w:r>
       <w:r>
         <w:rPr>
@@ -1383,14 +1679,58 @@
     <w:p>
       <w:pPr>
         <w:rPr>
-          <w:lang w:val="en-GB"/>
-        </w:rPr>
-      </w:pPr>
-      <w:r>
-        <w:rPr>
-          <w:lang w:val="en-GB"/>
-        </w:rPr>
-        <w:t>x(t+Δt) = 2x(t) - x(t-Δt) + a(t)·Δt²</w:t>
+          <w:lang w:val="fr-FR"/>
+        </w:rPr>
+      </w:pPr>
+      <w:proofErr w:type="gramStart"/>
+      <w:r>
+        <w:rPr>
+          <w:lang w:val="fr-FR"/>
+        </w:rPr>
+        <w:t>x</w:t>
+      </w:r>
+      <w:proofErr w:type="gramEnd"/>
+      <w:r>
+        <w:rPr>
+          <w:lang w:val="fr-FR"/>
+        </w:rPr>
+        <w:t>(t+</w:t>
+      </w:r>
+      <w:r>
+        <w:rPr>
+          <w:lang w:val="en-GB"/>
+        </w:rPr>
+        <w:t>Δ</w:t>
+      </w:r>
+      <w:r>
+        <w:rPr>
+          <w:lang w:val="fr-FR"/>
+        </w:rPr>
+        <w:t>t) = 2x(t) - x(t-</w:t>
+      </w:r>
+      <w:r>
+        <w:rPr>
+          <w:lang w:val="en-GB"/>
+        </w:rPr>
+        <w:t>Δ</w:t>
+      </w:r>
+      <w:r>
+        <w:rPr>
+          <w:lang w:val="fr-FR"/>
+        </w:rPr>
+        <w:t>t) + a(t)·</w:t>
+      </w:r>
+      <w:r>
+        <w:rPr>
+          <w:lang w:val="en-GB"/>
+        </w:rPr>
+        <w:t>Δ</w:t>
+      </w:r>
+      <w:r>
+        <w:rPr>
+          <w:lang w:val="fr-FR"/>
+        </w:rPr>
+        <w:t>t²</w:t>
       </w:r>
     </w:p>
     <w:p>
@@ -1484,20 +1824,48 @@
         <w:rPr>
           <w:lang w:val="en-GB"/>
         </w:rPr>
-        <w:t>where the upper body is performing quite a bit worse compared to the upper body (where this is the other way around for the GCNext model)</w:t>
-      </w:r>
-    </w:p>
-    <w:p>
-      <w:pPr>
-        <w:rPr>
-          <w:lang w:val="en-GB"/>
-        </w:rPr>
-      </w:pPr>
-      <w:r>
-        <w:rPr>
-          <w:lang w:val="en-GB"/>
-        </w:rPr>
-        <w:t>What is consistent with the GCNext model, is the dramatic decrease in prediction error as the observation length increases. More specifically, there is a large decrease in performance as the number of observed frames reaches 10-15, but notable plateaus after that. This can suggest that the model only requires 15 frames as a context window to make reasonable predictions.</w:t>
+        <w:t xml:space="preserve">where the upper body is performing quite a bit worse compared to the upper body (where this is the other way around for the </w:t>
+      </w:r>
+      <w:proofErr w:type="spellStart"/>
+      <w:r>
+        <w:rPr>
+          <w:lang w:val="en-GB"/>
+        </w:rPr>
+        <w:t>GCNext</w:t>
+      </w:r>
+      <w:proofErr w:type="spellEnd"/>
+      <w:r>
+        <w:rPr>
+          <w:lang w:val="en-GB"/>
+        </w:rPr>
+        <w:t xml:space="preserve"> model)</w:t>
+      </w:r>
+    </w:p>
+    <w:p>
+      <w:pPr>
+        <w:rPr>
+          <w:lang w:val="en-GB"/>
+        </w:rPr>
+      </w:pPr>
+      <w:r>
+        <w:rPr>
+          <w:lang w:val="en-GB"/>
+        </w:rPr>
+        <w:t xml:space="preserve">What is consistent with the </w:t>
+      </w:r>
+      <w:proofErr w:type="spellStart"/>
+      <w:r>
+        <w:rPr>
+          <w:lang w:val="en-GB"/>
+        </w:rPr>
+        <w:t>GCNext</w:t>
+      </w:r>
+      <w:proofErr w:type="spellEnd"/>
+      <w:r>
+        <w:rPr>
+          <w:lang w:val="en-GB"/>
+        </w:rPr>
+        <w:t xml:space="preserve"> model, is the dramatic decrease in prediction error as the observation length increases. More specifically, there is a large decrease in performance as the number of observed frames reaches 10-15, but notable plateaus after that. This can suggest that the model only requires 15 frames as a context window to make reasonable predictions.</w:t>
       </w:r>
     </w:p>
     <w:p>
@@ -1531,6 +1899,532 @@
         </w:rPr>
         <w:t xml:space="preserve"> This is most likely the case due to the error propagation in the physics branch, where small inaccuracies in physical parameters grows over time. </w:t>
       </w:r>
+    </w:p>
+    <w:p>
+      <w:pPr>
+        <w:rPr>
+          <w:lang w:val="en-GB"/>
+        </w:rPr>
+      </w:pPr>
+    </w:p>
+    <w:p>
+      <w:pPr>
+        <w:pStyle w:val="Heading1"/>
+        <w:rPr>
+          <w:lang w:val="en-GB"/>
+        </w:rPr>
+      </w:pPr>
+      <w:r>
+        <w:rPr>
+          <w:lang w:val="en-GB"/>
+        </w:rPr>
+        <w:t>Real-time prediction metrics</w:t>
+      </w:r>
+    </w:p>
+    <w:tbl>
+      <w:tblPr>
+        <w:tblStyle w:val="TableGrid"/>
+        <w:tblW w:w="0" w:type="auto"/>
+        <w:tblLook w:val="04A0" w:firstRow="1" w:lastRow="0" w:firstColumn="1" w:lastColumn="0" w:noHBand="0" w:noVBand="1"/>
+      </w:tblPr>
+      <w:tblGrid>
+        <w:gridCol w:w="1901"/>
+        <w:gridCol w:w="1982"/>
+        <w:gridCol w:w="2055"/>
+        <w:gridCol w:w="1562"/>
+        <w:gridCol w:w="1562"/>
+      </w:tblGrid>
+      <w:tr>
+        <w:tc>
+          <w:tcPr>
+            <w:tcW w:w="1901" w:type="dxa"/>
+          </w:tcPr>
+          <w:p>
+            <w:pPr>
+              <w:jc w:val="center"/>
+              <w:rPr>
+                <w:lang w:val="en-GB"/>
+              </w:rPr>
+            </w:pPr>
+            <w:r>
+              <w:rPr>
+                <w:lang w:val="en-GB"/>
+              </w:rPr>
+              <w:t>Metric</w:t>
+            </w:r>
+          </w:p>
+        </w:tc>
+        <w:tc>
+          <w:tcPr>
+            <w:tcW w:w="1982" w:type="dxa"/>
+          </w:tcPr>
+          <w:p>
+            <w:pPr>
+              <w:jc w:val="center"/>
+              <w:rPr>
+                <w:lang w:val="en-GB"/>
+              </w:rPr>
+            </w:pPr>
+            <w:proofErr w:type="spellStart"/>
+            <w:r>
+              <w:rPr>
+                <w:lang w:val="en-GB"/>
+              </w:rPr>
+              <w:t>GCNext</w:t>
+            </w:r>
+            <w:proofErr w:type="spellEnd"/>
+          </w:p>
+        </w:tc>
+        <w:tc>
+          <w:tcPr>
+            <w:tcW w:w="5179" w:type="dxa"/>
+            <w:gridSpan w:val="3"/>
+          </w:tcPr>
+          <w:p>
+            <w:pPr>
+              <w:jc w:val="center"/>
+              <w:rPr>
+                <w:lang w:val="en-GB"/>
+              </w:rPr>
+            </w:pPr>
+            <w:proofErr w:type="spellStart"/>
+            <w:r>
+              <w:rPr>
+                <w:lang w:val="en-GB"/>
+              </w:rPr>
+              <w:t>PhysMoP</w:t>
+            </w:r>
+            <w:proofErr w:type="spellEnd"/>
+          </w:p>
+        </w:tc>
+      </w:tr>
+      <w:tr>
+        <w:tc>
+          <w:tcPr>
+            <w:tcW w:w="1901" w:type="dxa"/>
+          </w:tcPr>
+          <w:p>
+            <w:pPr>
+              <w:jc w:val="center"/>
+              <w:rPr>
+                <w:lang w:val="en-GB"/>
+              </w:rPr>
+            </w:pPr>
+          </w:p>
+        </w:tc>
+        <w:tc>
+          <w:tcPr>
+            <w:tcW w:w="1982" w:type="dxa"/>
+          </w:tcPr>
+          <w:p>
+            <w:pPr>
+              <w:jc w:val="center"/>
+              <w:rPr>
+                <w:lang w:val="en-GB"/>
+              </w:rPr>
+            </w:pPr>
+          </w:p>
+        </w:tc>
+        <w:tc>
+          <w:tcPr>
+            <w:tcW w:w="2055" w:type="dxa"/>
+          </w:tcPr>
+          <w:p>
+            <w:pPr>
+              <w:jc w:val="center"/>
+              <w:rPr>
+                <w:lang w:val="en-GB"/>
+              </w:rPr>
+            </w:pPr>
+            <w:r>
+              <w:rPr>
+                <w:lang w:val="en-GB"/>
+              </w:rPr>
+              <w:t>Data</w:t>
+            </w:r>
+          </w:p>
+        </w:tc>
+        <w:tc>
+          <w:tcPr>
+            <w:tcW w:w="1562" w:type="dxa"/>
+          </w:tcPr>
+          <w:p>
+            <w:pPr>
+              <w:jc w:val="center"/>
+              <w:rPr>
+                <w:lang w:val="en-GB"/>
+              </w:rPr>
+            </w:pPr>
+            <w:r>
+              <w:rPr>
+                <w:lang w:val="en-GB"/>
+              </w:rPr>
+              <w:t>Physics</w:t>
+            </w:r>
+          </w:p>
+        </w:tc>
+        <w:tc>
+          <w:tcPr>
+            <w:tcW w:w="1562" w:type="dxa"/>
+          </w:tcPr>
+          <w:p>
+            <w:pPr>
+              <w:jc w:val="center"/>
+              <w:rPr>
+                <w:lang w:val="en-GB"/>
+              </w:rPr>
+            </w:pPr>
+            <w:r>
+              <w:rPr>
+                <w:lang w:val="en-GB"/>
+              </w:rPr>
+              <w:t>Fusion</w:t>
+            </w:r>
+          </w:p>
+        </w:tc>
+      </w:tr>
+      <w:tr>
+        <w:tc>
+          <w:tcPr>
+            <w:tcW w:w="1901" w:type="dxa"/>
+          </w:tcPr>
+          <w:p>
+            <w:pPr>
+              <w:jc w:val="center"/>
+              <w:rPr>
+                <w:lang w:val="en-GB"/>
+              </w:rPr>
+            </w:pPr>
+          </w:p>
+        </w:tc>
+        <w:tc>
+          <w:tcPr>
+            <w:tcW w:w="1982" w:type="dxa"/>
+          </w:tcPr>
+          <w:p>
+            <w:pPr>
+              <w:jc w:val="center"/>
+              <w:rPr>
+                <w:lang w:val="en-GB"/>
+              </w:rPr>
+            </w:pPr>
+          </w:p>
+        </w:tc>
+        <w:tc>
+          <w:tcPr>
+            <w:tcW w:w="2055" w:type="dxa"/>
+          </w:tcPr>
+          <w:p>
+            <w:pPr>
+              <w:jc w:val="center"/>
+              <w:rPr>
+                <w:lang w:val="en-GB"/>
+              </w:rPr>
+            </w:pPr>
+          </w:p>
+        </w:tc>
+        <w:tc>
+          <w:tcPr>
+            <w:tcW w:w="1562" w:type="dxa"/>
+          </w:tcPr>
+          <w:p>
+            <w:pPr>
+              <w:jc w:val="center"/>
+              <w:rPr>
+                <w:lang w:val="en-GB"/>
+              </w:rPr>
+            </w:pPr>
+          </w:p>
+        </w:tc>
+        <w:tc>
+          <w:tcPr>
+            <w:tcW w:w="1562" w:type="dxa"/>
+          </w:tcPr>
+          <w:p>
+            <w:pPr>
+              <w:jc w:val="center"/>
+              <w:rPr>
+                <w:lang w:val="en-GB"/>
+              </w:rPr>
+            </w:pPr>
+          </w:p>
+        </w:tc>
+      </w:tr>
+      <w:tr>
+        <w:tc>
+          <w:tcPr>
+            <w:tcW w:w="1901" w:type="dxa"/>
+          </w:tcPr>
+          <w:p>
+            <w:pPr>
+              <w:jc w:val="center"/>
+              <w:rPr>
+                <w:lang w:val="en-GB"/>
+              </w:rPr>
+            </w:pPr>
+          </w:p>
+        </w:tc>
+        <w:tc>
+          <w:tcPr>
+            <w:tcW w:w="1982" w:type="dxa"/>
+          </w:tcPr>
+          <w:p>
+            <w:pPr>
+              <w:jc w:val="center"/>
+              <w:rPr>
+                <w:lang w:val="en-GB"/>
+              </w:rPr>
+            </w:pPr>
+          </w:p>
+        </w:tc>
+        <w:tc>
+          <w:tcPr>
+            <w:tcW w:w="2055" w:type="dxa"/>
+          </w:tcPr>
+          <w:p>
+            <w:pPr>
+              <w:jc w:val="center"/>
+              <w:rPr>
+                <w:lang w:val="en-GB"/>
+              </w:rPr>
+            </w:pPr>
+          </w:p>
+        </w:tc>
+        <w:tc>
+          <w:tcPr>
+            <w:tcW w:w="1562" w:type="dxa"/>
+          </w:tcPr>
+          <w:p>
+            <w:pPr>
+              <w:jc w:val="center"/>
+              <w:rPr>
+                <w:lang w:val="en-GB"/>
+              </w:rPr>
+            </w:pPr>
+          </w:p>
+        </w:tc>
+        <w:tc>
+          <w:tcPr>
+            <w:tcW w:w="1562" w:type="dxa"/>
+          </w:tcPr>
+          <w:p>
+            <w:pPr>
+              <w:jc w:val="center"/>
+              <w:rPr>
+                <w:lang w:val="en-GB"/>
+              </w:rPr>
+            </w:pPr>
+          </w:p>
+        </w:tc>
+      </w:tr>
+      <w:tr>
+        <w:tc>
+          <w:tcPr>
+            <w:tcW w:w="1901" w:type="dxa"/>
+          </w:tcPr>
+          <w:p>
+            <w:pPr>
+              <w:jc w:val="center"/>
+              <w:rPr>
+                <w:lang w:val="en-GB"/>
+              </w:rPr>
+            </w:pPr>
+          </w:p>
+        </w:tc>
+        <w:tc>
+          <w:tcPr>
+            <w:tcW w:w="1982" w:type="dxa"/>
+          </w:tcPr>
+          <w:p>
+            <w:pPr>
+              <w:jc w:val="center"/>
+              <w:rPr>
+                <w:lang w:val="en-GB"/>
+              </w:rPr>
+            </w:pPr>
+          </w:p>
+        </w:tc>
+        <w:tc>
+          <w:tcPr>
+            <w:tcW w:w="2055" w:type="dxa"/>
+          </w:tcPr>
+          <w:p>
+            <w:pPr>
+              <w:jc w:val="center"/>
+              <w:rPr>
+                <w:lang w:val="en-GB"/>
+              </w:rPr>
+            </w:pPr>
+          </w:p>
+        </w:tc>
+        <w:tc>
+          <w:tcPr>
+            <w:tcW w:w="1562" w:type="dxa"/>
+          </w:tcPr>
+          <w:p>
+            <w:pPr>
+              <w:jc w:val="center"/>
+              <w:rPr>
+                <w:lang w:val="en-GB"/>
+              </w:rPr>
+            </w:pPr>
+          </w:p>
+        </w:tc>
+        <w:tc>
+          <w:tcPr>
+            <w:tcW w:w="1562" w:type="dxa"/>
+          </w:tcPr>
+          <w:p>
+            <w:pPr>
+              <w:jc w:val="center"/>
+              <w:rPr>
+                <w:lang w:val="en-GB"/>
+              </w:rPr>
+            </w:pPr>
+          </w:p>
+        </w:tc>
+      </w:tr>
+      <w:tr>
+        <w:tc>
+          <w:tcPr>
+            <w:tcW w:w="1901" w:type="dxa"/>
+          </w:tcPr>
+          <w:p>
+            <w:pPr>
+              <w:jc w:val="center"/>
+              <w:rPr>
+                <w:lang w:val="en-GB"/>
+              </w:rPr>
+            </w:pPr>
+          </w:p>
+        </w:tc>
+        <w:tc>
+          <w:tcPr>
+            <w:tcW w:w="1982" w:type="dxa"/>
+          </w:tcPr>
+          <w:p>
+            <w:pPr>
+              <w:jc w:val="center"/>
+              <w:rPr>
+                <w:lang w:val="en-GB"/>
+              </w:rPr>
+            </w:pPr>
+          </w:p>
+        </w:tc>
+        <w:tc>
+          <w:tcPr>
+            <w:tcW w:w="2055" w:type="dxa"/>
+          </w:tcPr>
+          <w:p>
+            <w:pPr>
+              <w:jc w:val="center"/>
+              <w:rPr>
+                <w:lang w:val="en-GB"/>
+              </w:rPr>
+            </w:pPr>
+          </w:p>
+        </w:tc>
+        <w:tc>
+          <w:tcPr>
+            <w:tcW w:w="1562" w:type="dxa"/>
+          </w:tcPr>
+          <w:p>
+            <w:pPr>
+              <w:jc w:val="center"/>
+              <w:rPr>
+                <w:lang w:val="en-GB"/>
+              </w:rPr>
+            </w:pPr>
+          </w:p>
+        </w:tc>
+        <w:tc>
+          <w:tcPr>
+            <w:tcW w:w="1562" w:type="dxa"/>
+          </w:tcPr>
+          <w:p>
+            <w:pPr>
+              <w:jc w:val="center"/>
+              <w:rPr>
+                <w:lang w:val="en-GB"/>
+              </w:rPr>
+            </w:pPr>
+          </w:p>
+        </w:tc>
+      </w:tr>
+      <w:tr>
+        <w:tc>
+          <w:tcPr>
+            <w:tcW w:w="1901" w:type="dxa"/>
+          </w:tcPr>
+          <w:p>
+            <w:pPr>
+              <w:jc w:val="center"/>
+              <w:rPr>
+                <w:lang w:val="en-GB"/>
+              </w:rPr>
+            </w:pPr>
+          </w:p>
+        </w:tc>
+        <w:tc>
+          <w:tcPr>
+            <w:tcW w:w="1982" w:type="dxa"/>
+          </w:tcPr>
+          <w:p>
+            <w:pPr>
+              <w:jc w:val="center"/>
+              <w:rPr>
+                <w:lang w:val="en-GB"/>
+              </w:rPr>
+            </w:pPr>
+          </w:p>
+        </w:tc>
+        <w:tc>
+          <w:tcPr>
+            <w:tcW w:w="2055" w:type="dxa"/>
+          </w:tcPr>
+          <w:p>
+            <w:pPr>
+              <w:jc w:val="center"/>
+              <w:rPr>
+                <w:lang w:val="en-GB"/>
+              </w:rPr>
+            </w:pPr>
+          </w:p>
+        </w:tc>
+        <w:tc>
+          <w:tcPr>
+            <w:tcW w:w="1562" w:type="dxa"/>
+          </w:tcPr>
+          <w:p>
+            <w:pPr>
+              <w:jc w:val="center"/>
+              <w:rPr>
+                <w:lang w:val="en-GB"/>
+              </w:rPr>
+            </w:pPr>
+          </w:p>
+        </w:tc>
+        <w:tc>
+          <w:tcPr>
+            <w:tcW w:w="1562" w:type="dxa"/>
+          </w:tcPr>
+          <w:p>
+            <w:pPr>
+              <w:jc w:val="center"/>
+              <w:rPr>
+                <w:lang w:val="en-GB"/>
+              </w:rPr>
+            </w:pPr>
+          </w:p>
+        </w:tc>
+      </w:tr>
+    </w:tbl>
+    <w:p>
+      <w:pPr>
+        <w:rPr>
+          <w:lang w:val="en-GB"/>
+        </w:rPr>
+      </w:pPr>
     </w:p>
     <w:sectPr>
       <w:pgSz w:w="11906" w:h="16838"/>
@@ -2588,6 +3482,25 @@
       <w:color w:val="666666"/>
     </w:rPr>
   </w:style>
+  <w:style w:type="table" w:styleId="TableGrid">
+    <w:name w:val="Table Grid"/>
+    <w:basedOn w:val="TableNormal"/>
+    <w:uiPriority w:val="39"/>
+    <w:rsid w:val="009F72B1"/>
+    <w:pPr>
+      <w:spacing w:after="0" w:line="240" w:lineRule="auto"/>
+    </w:pPr>
+    <w:tblPr>
+      <w:tblBorders>
+        <w:top w:val="single" w:sz="4" w:space="0" w:color="auto"/>
+        <w:left w:val="single" w:sz="4" w:space="0" w:color="auto"/>
+        <w:bottom w:val="single" w:sz="4" w:space="0" w:color="auto"/>
+        <w:right w:val="single" w:sz="4" w:space="0" w:color="auto"/>
+        <w:insideH w:val="single" w:sz="4" w:space="0" w:color="auto"/>
+        <w:insideV w:val="single" w:sz="4" w:space="0" w:color="auto"/>
+      </w:tblBorders>
+    </w:tblPr>
+  </w:style>
 </w:styles>
 </file>
 

</xml_diff>

<commit_message>
Evaluate the prediction time of the different models and branches
</commit_message>
<xml_diff>
--- a/Static_dynamic_performance.docx
+++ b/Static_dynamic_performance.docx
@@ -26,21 +26,7 @@
         <w:rPr>
           <w:lang w:val="en-GB"/>
         </w:rPr>
-        <w:t xml:space="preserve">The experiment implements the </w:t>
-      </w:r>
-      <w:proofErr w:type="spellStart"/>
-      <w:r>
-        <w:rPr>
-          <w:lang w:val="en-GB"/>
-        </w:rPr>
-        <w:t>GCNext</w:t>
-      </w:r>
-      <w:proofErr w:type="spellEnd"/>
-      <w:r>
-        <w:rPr>
-          <w:lang w:val="en-GB"/>
-        </w:rPr>
-        <w:t xml:space="preserve"> model as described in </w:t>
+        <w:t xml:space="preserve">The experiment implements the GCNext model as described in </w:t>
       </w:r>
       <w:sdt>
         <w:sdtPr>
@@ -216,21 +202,7 @@
         <w:rPr>
           <w:lang w:val="en-GB"/>
         </w:rPr>
-        <w:t xml:space="preserve">For </w:t>
-      </w:r>
-      <w:proofErr w:type="gramStart"/>
-      <w:r>
-        <w:rPr>
-          <w:lang w:val="en-GB"/>
-        </w:rPr>
-        <w:t>clarity</w:t>
-      </w:r>
-      <w:proofErr w:type="gramEnd"/>
-      <w:r>
-        <w:rPr>
-          <w:lang w:val="en-GB"/>
-        </w:rPr>
-        <w:t xml:space="preserve"> sake, call this complete motion sequence the full motion</w:t>
+        <w:t>For clarity sake, call this complete motion sequence the full motion</w:t>
       </w:r>
       <w:r>
         <w:rPr>
@@ -359,70 +331,14 @@
         <w:rPr>
           <w:lang w:val="en-GB"/>
         </w:rPr>
-        <w:t xml:space="preserve">The hypothesis is that as more data becomes available to the model, the predictions will become </w:t>
-      </w:r>
-      <w:proofErr w:type="gramStart"/>
-      <w:r>
-        <w:rPr>
-          <w:lang w:val="en-GB"/>
-        </w:rPr>
-        <w:t>more and more</w:t>
-      </w:r>
-      <w:proofErr w:type="gramEnd"/>
-      <w:r>
-        <w:rPr>
-          <w:lang w:val="en-GB"/>
-        </w:rPr>
-        <w:t xml:space="preserve"> accurate.</w:t>
+        <w:t>The hypothesis is that as more data becomes available to the model, the predictions will become more and more accurate.</w:t>
       </w:r>
       <w:r>
         <w:rPr>
           <w:lang w:val="en-GB"/>
         </w:rPr>
         <w:br/>
-        <w:t xml:space="preserve">Additionally it is hypothesized that for more “static” actions (i.e. Sitting, </w:t>
-      </w:r>
-      <w:proofErr w:type="spellStart"/>
-      <w:r>
-        <w:rPr>
-          <w:lang w:val="en-GB"/>
-        </w:rPr>
-        <w:t>SittingDown</w:t>
-      </w:r>
-      <w:proofErr w:type="spellEnd"/>
-      <w:r>
-        <w:rPr>
-          <w:lang w:val="en-GB"/>
-        </w:rPr>
-        <w:t xml:space="preserve">, Posing) the initial performance will be better compared to “dynamic” actions (i.e. Walking, </w:t>
-      </w:r>
-      <w:proofErr w:type="spellStart"/>
-      <w:r>
-        <w:rPr>
-          <w:lang w:val="en-GB"/>
-        </w:rPr>
-        <w:t>WalkingTogether</w:t>
-      </w:r>
-      <w:proofErr w:type="spellEnd"/>
-      <w:r>
-        <w:rPr>
-          <w:lang w:val="en-GB"/>
-        </w:rPr>
-        <w:t xml:space="preserve">, </w:t>
-      </w:r>
-      <w:proofErr w:type="spellStart"/>
-      <w:r>
-        <w:rPr>
-          <w:lang w:val="en-GB"/>
-        </w:rPr>
-        <w:t>WalkingDog</w:t>
-      </w:r>
-      <w:proofErr w:type="spellEnd"/>
-      <w:r>
-        <w:rPr>
-          <w:lang w:val="en-GB"/>
-        </w:rPr>
-        <w:t>, Greeting). However, as more time steps are fed to the model, it is hypothesized that the accuracy of the predictions for the dynamic actions will relatively increase more.</w:t>
+        <w:t>Additionally it is hypothesized that for more “static” actions (i.e. Sitting, SittingDown, Posing) the initial performance will be better compared to “dynamic” actions (i.e. Walking, WalkingTogether, WalkingDog, Greeting). However, as more time steps are fed to the model, it is hypothesized that the accuracy of the predictions for the dynamic actions will relatively increase more.</w:t>
       </w:r>
     </w:p>
     <w:p>
@@ -455,63 +371,7 @@
         <w:rPr>
           <w:lang w:val="en-GB"/>
         </w:rPr>
-        <w:t xml:space="preserve">. This is repeated for all samples of data in the evaluation set for each type of action. More specifically, this evaluation set contains 256 samples of the actions for Eating, Sitting, </w:t>
-      </w:r>
-      <w:proofErr w:type="spellStart"/>
-      <w:r>
-        <w:rPr>
-          <w:lang w:val="en-GB"/>
-        </w:rPr>
-        <w:t>SittingDown</w:t>
-      </w:r>
-      <w:proofErr w:type="spellEnd"/>
-      <w:r>
-        <w:rPr>
-          <w:lang w:val="en-GB"/>
-        </w:rPr>
-        <w:t xml:space="preserve">, Discussion, Waiting, Phoning, Greeting, Posing Walking, </w:t>
-      </w:r>
-      <w:proofErr w:type="spellStart"/>
-      <w:r>
-        <w:rPr>
-          <w:lang w:val="en-GB"/>
-        </w:rPr>
-        <w:t>WalkingTogether</w:t>
-      </w:r>
-      <w:proofErr w:type="spellEnd"/>
-      <w:r>
-        <w:rPr>
-          <w:lang w:val="en-GB"/>
-        </w:rPr>
-        <w:t xml:space="preserve">, </w:t>
-      </w:r>
-      <w:proofErr w:type="spellStart"/>
-      <w:r>
-        <w:rPr>
-          <w:lang w:val="en-GB"/>
-        </w:rPr>
-        <w:t>WalkingDog</w:t>
-      </w:r>
-      <w:proofErr w:type="spellEnd"/>
-      <w:r>
-        <w:rPr>
-          <w:lang w:val="en-GB"/>
-        </w:rPr>
-        <w:t xml:space="preserve">, Directions, </w:t>
-      </w:r>
-      <w:proofErr w:type="spellStart"/>
-      <w:r>
-        <w:rPr>
-          <w:lang w:val="en-GB"/>
-        </w:rPr>
-        <w:t>TakingPhoto</w:t>
-      </w:r>
-      <w:proofErr w:type="spellEnd"/>
-      <w:r>
-        <w:rPr>
-          <w:lang w:val="en-GB"/>
-        </w:rPr>
-        <w:t xml:space="preserve">, Purchases. The predictions are then compared to the ground truth motion using the Mean Per Joint Positions Error (MPJPE), which is the average Euclidean distance between the predicted and ground truth joint positions. The MPJPE for each </w:t>
+        <w:t xml:space="preserve">. This is repeated for all samples of data in the evaluation set for each type of action. More specifically, this evaluation set contains 256 samples of the actions for Eating, Sitting, SittingDown, Discussion, Waiting, Phoning, Greeting, Posing Walking, WalkingTogether, WalkingDog, Directions, TakingPhoto, Purchases. The predictions are then compared to the ground truth motion using the Mean Per Joint Positions Error (MPJPE), which is the average Euclidean distance between the predicted and ground truth joint positions. The MPJPE for each </w:t>
       </w:r>
       <w:r>
         <w:rPr>
@@ -818,21 +678,7 @@
         <w:rPr>
           <w:lang w:val="en-GB"/>
         </w:rPr>
-        <w:t xml:space="preserve">When the model is given </w:t>
-      </w:r>
-      <w:proofErr w:type="spellStart"/>
-      <w:r>
-        <w:rPr>
-          <w:lang w:val="en-GB"/>
-        </w:rPr>
-        <w:t>fiver</w:t>
-      </w:r>
-      <w:proofErr w:type="spellEnd"/>
-      <w:r>
-        <w:rPr>
-          <w:lang w:val="en-GB"/>
-        </w:rPr>
-        <w:t xml:space="preserve"> or fewer input frames, the average MPJPE for static actions at prediction horizons up to 560ms is lower than for dynamic actions. This indicates a better performance.</w:t>
+        <w:t>When the model is given fiver or fewer input frames, the average MPJPE for static actions at prediction horizons up to 560ms is lower than for dynamic actions. This indicates a better performance.</w:t>
       </w:r>
     </w:p>
     <w:p>
@@ -953,7 +799,7 @@
           </mc:Choice>
           <mc:Fallback>
             <w:pict>
-              <v:group w14:anchorId="6828C9BF" id="Group 15" o:spid="_x0000_s1026" style="position:absolute;margin-left:-.2pt;margin-top:.35pt;width:453.5pt;height:543.6pt;z-index:251665408" coordsize="57594,69037" o:gfxdata="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">
+              <v:group w14:anchorId="63BB6891" id="Group 15" o:spid="_x0000_s1026" style="position:absolute;margin-left:-.2pt;margin-top:.35pt;width:453.5pt;height:543.6pt;z-index:251665408" coordsize="57594,69037" o:gfxdata="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">
                 <v:shapetype id="_x0000_t75" coordsize="21600,21600" o:spt="75" o:preferrelative="t" path="m@4@5l@4@11@9@11@9@5xe" filled="f" stroked="f">
                   <v:stroke joinstyle="miter"/>
                   <v:formulas>
@@ -989,41 +835,13 @@
         <w:rPr>
           <w:lang w:val="en-GB"/>
         </w:rPr>
-        <w:t xml:space="preserve">This increased performance for static actions continues for the lower prediction horizons. </w:t>
-      </w:r>
-      <w:proofErr w:type="gramStart"/>
-      <w:r>
-        <w:rPr>
-          <w:lang w:val="en-GB"/>
-        </w:rPr>
-        <w:t>However</w:t>
-      </w:r>
-      <w:proofErr w:type="gramEnd"/>
-      <w:r>
-        <w:rPr>
-          <w:lang w:val="en-GB"/>
-        </w:rPr>
-        <w:t xml:space="preserve"> for </w:t>
-      </w:r>
-      <w:r>
-        <w:rPr>
-          <w:lang w:val="en-GB"/>
-        </w:rPr>
-        <w:t xml:space="preserve">longer prediction horizons (red and green plots), the prediction accuracy for dynamic actions is better. One explanation for this could be that since dynamic actions are inherently more cyclic (think of walking), the model might be able to implicitly infer the intended action. Additionally, visual analyzation of the static actions reveals that the movements are a lot more erratic, especially since these movements are mainly </w:t>
-      </w:r>
-      <w:proofErr w:type="spellStart"/>
-      <w:r>
-        <w:rPr>
-          <w:lang w:val="en-GB"/>
-        </w:rPr>
-        <w:t>centered</w:t>
-      </w:r>
-      <w:proofErr w:type="spellEnd"/>
-      <w:r>
-        <w:rPr>
-          <w:lang w:val="en-GB"/>
-        </w:rPr>
-        <w:t xml:space="preserve"> above the torso. This could also be a leading cause of the underperformance of these models on more “static” movements.</w:t>
+        <w:t xml:space="preserve">This increased performance for static actions continues for the lower prediction horizons. However for </w:t>
+      </w:r>
+      <w:r>
+        <w:rPr>
+          <w:lang w:val="en-GB"/>
+        </w:rPr>
+        <w:t>longer prediction horizons (red and green plots), the prediction accuracy for dynamic actions is better. One explanation for this could be that since dynamic actions are inherently more cyclic (think of walking), the model might be able to implicitly infer the intended action. Additionally, visual analyzation of the static actions reveals that the movements are a lot more erratic, especially since these movements are mainly centered above the torso. This could also be a leading cause of the underperformance of these models on more “static” movements.</w:t>
       </w:r>
       <w:r>
         <w:rPr>
@@ -1059,21 +877,7 @@
         <w:rPr>
           <w:lang w:val="en-GB"/>
         </w:rPr>
-        <w:t xml:space="preserve">It is also noted that the separation between static and dynamic movements are not fully black and white; since there are 256 samples of each type of movement, only a small subset </w:t>
-      </w:r>
-      <w:proofErr w:type="gramStart"/>
-      <w:r>
-        <w:rPr>
-          <w:lang w:val="en-GB"/>
-        </w:rPr>
-        <w:t>have</w:t>
-      </w:r>
-      <w:proofErr w:type="gramEnd"/>
-      <w:r>
-        <w:rPr>
-          <w:lang w:val="en-GB"/>
-        </w:rPr>
-        <w:t xml:space="preserve"> been reviewed to determine whether an action is static, dynamic or somewhere in between. A good example is the action “waiting”, which intuitively would belong in the “static” group, but the reviewed samples</w:t>
+        <w:t>It is also noted that the separation between static and dynamic movements are not fully black and white; since there are 256 samples of each type of movement, only a small subset have been reviewed to determine whether an action is static, dynamic or somewhere in between. A good example is the action “waiting”, which intuitively would belong in the “static” group, but the reviewed samples</w:t>
       </w:r>
       <w:r>
         <w:rPr>
@@ -1295,48 +1099,20 @@
         <w:rPr>
           <w:lang w:val="en-GB"/>
         </w:rPr>
-        <w:t xml:space="preserve"> strengthens the hypothesis that the model </w:t>
-      </w:r>
-      <w:proofErr w:type="gramStart"/>
-      <w:r>
-        <w:rPr>
-          <w:lang w:val="en-GB"/>
-        </w:rPr>
-        <w:t>is able to</w:t>
-      </w:r>
-      <w:proofErr w:type="gramEnd"/>
-      <w:r>
-        <w:rPr>
-          <w:lang w:val="en-GB"/>
-        </w:rPr>
-        <w:t xml:space="preserve"> estimate different aspects of a gait cycle, such as frequency and pace.</w:t>
-      </w:r>
-    </w:p>
-    <w:p>
-      <w:pPr>
-        <w:rPr>
-          <w:lang w:val="en-GB"/>
-        </w:rPr>
-      </w:pPr>
-      <w:r>
-        <w:rPr>
-          <w:lang w:val="en-GB"/>
-        </w:rPr>
-        <w:t xml:space="preserve">This plateau in performance is likely not correlated to number of observed </w:t>
-      </w:r>
-      <w:proofErr w:type="gramStart"/>
-      <w:r>
-        <w:rPr>
-          <w:lang w:val="en-GB"/>
-        </w:rPr>
-        <w:t>frames, but</w:t>
-      </w:r>
-      <w:proofErr w:type="gramEnd"/>
-      <w:r>
-        <w:rPr>
-          <w:lang w:val="en-GB"/>
-        </w:rPr>
-        <w:t xml:space="preserve"> rather displays the limitations of the model itself; given that the average MPJPE is also </w:t>
+        <w:t xml:space="preserve"> strengthens the hypothesis that the model is able to estimate different aspects of a gait cycle, such as frequency and pace.</w:t>
+      </w:r>
+    </w:p>
+    <w:p>
+      <w:pPr>
+        <w:rPr>
+          <w:lang w:val="en-GB"/>
+        </w:rPr>
+      </w:pPr>
+      <w:r>
+        <w:rPr>
+          <w:lang w:val="en-GB"/>
+        </w:rPr>
+        <w:t xml:space="preserve">This plateau in performance is likely not correlated to number of observed frames, but rather displays the limitations of the model itself; given that the average MPJPE is also </w:t>
       </w:r>
       <w:r>
         <w:rPr>
@@ -1353,14 +1129,12 @@
           <w:lang w:val="en-GB"/>
         </w:rPr>
       </w:pPr>
-      <w:proofErr w:type="spellStart"/>
       <w:r>
         <w:rPr>
           <w:lang w:val="en-GB"/>
         </w:rPr>
         <w:t>PhysMoP</w:t>
       </w:r>
-      <w:proofErr w:type="spellEnd"/>
     </w:p>
     <w:p>
       <w:pPr>
@@ -1452,49 +1226,7 @@
         <w:rPr>
           <w:lang w:val="en-GB"/>
         </w:rPr>
-        <w:t xml:space="preserve"> for the shorter prediction horizons is a lot better. Comparing this to the </w:t>
-      </w:r>
-      <w:proofErr w:type="spellStart"/>
-      <w:r>
-        <w:rPr>
-          <w:lang w:val="en-GB"/>
-        </w:rPr>
-        <w:t>GCNext</w:t>
-      </w:r>
-      <w:proofErr w:type="spellEnd"/>
-      <w:r>
-        <w:rPr>
-          <w:lang w:val="en-GB"/>
-        </w:rPr>
-        <w:t xml:space="preserve"> model, the MPJPE approaches 0 for the two shortest prediction horizons. Additionally, it is visible that the predictions for the upper body are significantly better than the predictions for the lower body. (NOTE: </w:t>
-      </w:r>
-      <w:proofErr w:type="spellStart"/>
-      <w:r>
-        <w:rPr>
-          <w:lang w:val="en-GB"/>
-        </w:rPr>
-        <w:t>Hoezo</w:t>
-      </w:r>
-      <w:proofErr w:type="spellEnd"/>
-      <w:r>
-        <w:rPr>
-          <w:lang w:val="en-GB"/>
-        </w:rPr>
-        <w:t xml:space="preserve"> is </w:t>
-      </w:r>
-      <w:proofErr w:type="spellStart"/>
-      <w:r>
-        <w:rPr>
-          <w:lang w:val="en-GB"/>
-        </w:rPr>
-        <w:t>dit</w:t>
-      </w:r>
-      <w:proofErr w:type="spellEnd"/>
-      <w:r>
-        <w:rPr>
-          <w:lang w:val="en-GB"/>
-        </w:rPr>
-        <w:t>?)</w:t>
+        <w:t xml:space="preserve"> for the shorter prediction horizons is a lot better. Comparing this to the GCNext model, the MPJPE approaches 0 for the two shortest prediction horizons. Additionally, it is visible that the predictions for the upper body are significantly better than the predictions for the lower body. (NOTE: Hoezo is dit?)</w:t>
       </w:r>
     </w:p>
     <w:p>
@@ -1533,21 +1265,7 @@
         <w:rPr>
           <w:lang w:val="en-GB"/>
         </w:rPr>
-        <w:t xml:space="preserve">; </w:t>
-      </w:r>
-      <w:proofErr w:type="gramStart"/>
-      <w:r>
-        <w:rPr>
-          <w:lang w:val="en-GB"/>
-        </w:rPr>
-        <w:t>specifically</w:t>
-      </w:r>
-      <w:proofErr w:type="gramEnd"/>
-      <w:r>
-        <w:rPr>
-          <w:lang w:val="en-GB"/>
-        </w:rPr>
-        <w:t xml:space="preserve"> the model estimates the mass matrix (M), Coriolis matrix (C), and the joint actuation forces (\tau)</w:t>
+        <w:t>; specifically the model estimates the mass matrix (M), Coriolis matrix (C), and the joint actuation forces (\tau)</w:t>
       </w:r>
     </w:p>
     <w:p>
@@ -1647,21 +1365,7 @@
         <w:rPr>
           <w:lang w:val="en-GB"/>
         </w:rPr>
-        <w:t xml:space="preserve">Once these parameters are determined from the 3-frame window, the model uses </w:t>
-      </w:r>
-      <w:proofErr w:type="spellStart"/>
-      <w:r>
-        <w:rPr>
-          <w:lang w:val="en-GB"/>
-        </w:rPr>
-        <w:t>Verlet</w:t>
-      </w:r>
-      <w:proofErr w:type="spellEnd"/>
-      <w:r>
-        <w:rPr>
-          <w:lang w:val="en-GB"/>
-        </w:rPr>
-        <w:t xml:space="preserve"> integration to recursively predict future poses. This explains why performance stabilizes after exactly 3 observed frames</w:t>
+        <w:t>Once these parameters are determined from the 3-frame window, the model uses Verlet integration to recursively predict future poses. This explains why performance stabilizes after exactly 3 observed frames</w:t>
       </w:r>
       <w:r>
         <w:rPr>
@@ -1682,19 +1386,11 @@
           <w:lang w:val="fr-FR"/>
         </w:rPr>
       </w:pPr>
-      <w:proofErr w:type="gramStart"/>
       <w:r>
         <w:rPr>
           <w:lang w:val="fr-FR"/>
         </w:rPr>
-        <w:t>x</w:t>
-      </w:r>
-      <w:proofErr w:type="gramEnd"/>
-      <w:r>
-        <w:rPr>
-          <w:lang w:val="fr-FR"/>
-        </w:rPr>
-        <w:t>(t+</w:t>
+        <w:t>x(t+</w:t>
       </w:r>
       <w:r>
         <w:rPr>
@@ -1824,48 +1520,20 @@
         <w:rPr>
           <w:lang w:val="en-GB"/>
         </w:rPr>
-        <w:t xml:space="preserve">where the upper body is performing quite a bit worse compared to the upper body (where this is the other way around for the </w:t>
-      </w:r>
-      <w:proofErr w:type="spellStart"/>
-      <w:r>
-        <w:rPr>
-          <w:lang w:val="en-GB"/>
-        </w:rPr>
-        <w:t>GCNext</w:t>
-      </w:r>
-      <w:proofErr w:type="spellEnd"/>
-      <w:r>
-        <w:rPr>
-          <w:lang w:val="en-GB"/>
-        </w:rPr>
-        <w:t xml:space="preserve"> model)</w:t>
-      </w:r>
-    </w:p>
-    <w:p>
-      <w:pPr>
-        <w:rPr>
-          <w:lang w:val="en-GB"/>
-        </w:rPr>
-      </w:pPr>
-      <w:r>
-        <w:rPr>
-          <w:lang w:val="en-GB"/>
-        </w:rPr>
-        <w:t xml:space="preserve">What is consistent with the </w:t>
-      </w:r>
-      <w:proofErr w:type="spellStart"/>
-      <w:r>
-        <w:rPr>
-          <w:lang w:val="en-GB"/>
-        </w:rPr>
-        <w:t>GCNext</w:t>
-      </w:r>
-      <w:proofErr w:type="spellEnd"/>
-      <w:r>
-        <w:rPr>
-          <w:lang w:val="en-GB"/>
-        </w:rPr>
-        <w:t xml:space="preserve"> model, is the dramatic decrease in prediction error as the observation length increases. More specifically, there is a large decrease in performance as the number of observed frames reaches 10-15, but notable plateaus after that. This can suggest that the model only requires 15 frames as a context window to make reasonable predictions.</w:t>
+        <w:t>where the upper body is performing quite a bit worse compared to the upper body (where this is the other way around for the GCNext model)</w:t>
+      </w:r>
+    </w:p>
+    <w:p>
+      <w:pPr>
+        <w:rPr>
+          <w:lang w:val="en-GB"/>
+        </w:rPr>
+      </w:pPr>
+      <w:r>
+        <w:rPr>
+          <w:lang w:val="en-GB"/>
+        </w:rPr>
+        <w:t>What is consistent with the GCNext model, is the dramatic decrease in prediction error as the observation length increases. More specifically, there is a large decrease in performance as the number of observed frames reaches 10-15, but notable plateaus after that. This can suggest that the model only requires 15 frames as a context window to make reasonable predictions.</w:t>
       </w:r>
     </w:p>
     <w:p>
@@ -1928,8 +1596,8 @@
         <w:tblLook w:val="04A0" w:firstRow="1" w:lastRow="0" w:firstColumn="1" w:lastColumn="0" w:noHBand="0" w:noVBand="1"/>
       </w:tblPr>
       <w:tblGrid>
-        <w:gridCol w:w="1901"/>
-        <w:gridCol w:w="1982"/>
+        <w:gridCol w:w="2830"/>
+        <w:gridCol w:w="1053"/>
         <w:gridCol w:w="2055"/>
         <w:gridCol w:w="1562"/>
         <w:gridCol w:w="1562"/>
@@ -1937,7 +1605,9 @@
       <w:tr>
         <w:tc>
           <w:tcPr>
-            <w:tcW w:w="1901" w:type="dxa"/>
+            <w:tcW w:w="2830" w:type="dxa"/>
+            <w:vMerge w:val="restart"/>
+            <w:vAlign w:val="center"/>
           </w:tcPr>
           <w:p>
             <w:pPr>
@@ -1956,7 +1626,9 @@
         </w:tc>
         <w:tc>
           <w:tcPr>
-            <w:tcW w:w="1982" w:type="dxa"/>
+            <w:tcW w:w="1053" w:type="dxa"/>
+            <w:vMerge w:val="restart"/>
+            <w:vAlign w:val="center"/>
           </w:tcPr>
           <w:p>
             <w:pPr>
@@ -1965,14 +1637,12 @@
                 <w:lang w:val="en-GB"/>
               </w:rPr>
             </w:pPr>
-            <w:proofErr w:type="spellStart"/>
             <w:r>
               <w:rPr>
                 <w:lang w:val="en-GB"/>
               </w:rPr>
               <w:t>GCNext</w:t>
             </w:r>
-            <w:proofErr w:type="spellEnd"/>
           </w:p>
         </w:tc>
         <w:tc>
@@ -1987,21 +1657,20 @@
                 <w:lang w:val="en-GB"/>
               </w:rPr>
             </w:pPr>
-            <w:proofErr w:type="spellStart"/>
             <w:r>
               <w:rPr>
                 <w:lang w:val="en-GB"/>
               </w:rPr>
               <w:t>PhysMoP</w:t>
             </w:r>
-            <w:proofErr w:type="spellEnd"/>
           </w:p>
         </w:tc>
       </w:tr>
       <w:tr>
         <w:tc>
           <w:tcPr>
-            <w:tcW w:w="1901" w:type="dxa"/>
+            <w:tcW w:w="2830" w:type="dxa"/>
+            <w:vMerge/>
           </w:tcPr>
           <w:p>
             <w:pPr>
@@ -2014,7 +1683,8 @@
         </w:tc>
         <w:tc>
           <w:tcPr>
-            <w:tcW w:w="1982" w:type="dxa"/>
+            <w:tcW w:w="1053" w:type="dxa"/>
+            <w:vMerge/>
           </w:tcPr>
           <w:p>
             <w:pPr>
@@ -2086,7 +1756,116 @@
       <w:tr>
         <w:tc>
           <w:tcPr>
-            <w:tcW w:w="1901" w:type="dxa"/>
+            <w:tcW w:w="2830" w:type="dxa"/>
+          </w:tcPr>
+          <w:p>
+            <w:pPr>
+              <w:jc w:val="center"/>
+              <w:rPr>
+                <w:lang w:val="en-GB"/>
+              </w:rPr>
+            </w:pPr>
+            <w:r>
+              <w:rPr>
+                <w:lang w:val="en-GB"/>
+              </w:rPr>
+              <w:t>Prediction time [</w:t>
+            </w:r>
+            <w:r>
+              <w:rPr>
+                <w:lang w:val="en-GB"/>
+              </w:rPr>
+              <w:t>m</w:t>
+            </w:r>
+            <w:r>
+              <w:rPr>
+                <w:lang w:val="en-GB"/>
+              </w:rPr>
+              <w:t>s]</w:t>
+            </w:r>
+          </w:p>
+        </w:tc>
+        <w:tc>
+          <w:tcPr>
+            <w:tcW w:w="1053" w:type="dxa"/>
+          </w:tcPr>
+          <w:p>
+            <w:pPr>
+              <w:jc w:val="center"/>
+              <w:rPr>
+                <w:lang w:val="en-GB"/>
+              </w:rPr>
+            </w:pPr>
+            <w:r>
+              <w:rPr>
+                <w:lang w:val="en-GB"/>
+              </w:rPr>
+              <w:t>120</w:t>
+            </w:r>
+          </w:p>
+        </w:tc>
+        <w:tc>
+          <w:tcPr>
+            <w:tcW w:w="2055" w:type="dxa"/>
+          </w:tcPr>
+          <w:p>
+            <w:pPr>
+              <w:jc w:val="center"/>
+              <w:rPr>
+                <w:lang w:val="en-GB"/>
+              </w:rPr>
+            </w:pPr>
+            <w:r>
+              <w:rPr>
+                <w:lang w:val="en-GB"/>
+              </w:rPr>
+              <w:t>7.27</w:t>
+            </w:r>
+          </w:p>
+        </w:tc>
+        <w:tc>
+          <w:tcPr>
+            <w:tcW w:w="1562" w:type="dxa"/>
+          </w:tcPr>
+          <w:p>
+            <w:pPr>
+              <w:jc w:val="center"/>
+              <w:rPr>
+                <w:lang w:val="en-GB"/>
+              </w:rPr>
+            </w:pPr>
+            <w:r>
+              <w:rPr>
+                <w:lang w:val="en-GB"/>
+              </w:rPr>
+              <w:t>76.5</w:t>
+            </w:r>
+          </w:p>
+        </w:tc>
+        <w:tc>
+          <w:tcPr>
+            <w:tcW w:w="1562" w:type="dxa"/>
+          </w:tcPr>
+          <w:p>
+            <w:pPr>
+              <w:jc w:val="center"/>
+              <w:rPr>
+                <w:lang w:val="en-GB"/>
+              </w:rPr>
+            </w:pPr>
+            <w:r>
+              <w:rPr>
+                <w:lang w:val="en-GB"/>
+              </w:rPr>
+              <w:t>151</w:t>
+            </w:r>
+          </w:p>
+        </w:tc>
+      </w:tr>
+      <w:tr>
+        <w:tc>
+          <w:tcPr>
+            <w:tcW w:w="2830" w:type="dxa"/>
           </w:tcPr>
           <w:p>
             <w:pPr>
@@ -2099,7 +1878,7 @@
         </w:tc>
         <w:tc>
           <w:tcPr>
-            <w:tcW w:w="1982" w:type="dxa"/>
+            <w:tcW w:w="1053" w:type="dxa"/>
           </w:tcPr>
           <w:p>
             <w:pPr>
@@ -2153,7 +1932,7 @@
       <w:tr>
         <w:tc>
           <w:tcPr>
-            <w:tcW w:w="1901" w:type="dxa"/>
+            <w:tcW w:w="2830" w:type="dxa"/>
           </w:tcPr>
           <w:p>
             <w:pPr>
@@ -2166,7 +1945,7 @@
         </w:tc>
         <w:tc>
           <w:tcPr>
-            <w:tcW w:w="1982" w:type="dxa"/>
+            <w:tcW w:w="1053" w:type="dxa"/>
           </w:tcPr>
           <w:p>
             <w:pPr>
@@ -2220,7 +1999,7 @@
       <w:tr>
         <w:tc>
           <w:tcPr>
-            <w:tcW w:w="1901" w:type="dxa"/>
+            <w:tcW w:w="2830" w:type="dxa"/>
           </w:tcPr>
           <w:p>
             <w:pPr>
@@ -2233,7 +2012,7 @@
         </w:tc>
         <w:tc>
           <w:tcPr>
-            <w:tcW w:w="1982" w:type="dxa"/>
+            <w:tcW w:w="1053" w:type="dxa"/>
           </w:tcPr>
           <w:p>
             <w:pPr>
@@ -2287,7 +2066,7 @@
       <w:tr>
         <w:tc>
           <w:tcPr>
-            <w:tcW w:w="1901" w:type="dxa"/>
+            <w:tcW w:w="2830" w:type="dxa"/>
           </w:tcPr>
           <w:p>
             <w:pPr>
@@ -2300,74 +2079,7 @@
         </w:tc>
         <w:tc>
           <w:tcPr>
-            <w:tcW w:w="1982" w:type="dxa"/>
-          </w:tcPr>
-          <w:p>
-            <w:pPr>
-              <w:jc w:val="center"/>
-              <w:rPr>
-                <w:lang w:val="en-GB"/>
-              </w:rPr>
-            </w:pPr>
-          </w:p>
-        </w:tc>
-        <w:tc>
-          <w:tcPr>
-            <w:tcW w:w="2055" w:type="dxa"/>
-          </w:tcPr>
-          <w:p>
-            <w:pPr>
-              <w:jc w:val="center"/>
-              <w:rPr>
-                <w:lang w:val="en-GB"/>
-              </w:rPr>
-            </w:pPr>
-          </w:p>
-        </w:tc>
-        <w:tc>
-          <w:tcPr>
-            <w:tcW w:w="1562" w:type="dxa"/>
-          </w:tcPr>
-          <w:p>
-            <w:pPr>
-              <w:jc w:val="center"/>
-              <w:rPr>
-                <w:lang w:val="en-GB"/>
-              </w:rPr>
-            </w:pPr>
-          </w:p>
-        </w:tc>
-        <w:tc>
-          <w:tcPr>
-            <w:tcW w:w="1562" w:type="dxa"/>
-          </w:tcPr>
-          <w:p>
-            <w:pPr>
-              <w:jc w:val="center"/>
-              <w:rPr>
-                <w:lang w:val="en-GB"/>
-              </w:rPr>
-            </w:pPr>
-          </w:p>
-        </w:tc>
-      </w:tr>
-      <w:tr>
-        <w:tc>
-          <w:tcPr>
-            <w:tcW w:w="1901" w:type="dxa"/>
-          </w:tcPr>
-          <w:p>
-            <w:pPr>
-              <w:jc w:val="center"/>
-              <w:rPr>
-                <w:lang w:val="en-GB"/>
-              </w:rPr>
-            </w:pPr>
-          </w:p>
-        </w:tc>
-        <w:tc>
-          <w:tcPr>
-            <w:tcW w:w="1982" w:type="dxa"/>
+            <w:tcW w:w="1053" w:type="dxa"/>
           </w:tcPr>
           <w:p>
             <w:pPr>

</xml_diff>

<commit_message>
Evaulate the PhysMoP model on a longer walking sample
</commit_message>
<xml_diff>
--- a/Static_dynamic_performance.docx
+++ b/Static_dynamic_performance.docx
@@ -1589,6 +1589,83 @@
         <w:t>Real-time prediction metrics</w:t>
       </w:r>
     </w:p>
+    <w:p>
+      <w:pPr>
+        <w:rPr>
+          <w:lang w:val="en-GB"/>
+        </w:rPr>
+      </w:pPr>
+      <w:r>
+        <w:rPr>
+          <w:lang w:val="en-GB"/>
+        </w:rPr>
+        <w:t>To evaluate both models on the how suited they are for real-time deployment, several metrics have been defined.</w:t>
+      </w:r>
+      <w:r>
+        <w:rPr>
+          <w:lang w:val="en-GB"/>
+        </w:rPr>
+        <w:t xml:space="preserve"> These metrics have all been evaluated on a single continuous sample, that contains a walking sample.</w:t>
+      </w:r>
+    </w:p>
+    <w:p>
+      <w:pPr>
+        <w:rPr>
+          <w:lang w:val="en-GB"/>
+        </w:rPr>
+      </w:pPr>
+      <w:r>
+        <w:rPr>
+          <w:lang w:val="en-GB"/>
+        </w:rPr>
+        <w:t>First is the prediction time: this is the time it takes for the model to make the actual prediction. This does not include any of the preprocessing required for each model.</w:t>
+      </w:r>
+      <w:r>
+        <w:rPr>
+          <w:lang w:val="en-GB"/>
+        </w:rPr>
+        <w:t xml:space="preserve"> To gain an average prediction time, the models have been run on one continuous sample, adopting a sliding window principle to feed the model the correct amount of data.</w:t>
+      </w:r>
+    </w:p>
+    <w:p>
+      <w:pPr>
+        <w:rPr>
+          <w:lang w:val="en-GB"/>
+        </w:rPr>
+      </w:pPr>
+      <w:r>
+        <w:rPr>
+          <w:lang w:val="en-GB"/>
+        </w:rPr>
+        <w:t>Second is the latency: this is the time between the model receiving the input and producing the output, including any preprocessing, smoothing etc. This metric represents the true end-to-end response time.</w:t>
+      </w:r>
+    </w:p>
+    <w:p>
+      <w:pPr>
+        <w:rPr>
+          <w:lang w:val="en-GB"/>
+        </w:rPr>
+      </w:pPr>
+      <w:r>
+        <w:rPr>
+          <w:lang w:val="en-GB"/>
+        </w:rPr>
+        <w:t>Jitter: This metric represents the variability in prediction latency, denoting the consistency of the model (?) (STD of latency)</w:t>
+      </w:r>
+    </w:p>
+    <w:p>
+      <w:pPr>
+        <w:rPr>
+          <w:lang w:val="en-GB"/>
+        </w:rPr>
+      </w:pPr>
+      <w:r>
+        <w:rPr>
+          <w:lang w:val="en-GB"/>
+        </w:rPr>
+        <w:t>Average MPJPE</w:t>
+      </w:r>
+    </w:p>
     <w:tbl>
       <w:tblPr>
         <w:tblStyle w:val="TableGrid"/>
@@ -1819,7 +1896,13 @@
               <w:rPr>
                 <w:lang w:val="en-GB"/>
               </w:rPr>
-              <w:t>7.27</w:t>
+              <w:t>7.</w:t>
+            </w:r>
+            <w:r>
+              <w:rPr>
+                <w:lang w:val="en-GB"/>
+              </w:rPr>
+              <w:t>04</w:t>
             </w:r>
           </w:p>
         </w:tc>
@@ -1838,7 +1921,13 @@
               <w:rPr>
                 <w:lang w:val="en-GB"/>
               </w:rPr>
-              <w:t>76.5</w:t>
+              <w:t>7</w:t>
+            </w:r>
+            <w:r>
+              <w:rPr>
+                <w:lang w:val="en-GB"/>
+              </w:rPr>
+              <w:t>7.4</w:t>
             </w:r>
           </w:p>
         </w:tc>
@@ -1857,7 +1946,7 @@
               <w:rPr>
                 <w:lang w:val="en-GB"/>
               </w:rPr>
-              <w:t>151</w:t>
+              <w:t>78.2</w:t>
             </w:r>
           </w:p>
         </w:tc>
@@ -1874,6 +1963,12 @@
                 <w:lang w:val="en-GB"/>
               </w:rPr>
             </w:pPr>
+            <w:r>
+              <w:rPr>
+                <w:lang w:val="en-GB"/>
+              </w:rPr>
+              <w:t>Latency [ms]</w:t>
+            </w:r>
           </w:p>
         </w:tc>
         <w:tc>
@@ -1900,6 +1995,12 @@
                 <w:lang w:val="en-GB"/>
               </w:rPr>
             </w:pPr>
+            <w:r>
+              <w:rPr>
+                <w:lang w:val="en-GB"/>
+              </w:rPr>
+              <w:t>30.2</w:t>
+            </w:r>
           </w:p>
         </w:tc>
         <w:tc>
@@ -1913,6 +2014,12 @@
                 <w:lang w:val="en-GB"/>
               </w:rPr>
             </w:pPr>
+            <w:r>
+              <w:rPr>
+                <w:lang w:val="en-GB"/>
+              </w:rPr>
+              <w:t>105</w:t>
+            </w:r>
           </w:p>
         </w:tc>
         <w:tc>
@@ -1926,6 +2033,12 @@
                 <w:lang w:val="en-GB"/>
               </w:rPr>
             </w:pPr>
+            <w:r>
+              <w:rPr>
+                <w:lang w:val="en-GB"/>
+              </w:rPr>
+              <w:t>205</w:t>
+            </w:r>
           </w:p>
         </w:tc>
       </w:tr>
@@ -1941,6 +2054,12 @@
                 <w:lang w:val="en-GB"/>
               </w:rPr>
             </w:pPr>
+            <w:r>
+              <w:rPr>
+                <w:lang w:val="en-GB"/>
+              </w:rPr>
+              <w:t>Jitter in latency [ms]</w:t>
+            </w:r>
           </w:p>
         </w:tc>
         <w:tc>
@@ -1967,6 +2086,18 @@
                 <w:lang w:val="en-GB"/>
               </w:rPr>
             </w:pPr>
+            <w:r>
+              <w:rPr>
+                <w:lang w:val="en-GB"/>
+              </w:rPr>
+              <w:t>1</w:t>
+            </w:r>
+            <w:r>
+              <w:rPr>
+                <w:lang w:val="en-GB"/>
+              </w:rPr>
+              <w:t>.93</w:t>
+            </w:r>
           </w:p>
         </w:tc>
         <w:tc>
@@ -1980,6 +2111,12 @@
                 <w:lang w:val="en-GB"/>
               </w:rPr>
             </w:pPr>
+            <w:r>
+              <w:rPr>
+                <w:lang w:val="en-GB"/>
+              </w:rPr>
+              <w:t>11.0</w:t>
+            </w:r>
           </w:p>
         </w:tc>
         <w:tc>
@@ -1993,6 +2130,12 @@
                 <w:lang w:val="en-GB"/>
               </w:rPr>
             </w:pPr>
+            <w:r>
+              <w:rPr>
+                <w:lang w:val="en-GB"/>
+              </w:rPr>
+              <w:t>23.7</w:t>
+            </w:r>
           </w:p>
         </w:tc>
       </w:tr>

</xml_diff>

<commit_message>
Start of creating time table for each seperate step
</commit_message>
<xml_diff>
--- a/Static_dynamic_performance.docx
+++ b/Static_dynamic_performance.docx
@@ -26,7 +26,21 @@
         <w:rPr>
           <w:lang w:val="en-GB"/>
         </w:rPr>
-        <w:t xml:space="preserve">The experiment implements the GCNext model as described in </w:t>
+        <w:t xml:space="preserve">The experiment implements the </w:t>
+      </w:r>
+      <w:proofErr w:type="spellStart"/>
+      <w:r>
+        <w:rPr>
+          <w:lang w:val="en-GB"/>
+        </w:rPr>
+        <w:t>GCNext</w:t>
+      </w:r>
+      <w:proofErr w:type="spellEnd"/>
+      <w:r>
+        <w:rPr>
+          <w:lang w:val="en-GB"/>
+        </w:rPr>
+        <w:t xml:space="preserve"> model as described in </w:t>
       </w:r>
       <w:sdt>
         <w:sdtPr>
@@ -202,7 +216,21 @@
         <w:rPr>
           <w:lang w:val="en-GB"/>
         </w:rPr>
-        <w:t>For clarity sake, call this complete motion sequence the full motion</w:t>
+        <w:t xml:space="preserve">For </w:t>
+      </w:r>
+      <w:proofErr w:type="gramStart"/>
+      <w:r>
+        <w:rPr>
+          <w:lang w:val="en-GB"/>
+        </w:rPr>
+        <w:t>clarity</w:t>
+      </w:r>
+      <w:proofErr w:type="gramEnd"/>
+      <w:r>
+        <w:rPr>
+          <w:lang w:val="en-GB"/>
+        </w:rPr>
+        <w:t xml:space="preserve"> sake, call this complete motion sequence the full motion</w:t>
       </w:r>
       <w:r>
         <w:rPr>
@@ -331,14 +359,70 @@
         <w:rPr>
           <w:lang w:val="en-GB"/>
         </w:rPr>
-        <w:t>The hypothesis is that as more data becomes available to the model, the predictions will become more and more accurate.</w:t>
+        <w:t xml:space="preserve">The hypothesis is that as more data becomes available to the model, the predictions will become </w:t>
+      </w:r>
+      <w:proofErr w:type="gramStart"/>
+      <w:r>
+        <w:rPr>
+          <w:lang w:val="en-GB"/>
+        </w:rPr>
+        <w:t>more and more</w:t>
+      </w:r>
+      <w:proofErr w:type="gramEnd"/>
+      <w:r>
+        <w:rPr>
+          <w:lang w:val="en-GB"/>
+        </w:rPr>
+        <w:t xml:space="preserve"> accurate.</w:t>
       </w:r>
       <w:r>
         <w:rPr>
           <w:lang w:val="en-GB"/>
         </w:rPr>
         <w:br/>
-        <w:t>Additionally it is hypothesized that for more “static” actions (i.e. Sitting, SittingDown, Posing) the initial performance will be better compared to “dynamic” actions (i.e. Walking, WalkingTogether, WalkingDog, Greeting). However, as more time steps are fed to the model, it is hypothesized that the accuracy of the predictions for the dynamic actions will relatively increase more.</w:t>
+        <w:t xml:space="preserve">Additionally it is hypothesized that for more “static” actions (i.e. Sitting, </w:t>
+      </w:r>
+      <w:proofErr w:type="spellStart"/>
+      <w:r>
+        <w:rPr>
+          <w:lang w:val="en-GB"/>
+        </w:rPr>
+        <w:t>SittingDown</w:t>
+      </w:r>
+      <w:proofErr w:type="spellEnd"/>
+      <w:r>
+        <w:rPr>
+          <w:lang w:val="en-GB"/>
+        </w:rPr>
+        <w:t xml:space="preserve">, Posing) the initial performance will be better compared to “dynamic” actions (i.e. Walking, </w:t>
+      </w:r>
+      <w:proofErr w:type="spellStart"/>
+      <w:r>
+        <w:rPr>
+          <w:lang w:val="en-GB"/>
+        </w:rPr>
+        <w:t>WalkingTogether</w:t>
+      </w:r>
+      <w:proofErr w:type="spellEnd"/>
+      <w:r>
+        <w:rPr>
+          <w:lang w:val="en-GB"/>
+        </w:rPr>
+        <w:t xml:space="preserve">, </w:t>
+      </w:r>
+      <w:proofErr w:type="spellStart"/>
+      <w:r>
+        <w:rPr>
+          <w:lang w:val="en-GB"/>
+        </w:rPr>
+        <w:t>WalkingDog</w:t>
+      </w:r>
+      <w:proofErr w:type="spellEnd"/>
+      <w:r>
+        <w:rPr>
+          <w:lang w:val="en-GB"/>
+        </w:rPr>
+        <w:t>, Greeting). However, as more time steps are fed to the model, it is hypothesized that the accuracy of the predictions for the dynamic actions will relatively increase more.</w:t>
       </w:r>
     </w:p>
     <w:p>
@@ -371,7 +455,63 @@
         <w:rPr>
           <w:lang w:val="en-GB"/>
         </w:rPr>
-        <w:t xml:space="preserve">. This is repeated for all samples of data in the evaluation set for each type of action. More specifically, this evaluation set contains 256 samples of the actions for Eating, Sitting, SittingDown, Discussion, Waiting, Phoning, Greeting, Posing Walking, WalkingTogether, WalkingDog, Directions, TakingPhoto, Purchases. The predictions are then compared to the ground truth motion using the Mean Per Joint Positions Error (MPJPE), which is the average Euclidean distance between the predicted and ground truth joint positions. The MPJPE for each </w:t>
+        <w:t xml:space="preserve">. This is repeated for all samples of data in the evaluation set for each type of action. More specifically, this evaluation set contains 256 samples of the actions for Eating, Sitting, </w:t>
+      </w:r>
+      <w:proofErr w:type="spellStart"/>
+      <w:r>
+        <w:rPr>
+          <w:lang w:val="en-GB"/>
+        </w:rPr>
+        <w:t>SittingDown</w:t>
+      </w:r>
+      <w:proofErr w:type="spellEnd"/>
+      <w:r>
+        <w:rPr>
+          <w:lang w:val="en-GB"/>
+        </w:rPr>
+        <w:t xml:space="preserve">, Discussion, Waiting, Phoning, Greeting, Posing Walking, </w:t>
+      </w:r>
+      <w:proofErr w:type="spellStart"/>
+      <w:r>
+        <w:rPr>
+          <w:lang w:val="en-GB"/>
+        </w:rPr>
+        <w:t>WalkingTogether</w:t>
+      </w:r>
+      <w:proofErr w:type="spellEnd"/>
+      <w:r>
+        <w:rPr>
+          <w:lang w:val="en-GB"/>
+        </w:rPr>
+        <w:t xml:space="preserve">, </w:t>
+      </w:r>
+      <w:proofErr w:type="spellStart"/>
+      <w:r>
+        <w:rPr>
+          <w:lang w:val="en-GB"/>
+        </w:rPr>
+        <w:t>WalkingDog</w:t>
+      </w:r>
+      <w:proofErr w:type="spellEnd"/>
+      <w:r>
+        <w:rPr>
+          <w:lang w:val="en-GB"/>
+        </w:rPr>
+        <w:t xml:space="preserve">, Directions, </w:t>
+      </w:r>
+      <w:proofErr w:type="spellStart"/>
+      <w:r>
+        <w:rPr>
+          <w:lang w:val="en-GB"/>
+        </w:rPr>
+        <w:t>TakingPhoto</w:t>
+      </w:r>
+      <w:proofErr w:type="spellEnd"/>
+      <w:r>
+        <w:rPr>
+          <w:lang w:val="en-GB"/>
+        </w:rPr>
+        <w:t xml:space="preserve">, Purchases. The predictions are then compared to the ground truth motion using the Mean Per Joint Positions Error (MPJPE), which is the average Euclidean distance between the predicted and ground truth joint positions. The MPJPE for each </w:t>
       </w:r>
       <w:r>
         <w:rPr>
@@ -678,7 +818,21 @@
         <w:rPr>
           <w:lang w:val="en-GB"/>
         </w:rPr>
-        <w:t>When the model is given fiver or fewer input frames, the average MPJPE for static actions at prediction horizons up to 560ms is lower than for dynamic actions. This indicates a better performance.</w:t>
+        <w:t xml:space="preserve">When the model is given </w:t>
+      </w:r>
+      <w:proofErr w:type="spellStart"/>
+      <w:r>
+        <w:rPr>
+          <w:lang w:val="en-GB"/>
+        </w:rPr>
+        <w:t>fiver</w:t>
+      </w:r>
+      <w:proofErr w:type="spellEnd"/>
+      <w:r>
+        <w:rPr>
+          <w:lang w:val="en-GB"/>
+        </w:rPr>
+        <w:t xml:space="preserve"> or fewer input frames, the average MPJPE for static actions at prediction horizons up to 560ms is lower than for dynamic actions. This indicates a better performance.</w:t>
       </w:r>
     </w:p>
     <w:p>
@@ -835,13 +989,41 @@
         <w:rPr>
           <w:lang w:val="en-GB"/>
         </w:rPr>
-        <w:t xml:space="preserve">This increased performance for static actions continues for the lower prediction horizons. However for </w:t>
-      </w:r>
-      <w:r>
-        <w:rPr>
-          <w:lang w:val="en-GB"/>
-        </w:rPr>
-        <w:t>longer prediction horizons (red and green plots), the prediction accuracy for dynamic actions is better. One explanation for this could be that since dynamic actions are inherently more cyclic (think of walking), the model might be able to implicitly infer the intended action. Additionally, visual analyzation of the static actions reveals that the movements are a lot more erratic, especially since these movements are mainly centered above the torso. This could also be a leading cause of the underperformance of these models on more “static” movements.</w:t>
+        <w:t xml:space="preserve">This increased performance for static actions continues for the lower prediction horizons. </w:t>
+      </w:r>
+      <w:proofErr w:type="gramStart"/>
+      <w:r>
+        <w:rPr>
+          <w:lang w:val="en-GB"/>
+        </w:rPr>
+        <w:t>However</w:t>
+      </w:r>
+      <w:proofErr w:type="gramEnd"/>
+      <w:r>
+        <w:rPr>
+          <w:lang w:val="en-GB"/>
+        </w:rPr>
+        <w:t xml:space="preserve"> for </w:t>
+      </w:r>
+      <w:r>
+        <w:rPr>
+          <w:lang w:val="en-GB"/>
+        </w:rPr>
+        <w:t xml:space="preserve">longer prediction horizons (red and green plots), the prediction accuracy for dynamic actions is better. One explanation for this could be that since dynamic actions are inherently more cyclic (think of walking), the model might be able to implicitly infer the intended action. Additionally, visual analyzation of the static actions reveals that the movements are a lot more erratic, especially since these movements are mainly </w:t>
+      </w:r>
+      <w:proofErr w:type="spellStart"/>
+      <w:r>
+        <w:rPr>
+          <w:lang w:val="en-GB"/>
+        </w:rPr>
+        <w:t>centered</w:t>
+      </w:r>
+      <w:proofErr w:type="spellEnd"/>
+      <w:r>
+        <w:rPr>
+          <w:lang w:val="en-GB"/>
+        </w:rPr>
+        <w:t xml:space="preserve"> above the torso. This could also be a leading cause of the underperformance of these models on more “static” movements.</w:t>
       </w:r>
       <w:r>
         <w:rPr>
@@ -877,7 +1059,21 @@
         <w:rPr>
           <w:lang w:val="en-GB"/>
         </w:rPr>
-        <w:t>It is also noted that the separation between static and dynamic movements are not fully black and white; since there are 256 samples of each type of movement, only a small subset have been reviewed to determine whether an action is static, dynamic or somewhere in between. A good example is the action “waiting”, which intuitively would belong in the “static” group, but the reviewed samples</w:t>
+        <w:t xml:space="preserve">It is also noted that the separation between static and dynamic movements are not fully black and white; since there are 256 samples of each type of movement, only a small subset </w:t>
+      </w:r>
+      <w:proofErr w:type="gramStart"/>
+      <w:r>
+        <w:rPr>
+          <w:lang w:val="en-GB"/>
+        </w:rPr>
+        <w:t>have</w:t>
+      </w:r>
+      <w:proofErr w:type="gramEnd"/>
+      <w:r>
+        <w:rPr>
+          <w:lang w:val="en-GB"/>
+        </w:rPr>
+        <w:t xml:space="preserve"> been reviewed to determine whether an action is static, dynamic or somewhere in between. A good example is the action “waiting”, which intuitively would belong in the “static” group, but the reviewed samples</w:t>
       </w:r>
       <w:r>
         <w:rPr>
@@ -1099,20 +1295,48 @@
         <w:rPr>
           <w:lang w:val="en-GB"/>
         </w:rPr>
-        <w:t xml:space="preserve"> strengthens the hypothesis that the model is able to estimate different aspects of a gait cycle, such as frequency and pace.</w:t>
-      </w:r>
-    </w:p>
-    <w:p>
-      <w:pPr>
-        <w:rPr>
-          <w:lang w:val="en-GB"/>
-        </w:rPr>
-      </w:pPr>
-      <w:r>
-        <w:rPr>
-          <w:lang w:val="en-GB"/>
-        </w:rPr>
-        <w:t xml:space="preserve">This plateau in performance is likely not correlated to number of observed frames, but rather displays the limitations of the model itself; given that the average MPJPE is also </w:t>
+        <w:t xml:space="preserve"> strengthens the hypothesis that the model </w:t>
+      </w:r>
+      <w:proofErr w:type="gramStart"/>
+      <w:r>
+        <w:rPr>
+          <w:lang w:val="en-GB"/>
+        </w:rPr>
+        <w:t>is able to</w:t>
+      </w:r>
+      <w:proofErr w:type="gramEnd"/>
+      <w:r>
+        <w:rPr>
+          <w:lang w:val="en-GB"/>
+        </w:rPr>
+        <w:t xml:space="preserve"> estimate different aspects of a gait cycle, such as frequency and pace.</w:t>
+      </w:r>
+    </w:p>
+    <w:p>
+      <w:pPr>
+        <w:rPr>
+          <w:lang w:val="en-GB"/>
+        </w:rPr>
+      </w:pPr>
+      <w:r>
+        <w:rPr>
+          <w:lang w:val="en-GB"/>
+        </w:rPr>
+        <w:t xml:space="preserve">This plateau in performance is likely not correlated to number of observed </w:t>
+      </w:r>
+      <w:proofErr w:type="gramStart"/>
+      <w:r>
+        <w:rPr>
+          <w:lang w:val="en-GB"/>
+        </w:rPr>
+        <w:t>frames, but</w:t>
+      </w:r>
+      <w:proofErr w:type="gramEnd"/>
+      <w:r>
+        <w:rPr>
+          <w:lang w:val="en-GB"/>
+        </w:rPr>
+        <w:t xml:space="preserve"> rather displays the limitations of the model itself; given that the average MPJPE is also </w:t>
       </w:r>
       <w:r>
         <w:rPr>
@@ -1129,12 +1353,14 @@
           <w:lang w:val="en-GB"/>
         </w:rPr>
       </w:pPr>
+      <w:proofErr w:type="spellStart"/>
       <w:r>
         <w:rPr>
           <w:lang w:val="en-GB"/>
         </w:rPr>
         <w:t>PhysMoP</w:t>
       </w:r>
+      <w:proofErr w:type="spellEnd"/>
     </w:p>
     <w:p>
       <w:pPr>
@@ -1226,7 +1452,49 @@
         <w:rPr>
           <w:lang w:val="en-GB"/>
         </w:rPr>
-        <w:t xml:space="preserve"> for the shorter prediction horizons is a lot better. Comparing this to the GCNext model, the MPJPE approaches 0 for the two shortest prediction horizons. Additionally, it is visible that the predictions for the upper body are significantly better than the predictions for the lower body. (NOTE: Hoezo is dit?)</w:t>
+        <w:t xml:space="preserve"> for the shorter prediction horizons is a lot better. Comparing this to the </w:t>
+      </w:r>
+      <w:proofErr w:type="spellStart"/>
+      <w:r>
+        <w:rPr>
+          <w:lang w:val="en-GB"/>
+        </w:rPr>
+        <w:t>GCNext</w:t>
+      </w:r>
+      <w:proofErr w:type="spellEnd"/>
+      <w:r>
+        <w:rPr>
+          <w:lang w:val="en-GB"/>
+        </w:rPr>
+        <w:t xml:space="preserve"> model, the MPJPE approaches 0 for the two shortest prediction horizons. Additionally, it is visible that the predictions for the upper body are significantly better than the predictions for the lower body. (NOTE: </w:t>
+      </w:r>
+      <w:proofErr w:type="spellStart"/>
+      <w:r>
+        <w:rPr>
+          <w:lang w:val="en-GB"/>
+        </w:rPr>
+        <w:t>Hoezo</w:t>
+      </w:r>
+      <w:proofErr w:type="spellEnd"/>
+      <w:r>
+        <w:rPr>
+          <w:lang w:val="en-GB"/>
+        </w:rPr>
+        <w:t xml:space="preserve"> is </w:t>
+      </w:r>
+      <w:proofErr w:type="spellStart"/>
+      <w:r>
+        <w:rPr>
+          <w:lang w:val="en-GB"/>
+        </w:rPr>
+        <w:t>dit</w:t>
+      </w:r>
+      <w:proofErr w:type="spellEnd"/>
+      <w:r>
+        <w:rPr>
+          <w:lang w:val="en-GB"/>
+        </w:rPr>
+        <w:t>?)</w:t>
       </w:r>
     </w:p>
     <w:p>
@@ -1265,7 +1533,21 @@
         <w:rPr>
           <w:lang w:val="en-GB"/>
         </w:rPr>
-        <w:t>; specifically the model estimates the mass matrix (M), Coriolis matrix (C), and the joint actuation forces (\tau)</w:t>
+        <w:t xml:space="preserve">; </w:t>
+      </w:r>
+      <w:proofErr w:type="gramStart"/>
+      <w:r>
+        <w:rPr>
+          <w:lang w:val="en-GB"/>
+        </w:rPr>
+        <w:t>specifically</w:t>
+      </w:r>
+      <w:proofErr w:type="gramEnd"/>
+      <w:r>
+        <w:rPr>
+          <w:lang w:val="en-GB"/>
+        </w:rPr>
+        <w:t xml:space="preserve"> the model estimates the mass matrix (M), Coriolis matrix (C), and the joint actuation forces (\tau)</w:t>
       </w:r>
     </w:p>
     <w:p>
@@ -1365,7 +1647,21 @@
         <w:rPr>
           <w:lang w:val="en-GB"/>
         </w:rPr>
-        <w:t>Once these parameters are determined from the 3-frame window, the model uses Verlet integration to recursively predict future poses. This explains why performance stabilizes after exactly 3 observed frames</w:t>
+        <w:t xml:space="preserve">Once these parameters are determined from the 3-frame window, the model uses </w:t>
+      </w:r>
+      <w:proofErr w:type="spellStart"/>
+      <w:r>
+        <w:rPr>
+          <w:lang w:val="en-GB"/>
+        </w:rPr>
+        <w:t>Verlet</w:t>
+      </w:r>
+      <w:proofErr w:type="spellEnd"/>
+      <w:r>
+        <w:rPr>
+          <w:lang w:val="en-GB"/>
+        </w:rPr>
+        <w:t xml:space="preserve"> integration to recursively predict future poses. This explains why performance stabilizes after exactly 3 observed frames</w:t>
       </w:r>
       <w:r>
         <w:rPr>
@@ -1386,11 +1682,19 @@
           <w:lang w:val="fr-FR"/>
         </w:rPr>
       </w:pPr>
+      <w:proofErr w:type="gramStart"/>
       <w:r>
         <w:rPr>
           <w:lang w:val="fr-FR"/>
         </w:rPr>
-        <w:t>x(t+</w:t>
+        <w:t>x</w:t>
+      </w:r>
+      <w:proofErr w:type="gramEnd"/>
+      <w:r>
+        <w:rPr>
+          <w:lang w:val="fr-FR"/>
+        </w:rPr>
+        <w:t>(t+</w:t>
       </w:r>
       <w:r>
         <w:rPr>
@@ -1520,20 +1824,48 @@
         <w:rPr>
           <w:lang w:val="en-GB"/>
         </w:rPr>
-        <w:t>where the upper body is performing quite a bit worse compared to the upper body (where this is the other way around for the GCNext model)</w:t>
-      </w:r>
-    </w:p>
-    <w:p>
-      <w:pPr>
-        <w:rPr>
-          <w:lang w:val="en-GB"/>
-        </w:rPr>
-      </w:pPr>
-      <w:r>
-        <w:rPr>
-          <w:lang w:val="en-GB"/>
-        </w:rPr>
-        <w:t>What is consistent with the GCNext model, is the dramatic decrease in prediction error as the observation length increases. More specifically, there is a large decrease in performance as the number of observed frames reaches 10-15, but notable plateaus after that. This can suggest that the model only requires 15 frames as a context window to make reasonable predictions.</w:t>
+        <w:t xml:space="preserve">where the upper body is performing quite a bit worse compared to the upper body (where this is the other way around for the </w:t>
+      </w:r>
+      <w:proofErr w:type="spellStart"/>
+      <w:r>
+        <w:rPr>
+          <w:lang w:val="en-GB"/>
+        </w:rPr>
+        <w:t>GCNext</w:t>
+      </w:r>
+      <w:proofErr w:type="spellEnd"/>
+      <w:r>
+        <w:rPr>
+          <w:lang w:val="en-GB"/>
+        </w:rPr>
+        <w:t xml:space="preserve"> model)</w:t>
+      </w:r>
+    </w:p>
+    <w:p>
+      <w:pPr>
+        <w:rPr>
+          <w:lang w:val="en-GB"/>
+        </w:rPr>
+      </w:pPr>
+      <w:r>
+        <w:rPr>
+          <w:lang w:val="en-GB"/>
+        </w:rPr>
+        <w:t xml:space="preserve">What is consistent with the </w:t>
+      </w:r>
+      <w:proofErr w:type="spellStart"/>
+      <w:r>
+        <w:rPr>
+          <w:lang w:val="en-GB"/>
+        </w:rPr>
+        <w:t>GCNext</w:t>
+      </w:r>
+      <w:proofErr w:type="spellEnd"/>
+      <w:r>
+        <w:rPr>
+          <w:lang w:val="en-GB"/>
+        </w:rPr>
+        <w:t xml:space="preserve"> model, is the dramatic decrease in prediction error as the observation length increases. More specifically, there is a large decrease in performance as the number of observed frames reaches 10-15, but notable plateaus after that. This can suggest that the model only requires 15 frames as a context window to make reasonable predictions.</w:t>
       </w:r>
     </w:p>
     <w:p>
@@ -1714,12 +2046,14 @@
                 <w:lang w:val="en-GB"/>
               </w:rPr>
             </w:pPr>
+            <w:proofErr w:type="spellStart"/>
             <w:r>
               <w:rPr>
                 <w:lang w:val="en-GB"/>
               </w:rPr>
               <w:t>GCNext</w:t>
             </w:r>
+            <w:proofErr w:type="spellEnd"/>
           </w:p>
         </w:tc>
         <w:tc>
@@ -1734,12 +2068,14 @@
                 <w:lang w:val="en-GB"/>
               </w:rPr>
             </w:pPr>
+            <w:proofErr w:type="spellStart"/>
             <w:r>
               <w:rPr>
                 <w:lang w:val="en-GB"/>
               </w:rPr>
               <w:t>PhysMoP</w:t>
             </w:r>
+            <w:proofErr w:type="spellEnd"/>
           </w:p>
         </w:tc>
       </w:tr>
@@ -1848,6 +2184,7 @@
               </w:rPr>
               <w:t>Prediction time [</w:t>
             </w:r>
+            <w:proofErr w:type="spellStart"/>
             <w:r>
               <w:rPr>
                 <w:lang w:val="en-GB"/>
@@ -1858,7 +2195,14 @@
               <w:rPr>
                 <w:lang w:val="en-GB"/>
               </w:rPr>
-              <w:t>s]</w:t>
+              <w:t>s</w:t>
+            </w:r>
+            <w:proofErr w:type="spellEnd"/>
+            <w:r>
+              <w:rPr>
+                <w:lang w:val="en-GB"/>
+              </w:rPr>
+              <w:t>]</w:t>
             </w:r>
           </w:p>
         </w:tc>
@@ -1877,7 +2221,7 @@
               <w:rPr>
                 <w:lang w:val="en-GB"/>
               </w:rPr>
-              <w:t>120</w:t>
+              <w:t>76.8</w:t>
             </w:r>
           </w:p>
         </w:tc>
@@ -1967,7 +2311,21 @@
               <w:rPr>
                 <w:lang w:val="en-GB"/>
               </w:rPr>
-              <w:t>Latency [ms]</w:t>
+              <w:t>Latency [</w:t>
+            </w:r>
+            <w:proofErr w:type="spellStart"/>
+            <w:r>
+              <w:rPr>
+                <w:lang w:val="en-GB"/>
+              </w:rPr>
+              <w:t>ms</w:t>
+            </w:r>
+            <w:proofErr w:type="spellEnd"/>
+            <w:r>
+              <w:rPr>
+                <w:lang w:val="en-GB"/>
+              </w:rPr>
+              <w:t>]</w:t>
             </w:r>
           </w:p>
         </w:tc>
@@ -1982,6 +2340,12 @@
                 <w:lang w:val="en-GB"/>
               </w:rPr>
             </w:pPr>
+            <w:r>
+              <w:rPr>
+                <w:lang w:val="en-GB"/>
+              </w:rPr>
+              <w:t>82.7</w:t>
+            </w:r>
           </w:p>
         </w:tc>
         <w:tc>
@@ -2058,7 +2422,21 @@
               <w:rPr>
                 <w:lang w:val="en-GB"/>
               </w:rPr>
-              <w:t>Jitter in latency [ms]</w:t>
+              <w:t>Jitter in latency [</w:t>
+            </w:r>
+            <w:proofErr w:type="spellStart"/>
+            <w:r>
+              <w:rPr>
+                <w:lang w:val="en-GB"/>
+              </w:rPr>
+              <w:t>ms</w:t>
+            </w:r>
+            <w:proofErr w:type="spellEnd"/>
+            <w:r>
+              <w:rPr>
+                <w:lang w:val="en-GB"/>
+              </w:rPr>
+              <w:t>]</w:t>
             </w:r>
           </w:p>
         </w:tc>
@@ -2073,6 +2451,12 @@
                 <w:lang w:val="en-GB"/>
               </w:rPr>
             </w:pPr>
+            <w:r>
+              <w:rPr>
+                <w:lang w:val="en-GB"/>
+              </w:rPr>
+              <w:t>6.27</w:t>
+            </w:r>
           </w:p>
         </w:tc>
         <w:tc>

</xml_diff>

<commit_message>
Expand the GCN data model
</commit_message>
<xml_diff>
--- a/Static_dynamic_performance.docx
+++ b/Static_dynamic_performance.docx
@@ -26,21 +26,7 @@
         <w:rPr>
           <w:lang w:val="en-GB"/>
         </w:rPr>
-        <w:t xml:space="preserve">The experiment implements the </w:t>
-      </w:r>
-      <w:proofErr w:type="spellStart"/>
-      <w:r>
-        <w:rPr>
-          <w:lang w:val="en-GB"/>
-        </w:rPr>
-        <w:t>GCNext</w:t>
-      </w:r>
-      <w:proofErr w:type="spellEnd"/>
-      <w:r>
-        <w:rPr>
-          <w:lang w:val="en-GB"/>
-        </w:rPr>
-        <w:t xml:space="preserve"> model as described in </w:t>
+        <w:t xml:space="preserve">The experiment implements the GCNext model as described in </w:t>
       </w:r>
       <w:sdt>
         <w:sdtPr>
@@ -216,21 +202,7 @@
         <w:rPr>
           <w:lang w:val="en-GB"/>
         </w:rPr>
-        <w:t xml:space="preserve">For </w:t>
-      </w:r>
-      <w:proofErr w:type="gramStart"/>
-      <w:r>
-        <w:rPr>
-          <w:lang w:val="en-GB"/>
-        </w:rPr>
-        <w:t>clarity</w:t>
-      </w:r>
-      <w:proofErr w:type="gramEnd"/>
-      <w:r>
-        <w:rPr>
-          <w:lang w:val="en-GB"/>
-        </w:rPr>
-        <w:t xml:space="preserve"> sake, call this complete motion sequence the full motion</w:t>
+        <w:t>For clarity sake, call this complete motion sequence the full motion</w:t>
       </w:r>
       <w:r>
         <w:rPr>
@@ -359,70 +331,14 @@
         <w:rPr>
           <w:lang w:val="en-GB"/>
         </w:rPr>
-        <w:t xml:space="preserve">The hypothesis is that as more data becomes available to the model, the predictions will become </w:t>
-      </w:r>
-      <w:proofErr w:type="gramStart"/>
-      <w:r>
-        <w:rPr>
-          <w:lang w:val="en-GB"/>
-        </w:rPr>
-        <w:t>more and more</w:t>
-      </w:r>
-      <w:proofErr w:type="gramEnd"/>
-      <w:r>
-        <w:rPr>
-          <w:lang w:val="en-GB"/>
-        </w:rPr>
-        <w:t xml:space="preserve"> accurate.</w:t>
+        <w:t>The hypothesis is that as more data becomes available to the model, the predictions will become more and more accurate.</w:t>
       </w:r>
       <w:r>
         <w:rPr>
           <w:lang w:val="en-GB"/>
         </w:rPr>
         <w:br/>
-        <w:t xml:space="preserve">Additionally it is hypothesized that for more “static” actions (i.e. Sitting, </w:t>
-      </w:r>
-      <w:proofErr w:type="spellStart"/>
-      <w:r>
-        <w:rPr>
-          <w:lang w:val="en-GB"/>
-        </w:rPr>
-        <w:t>SittingDown</w:t>
-      </w:r>
-      <w:proofErr w:type="spellEnd"/>
-      <w:r>
-        <w:rPr>
-          <w:lang w:val="en-GB"/>
-        </w:rPr>
-        <w:t xml:space="preserve">, Posing) the initial performance will be better compared to “dynamic” actions (i.e. Walking, </w:t>
-      </w:r>
-      <w:proofErr w:type="spellStart"/>
-      <w:r>
-        <w:rPr>
-          <w:lang w:val="en-GB"/>
-        </w:rPr>
-        <w:t>WalkingTogether</w:t>
-      </w:r>
-      <w:proofErr w:type="spellEnd"/>
-      <w:r>
-        <w:rPr>
-          <w:lang w:val="en-GB"/>
-        </w:rPr>
-        <w:t xml:space="preserve">, </w:t>
-      </w:r>
-      <w:proofErr w:type="spellStart"/>
-      <w:r>
-        <w:rPr>
-          <w:lang w:val="en-GB"/>
-        </w:rPr>
-        <w:t>WalkingDog</w:t>
-      </w:r>
-      <w:proofErr w:type="spellEnd"/>
-      <w:r>
-        <w:rPr>
-          <w:lang w:val="en-GB"/>
-        </w:rPr>
-        <w:t>, Greeting). However, as more time steps are fed to the model, it is hypothesized that the accuracy of the predictions for the dynamic actions will relatively increase more.</w:t>
+        <w:t>Additionally it is hypothesized that for more “static” actions (i.e. Sitting, SittingDown, Posing) the initial performance will be better compared to “dynamic” actions (i.e. Walking, WalkingTogether, WalkingDog, Greeting). However, as more time steps are fed to the model, it is hypothesized that the accuracy of the predictions for the dynamic actions will relatively increase more.</w:t>
       </w:r>
     </w:p>
     <w:p>
@@ -455,63 +371,7 @@
         <w:rPr>
           <w:lang w:val="en-GB"/>
         </w:rPr>
-        <w:t xml:space="preserve">. This is repeated for all samples of data in the evaluation set for each type of action. More specifically, this evaluation set contains 256 samples of the actions for Eating, Sitting, </w:t>
-      </w:r>
-      <w:proofErr w:type="spellStart"/>
-      <w:r>
-        <w:rPr>
-          <w:lang w:val="en-GB"/>
-        </w:rPr>
-        <w:t>SittingDown</w:t>
-      </w:r>
-      <w:proofErr w:type="spellEnd"/>
-      <w:r>
-        <w:rPr>
-          <w:lang w:val="en-GB"/>
-        </w:rPr>
-        <w:t xml:space="preserve">, Discussion, Waiting, Phoning, Greeting, Posing Walking, </w:t>
-      </w:r>
-      <w:proofErr w:type="spellStart"/>
-      <w:r>
-        <w:rPr>
-          <w:lang w:val="en-GB"/>
-        </w:rPr>
-        <w:t>WalkingTogether</w:t>
-      </w:r>
-      <w:proofErr w:type="spellEnd"/>
-      <w:r>
-        <w:rPr>
-          <w:lang w:val="en-GB"/>
-        </w:rPr>
-        <w:t xml:space="preserve">, </w:t>
-      </w:r>
-      <w:proofErr w:type="spellStart"/>
-      <w:r>
-        <w:rPr>
-          <w:lang w:val="en-GB"/>
-        </w:rPr>
-        <w:t>WalkingDog</w:t>
-      </w:r>
-      <w:proofErr w:type="spellEnd"/>
-      <w:r>
-        <w:rPr>
-          <w:lang w:val="en-GB"/>
-        </w:rPr>
-        <w:t xml:space="preserve">, Directions, </w:t>
-      </w:r>
-      <w:proofErr w:type="spellStart"/>
-      <w:r>
-        <w:rPr>
-          <w:lang w:val="en-GB"/>
-        </w:rPr>
-        <w:t>TakingPhoto</w:t>
-      </w:r>
-      <w:proofErr w:type="spellEnd"/>
-      <w:r>
-        <w:rPr>
-          <w:lang w:val="en-GB"/>
-        </w:rPr>
-        <w:t xml:space="preserve">, Purchases. The predictions are then compared to the ground truth motion using the Mean Per Joint Positions Error (MPJPE), which is the average Euclidean distance between the predicted and ground truth joint positions. The MPJPE for each </w:t>
+        <w:t xml:space="preserve">. This is repeated for all samples of data in the evaluation set for each type of action. More specifically, this evaluation set contains 256 samples of the actions for Eating, Sitting, SittingDown, Discussion, Waiting, Phoning, Greeting, Posing Walking, WalkingTogether, WalkingDog, Directions, TakingPhoto, Purchases. The predictions are then compared to the ground truth motion using the Mean Per Joint Positions Error (MPJPE), which is the average Euclidean distance between the predicted and ground truth joint positions. The MPJPE for each </w:t>
       </w:r>
       <w:r>
         <w:rPr>
@@ -818,21 +678,7 @@
         <w:rPr>
           <w:lang w:val="en-GB"/>
         </w:rPr>
-        <w:t xml:space="preserve">When the model is given </w:t>
-      </w:r>
-      <w:proofErr w:type="spellStart"/>
-      <w:r>
-        <w:rPr>
-          <w:lang w:val="en-GB"/>
-        </w:rPr>
-        <w:t>fiver</w:t>
-      </w:r>
-      <w:proofErr w:type="spellEnd"/>
-      <w:r>
-        <w:rPr>
-          <w:lang w:val="en-GB"/>
-        </w:rPr>
-        <w:t xml:space="preserve"> or fewer input frames, the average MPJPE for static actions at prediction horizons up to 560ms is lower than for dynamic actions. This indicates a better performance.</w:t>
+        <w:t>When the model is given fiver or fewer input frames, the average MPJPE for static actions at prediction horizons up to 560ms is lower than for dynamic actions. This indicates a better performance.</w:t>
       </w:r>
     </w:p>
     <w:p>
@@ -989,41 +835,13 @@
         <w:rPr>
           <w:lang w:val="en-GB"/>
         </w:rPr>
-        <w:t xml:space="preserve">This increased performance for static actions continues for the lower prediction horizons. </w:t>
-      </w:r>
-      <w:proofErr w:type="gramStart"/>
-      <w:r>
-        <w:rPr>
-          <w:lang w:val="en-GB"/>
-        </w:rPr>
-        <w:t>However</w:t>
-      </w:r>
-      <w:proofErr w:type="gramEnd"/>
-      <w:r>
-        <w:rPr>
-          <w:lang w:val="en-GB"/>
-        </w:rPr>
-        <w:t xml:space="preserve"> for </w:t>
-      </w:r>
-      <w:r>
-        <w:rPr>
-          <w:lang w:val="en-GB"/>
-        </w:rPr>
-        <w:t xml:space="preserve">longer prediction horizons (red and green plots), the prediction accuracy for dynamic actions is better. One explanation for this could be that since dynamic actions are inherently more cyclic (think of walking), the model might be able to implicitly infer the intended action. Additionally, visual analyzation of the static actions reveals that the movements are a lot more erratic, especially since these movements are mainly </w:t>
-      </w:r>
-      <w:proofErr w:type="spellStart"/>
-      <w:r>
-        <w:rPr>
-          <w:lang w:val="en-GB"/>
-        </w:rPr>
-        <w:t>centered</w:t>
-      </w:r>
-      <w:proofErr w:type="spellEnd"/>
-      <w:r>
-        <w:rPr>
-          <w:lang w:val="en-GB"/>
-        </w:rPr>
-        <w:t xml:space="preserve"> above the torso. This could also be a leading cause of the underperformance of these models on more “static” movements.</w:t>
+        <w:t xml:space="preserve">This increased performance for static actions continues for the lower prediction horizons. However for </w:t>
+      </w:r>
+      <w:r>
+        <w:rPr>
+          <w:lang w:val="en-GB"/>
+        </w:rPr>
+        <w:t>longer prediction horizons (red and green plots), the prediction accuracy for dynamic actions is better. One explanation for this could be that since dynamic actions are inherently more cyclic (think of walking), the model might be able to implicitly infer the intended action. Additionally, visual analyzation of the static actions reveals that the movements are a lot more erratic, especially since these movements are mainly centered above the torso. This could also be a leading cause of the underperformance of these models on more “static” movements.</w:t>
       </w:r>
       <w:r>
         <w:rPr>
@@ -1059,21 +877,7 @@
         <w:rPr>
           <w:lang w:val="en-GB"/>
         </w:rPr>
-        <w:t xml:space="preserve">It is also noted that the separation between static and dynamic movements are not fully black and white; since there are 256 samples of each type of movement, only a small subset </w:t>
-      </w:r>
-      <w:proofErr w:type="gramStart"/>
-      <w:r>
-        <w:rPr>
-          <w:lang w:val="en-GB"/>
-        </w:rPr>
-        <w:t>have</w:t>
-      </w:r>
-      <w:proofErr w:type="gramEnd"/>
-      <w:r>
-        <w:rPr>
-          <w:lang w:val="en-GB"/>
-        </w:rPr>
-        <w:t xml:space="preserve"> been reviewed to determine whether an action is static, dynamic or somewhere in between. A good example is the action “waiting”, which intuitively would belong in the “static” group, but the reviewed samples</w:t>
+        <w:t>It is also noted that the separation between static and dynamic movements are not fully black and white; since there are 256 samples of each type of movement, only a small subset have been reviewed to determine whether an action is static, dynamic or somewhere in between. A good example is the action “waiting”, which intuitively would belong in the “static” group, but the reviewed samples</w:t>
       </w:r>
       <w:r>
         <w:rPr>
@@ -1295,48 +1099,20 @@
         <w:rPr>
           <w:lang w:val="en-GB"/>
         </w:rPr>
-        <w:t xml:space="preserve"> strengthens the hypothesis that the model </w:t>
-      </w:r>
-      <w:proofErr w:type="gramStart"/>
-      <w:r>
-        <w:rPr>
-          <w:lang w:val="en-GB"/>
-        </w:rPr>
-        <w:t>is able to</w:t>
-      </w:r>
-      <w:proofErr w:type="gramEnd"/>
-      <w:r>
-        <w:rPr>
-          <w:lang w:val="en-GB"/>
-        </w:rPr>
-        <w:t xml:space="preserve"> estimate different aspects of a gait cycle, such as frequency and pace.</w:t>
-      </w:r>
-    </w:p>
-    <w:p>
-      <w:pPr>
-        <w:rPr>
-          <w:lang w:val="en-GB"/>
-        </w:rPr>
-      </w:pPr>
-      <w:r>
-        <w:rPr>
-          <w:lang w:val="en-GB"/>
-        </w:rPr>
-        <w:t xml:space="preserve">This plateau in performance is likely not correlated to number of observed </w:t>
-      </w:r>
-      <w:proofErr w:type="gramStart"/>
-      <w:r>
-        <w:rPr>
-          <w:lang w:val="en-GB"/>
-        </w:rPr>
-        <w:t>frames, but</w:t>
-      </w:r>
-      <w:proofErr w:type="gramEnd"/>
-      <w:r>
-        <w:rPr>
-          <w:lang w:val="en-GB"/>
-        </w:rPr>
-        <w:t xml:space="preserve"> rather displays the limitations of the model itself; given that the average MPJPE is also </w:t>
+        <w:t xml:space="preserve"> strengthens the hypothesis that the model is able to estimate different aspects of a gait cycle, such as frequency and pace.</w:t>
+      </w:r>
+    </w:p>
+    <w:p>
+      <w:pPr>
+        <w:rPr>
+          <w:lang w:val="en-GB"/>
+        </w:rPr>
+      </w:pPr>
+      <w:r>
+        <w:rPr>
+          <w:lang w:val="en-GB"/>
+        </w:rPr>
+        <w:t xml:space="preserve">This plateau in performance is likely not correlated to number of observed frames, but rather displays the limitations of the model itself; given that the average MPJPE is also </w:t>
       </w:r>
       <w:r>
         <w:rPr>
@@ -1353,14 +1129,12 @@
           <w:lang w:val="en-GB"/>
         </w:rPr>
       </w:pPr>
-      <w:proofErr w:type="spellStart"/>
       <w:r>
         <w:rPr>
           <w:lang w:val="en-GB"/>
         </w:rPr>
         <w:t>PhysMoP</w:t>
       </w:r>
-      <w:proofErr w:type="spellEnd"/>
     </w:p>
     <w:p>
       <w:pPr>
@@ -1452,49 +1226,7 @@
         <w:rPr>
           <w:lang w:val="en-GB"/>
         </w:rPr>
-        <w:t xml:space="preserve"> for the shorter prediction horizons is a lot better. Comparing this to the </w:t>
-      </w:r>
-      <w:proofErr w:type="spellStart"/>
-      <w:r>
-        <w:rPr>
-          <w:lang w:val="en-GB"/>
-        </w:rPr>
-        <w:t>GCNext</w:t>
-      </w:r>
-      <w:proofErr w:type="spellEnd"/>
-      <w:r>
-        <w:rPr>
-          <w:lang w:val="en-GB"/>
-        </w:rPr>
-        <w:t xml:space="preserve"> model, the MPJPE approaches 0 for the two shortest prediction horizons. Additionally, it is visible that the predictions for the upper body are significantly better than the predictions for the lower body. (NOTE: </w:t>
-      </w:r>
-      <w:proofErr w:type="spellStart"/>
-      <w:r>
-        <w:rPr>
-          <w:lang w:val="en-GB"/>
-        </w:rPr>
-        <w:t>Hoezo</w:t>
-      </w:r>
-      <w:proofErr w:type="spellEnd"/>
-      <w:r>
-        <w:rPr>
-          <w:lang w:val="en-GB"/>
-        </w:rPr>
-        <w:t xml:space="preserve"> is </w:t>
-      </w:r>
-      <w:proofErr w:type="spellStart"/>
-      <w:r>
-        <w:rPr>
-          <w:lang w:val="en-GB"/>
-        </w:rPr>
-        <w:t>dit</w:t>
-      </w:r>
-      <w:proofErr w:type="spellEnd"/>
-      <w:r>
-        <w:rPr>
-          <w:lang w:val="en-GB"/>
-        </w:rPr>
-        <w:t>?)</w:t>
+        <w:t xml:space="preserve"> for the shorter prediction horizons is a lot better. Comparing this to the GCNext model, the MPJPE approaches 0 for the two shortest prediction horizons. Additionally, it is visible that the predictions for the upper body are significantly better than the predictions for the lower body. (NOTE: Hoezo is dit?)</w:t>
       </w:r>
     </w:p>
     <w:p>
@@ -1533,21 +1265,7 @@
         <w:rPr>
           <w:lang w:val="en-GB"/>
         </w:rPr>
-        <w:t xml:space="preserve">; </w:t>
-      </w:r>
-      <w:proofErr w:type="gramStart"/>
-      <w:r>
-        <w:rPr>
-          <w:lang w:val="en-GB"/>
-        </w:rPr>
-        <w:t>specifically</w:t>
-      </w:r>
-      <w:proofErr w:type="gramEnd"/>
-      <w:r>
-        <w:rPr>
-          <w:lang w:val="en-GB"/>
-        </w:rPr>
-        <w:t xml:space="preserve"> the model estimates the mass matrix (M), Coriolis matrix (C), and the joint actuation forces (\tau)</w:t>
+        <w:t>; specifically the model estimates the mass matrix (M), Coriolis matrix (C), and the joint actuation forces (\tau)</w:t>
       </w:r>
     </w:p>
     <w:p>
@@ -1647,21 +1365,7 @@
         <w:rPr>
           <w:lang w:val="en-GB"/>
         </w:rPr>
-        <w:t xml:space="preserve">Once these parameters are determined from the 3-frame window, the model uses </w:t>
-      </w:r>
-      <w:proofErr w:type="spellStart"/>
-      <w:r>
-        <w:rPr>
-          <w:lang w:val="en-GB"/>
-        </w:rPr>
-        <w:t>Verlet</w:t>
-      </w:r>
-      <w:proofErr w:type="spellEnd"/>
-      <w:r>
-        <w:rPr>
-          <w:lang w:val="en-GB"/>
-        </w:rPr>
-        <w:t xml:space="preserve"> integration to recursively predict future poses. This explains why performance stabilizes after exactly 3 observed frames</w:t>
+        <w:t>Once these parameters are determined from the 3-frame window, the model uses Verlet integration to recursively predict future poses. This explains why performance stabilizes after exactly 3 observed frames</w:t>
       </w:r>
       <w:r>
         <w:rPr>
@@ -1682,19 +1386,23 @@
           <w:lang w:val="fr-FR"/>
         </w:rPr>
       </w:pPr>
-      <w:proofErr w:type="gramStart"/>
       <w:r>
         <w:rPr>
           <w:lang w:val="fr-FR"/>
         </w:rPr>
-        <w:t>x</w:t>
-      </w:r>
-      <w:proofErr w:type="gramEnd"/>
+        <w:t>x(t+</w:t>
+      </w:r>
+      <w:r>
+        <w:rPr>
+          <w:lang w:val="en-GB"/>
+        </w:rPr>
+        <w:t>Δ</w:t>
+      </w:r>
       <w:r>
         <w:rPr>
           <w:lang w:val="fr-FR"/>
         </w:rPr>
-        <w:t>(t+</w:t>
+        <w:t>t) = 2x(t) - x(t-</w:t>
       </w:r>
       <w:r>
         <w:rPr>
@@ -1706,7 +1414,7 @@
         <w:rPr>
           <w:lang w:val="fr-FR"/>
         </w:rPr>
-        <w:t>t) = 2x(t) - x(t-</w:t>
+        <w:t>t) + a(t)·</w:t>
       </w:r>
       <w:r>
         <w:rPr>
@@ -1718,24 +1426,15 @@
         <w:rPr>
           <w:lang w:val="fr-FR"/>
         </w:rPr>
-        <w:t>t) + a(t)·</w:t>
-      </w:r>
-      <w:r>
-        <w:rPr>
-          <w:lang w:val="en-GB"/>
-        </w:rPr>
-        <w:t>Δ</w:t>
-      </w:r>
-      <w:r>
-        <w:rPr>
-          <w:lang w:val="fr-FR"/>
-        </w:rPr>
         <w:t>t²</w:t>
       </w:r>
     </w:p>
     <w:p>
       <w:pPr>
         <w:pStyle w:val="Heading2"/>
+        <w:tabs>
+          <w:tab w:val="left" w:pos="2696"/>
+        </w:tabs>
         <w:rPr>
           <w:lang w:val="en-GB"/>
         </w:rPr>
@@ -1745,6 +1444,37 @@
           <w:lang w:val="en-GB"/>
         </w:rPr>
         <w:t>Data Branch</w:t>
+      </w:r>
+      <w:r>
+        <w:rPr>
+          <w:lang w:val="en-GB"/>
+        </w:rPr>
+        <w:tab/>
+      </w:r>
+    </w:p>
+    <w:p>
+      <w:pPr>
+        <w:rPr>
+          <w:lang w:val="en-GB"/>
+        </w:rPr>
+      </w:pPr>
+      <w:r>
+        <w:rPr>
+          <w:lang w:val="en-GB"/>
+        </w:rPr>
+        <w:t>The data driven branch first passes the joint axis-angle data through a Multi-Layer Perceptron (MLP) (NOTE: elaborate this further) to extract the motion features of the input data per frame.</w:t>
+      </w:r>
+      <w:r>
+        <w:rPr>
+          <w:lang w:val="en-GB"/>
+        </w:rPr>
+        <w:t xml:space="preserve"> </w:t>
+      </w:r>
+      <w:r>
+        <w:rPr>
+          <w:lang w:val="en-GB"/>
+        </w:rPr>
+        <w:t>These motion features are then processed by an additional output liner layer to generate the predicted motion from these features.</w:t>
       </w:r>
     </w:p>
     <w:p>
@@ -1824,68 +1554,40 @@
         <w:rPr>
           <w:lang w:val="en-GB"/>
         </w:rPr>
-        <w:t xml:space="preserve">where the upper body is performing quite a bit worse compared to the upper body (where this is the other way around for the </w:t>
-      </w:r>
-      <w:proofErr w:type="spellStart"/>
-      <w:r>
-        <w:rPr>
-          <w:lang w:val="en-GB"/>
-        </w:rPr>
-        <w:t>GCNext</w:t>
-      </w:r>
-      <w:proofErr w:type="spellEnd"/>
-      <w:r>
-        <w:rPr>
-          <w:lang w:val="en-GB"/>
-        </w:rPr>
-        <w:t xml:space="preserve"> model)</w:t>
-      </w:r>
-    </w:p>
-    <w:p>
-      <w:pPr>
-        <w:rPr>
-          <w:lang w:val="en-GB"/>
-        </w:rPr>
-      </w:pPr>
-      <w:r>
-        <w:rPr>
-          <w:lang w:val="en-GB"/>
-        </w:rPr>
-        <w:t xml:space="preserve">What is consistent with the </w:t>
-      </w:r>
-      <w:proofErr w:type="spellStart"/>
-      <w:r>
-        <w:rPr>
-          <w:lang w:val="en-GB"/>
-        </w:rPr>
-        <w:t>GCNext</w:t>
-      </w:r>
-      <w:proofErr w:type="spellEnd"/>
-      <w:r>
-        <w:rPr>
-          <w:lang w:val="en-GB"/>
-        </w:rPr>
-        <w:t xml:space="preserve"> model, is the dramatic decrease in prediction error as the observation length increases. More specifically, there is a large decrease in performance as the number of observed frames reaches 10-15, but notable plateaus after that. This can suggest that the model only requires 15 frames as a context window to make reasonable predictions.</w:t>
-      </w:r>
-    </w:p>
-    <w:p>
-      <w:pPr>
-        <w:rPr>
-          <w:lang w:val="en-GB"/>
-        </w:rPr>
-      </w:pPr>
-      <w:r>
-        <w:rPr>
-          <w:lang w:val="en-GB"/>
-        </w:rPr>
-        <w:t xml:space="preserve">Additionally, comparing the data-driven and physics-based branches, it is visible that for longer prediction horizons, the data-driven model outperforms the physics-based </w:t>
+        <w:t>where the upper body is performing quite a bit worse compared to the upper body (where this is the other way around for the GCNext model)</w:t>
+      </w:r>
+    </w:p>
+    <w:p>
+      <w:pPr>
+        <w:rPr>
+          <w:lang w:val="en-GB"/>
+        </w:rPr>
+      </w:pPr>
+      <w:r>
+        <w:rPr>
+          <w:lang w:val="en-GB"/>
+        </w:rPr>
+        <w:t xml:space="preserve">What is consistent with the GCNext model, is the dramatic decrease in prediction error as the observation length increases. More specifically, there is a large decrease in performance as the number of observed frames reaches 10-15, but notable plateaus </w:t>
       </w:r>
       <w:r>
         <w:rPr>
           <w:lang w:val="en-GB"/>
         </w:rPr>
         <w:lastRenderedPageBreak/>
-        <w:t>branch</w:t>
+        <w:t>after that. This can suggest that the model only requires 15 frames as a context window to make reasonable predictions.</w:t>
+      </w:r>
+    </w:p>
+    <w:p>
+      <w:pPr>
+        <w:rPr>
+          <w:lang w:val="en-GB"/>
+        </w:rPr>
+      </w:pPr>
+      <w:r>
+        <w:rPr>
+          <w:lang w:val="en-GB"/>
+        </w:rPr>
+        <w:t>Additionally, comparing the data-driven and physics-based branches, it is visible that for longer prediction horizons, the data-driven model outperforms the physics-based branch</w:t>
       </w:r>
       <w:r>
         <w:rPr>
@@ -2046,14 +1748,12 @@
                 <w:lang w:val="en-GB"/>
               </w:rPr>
             </w:pPr>
-            <w:proofErr w:type="spellStart"/>
             <w:r>
               <w:rPr>
                 <w:lang w:val="en-GB"/>
               </w:rPr>
               <w:t>GCNext</w:t>
             </w:r>
-            <w:proofErr w:type="spellEnd"/>
           </w:p>
         </w:tc>
         <w:tc>
@@ -2068,14 +1768,12 @@
                 <w:lang w:val="en-GB"/>
               </w:rPr>
             </w:pPr>
-            <w:proofErr w:type="spellStart"/>
             <w:r>
               <w:rPr>
                 <w:lang w:val="en-GB"/>
               </w:rPr>
               <w:t>PhysMoP</w:t>
             </w:r>
-            <w:proofErr w:type="spellEnd"/>
           </w:p>
         </w:tc>
       </w:tr>
@@ -2184,7 +1882,6 @@
               </w:rPr>
               <w:t>Prediction time [</w:t>
             </w:r>
-            <w:proofErr w:type="spellStart"/>
             <w:r>
               <w:rPr>
                 <w:lang w:val="en-GB"/>
@@ -2195,14 +1892,7 @@
               <w:rPr>
                 <w:lang w:val="en-GB"/>
               </w:rPr>
-              <w:t>s</w:t>
-            </w:r>
-            <w:proofErr w:type="spellEnd"/>
-            <w:r>
-              <w:rPr>
-                <w:lang w:val="en-GB"/>
-              </w:rPr>
-              <w:t>]</w:t>
+              <w:t>s]</w:t>
             </w:r>
           </w:p>
         </w:tc>
@@ -2311,21 +2001,7 @@
               <w:rPr>
                 <w:lang w:val="en-GB"/>
               </w:rPr>
-              <w:t>Latency [</w:t>
-            </w:r>
-            <w:proofErr w:type="spellStart"/>
-            <w:r>
-              <w:rPr>
-                <w:lang w:val="en-GB"/>
-              </w:rPr>
-              <w:t>ms</w:t>
-            </w:r>
-            <w:proofErr w:type="spellEnd"/>
-            <w:r>
-              <w:rPr>
-                <w:lang w:val="en-GB"/>
-              </w:rPr>
-              <w:t>]</w:t>
+              <w:t>Latency [ms]</w:t>
             </w:r>
           </w:p>
         </w:tc>
@@ -2422,21 +2098,7 @@
               <w:rPr>
                 <w:lang w:val="en-GB"/>
               </w:rPr>
-              <w:t>Jitter in latency [</w:t>
-            </w:r>
-            <w:proofErr w:type="spellStart"/>
-            <w:r>
-              <w:rPr>
-                <w:lang w:val="en-GB"/>
-              </w:rPr>
-              <w:t>ms</w:t>
-            </w:r>
-            <w:proofErr w:type="spellEnd"/>
-            <w:r>
-              <w:rPr>
-                <w:lang w:val="en-GB"/>
-              </w:rPr>
-              <w:t>]</w:t>
+              <w:t>Jitter in latency [ms]</w:t>
             </w:r>
           </w:p>
         </w:tc>

</xml_diff>

<commit_message>
Add stress test ideas
</commit_message>
<xml_diff>
--- a/Static_dynamic_performance.docx
+++ b/Static_dynamic_performance.docx
@@ -1133,6 +1133,7 @@
         <w:rPr>
           <w:lang w:val="en-GB"/>
         </w:rPr>
+        <w:lastRenderedPageBreak/>
         <w:t>PhysMoP</w:t>
       </w:r>
     </w:p>
@@ -1148,6 +1149,55 @@
           <w:lang w:val="en-GB"/>
         </w:rPr>
         <w:t>Physics branch</w:t>
+      </w:r>
+    </w:p>
+    <w:p>
+      <w:pPr>
+        <w:pStyle w:val="Heading2"/>
+        <w:rPr>
+          <w:lang w:val="en-GB"/>
+        </w:rPr>
+      </w:pPr>
+      <w:r>
+        <w:rPr>
+          <w:noProof/>
+          <w:lang w:val="en-GB"/>
+        </w:rPr>
+        <w:drawing>
+          <wp:inline distT="0" distB="0" distL="0" distR="0" wp14:anchorId="3D24255F" wp14:editId="575CD721">
+            <wp:extent cx="5410200" cy="4510885"/>
+            <wp:effectExtent l="0" t="0" r="0" b="4445"/>
+            <wp:docPr id="696762469" name="Picture 1" descr="A screenshot of a computer&#10;&#10;AI-generated content may be incorrect."/>
+            <wp:cNvGraphicFramePr>
+              <a:graphicFrameLocks xmlns:a="http://schemas.openxmlformats.org/drawingml/2006/main" noChangeAspect="1"/>
+            </wp:cNvGraphicFramePr>
+            <a:graphic xmlns:a="http://schemas.openxmlformats.org/drawingml/2006/main">
+              <a:graphicData uri="http://schemas.openxmlformats.org/drawingml/2006/picture">
+                <pic:pic xmlns:pic="http://schemas.openxmlformats.org/drawingml/2006/picture">
+                  <pic:nvPicPr>
+                    <pic:cNvPr id="696762469" name="Picture 1" descr="A screenshot of a computer&#10;&#10;AI-generated content may be incorrect."/>
+                    <pic:cNvPicPr/>
+                  </pic:nvPicPr>
+                  <pic:blipFill>
+                    <a:blip r:embed="rId17"/>
+                    <a:stretch>
+                      <a:fillRect/>
+                    </a:stretch>
+                  </pic:blipFill>
+                  <pic:spPr>
+                    <a:xfrm>
+                      <a:off x="0" y="0"/>
+                      <a:ext cx="5432742" cy="4529680"/>
+                    </a:xfrm>
+                    <a:prstGeom prst="rect">
+                      <a:avLst/>
+                    </a:prstGeom>
+                  </pic:spPr>
+                </pic:pic>
+              </a:graphicData>
+            </a:graphic>
+          </wp:inline>
+        </w:drawing>
       </w:r>
       <w:r>
         <w:rPr>
@@ -1172,7 +1222,7 @@
                     </pic:cNvPicPr>
                   </pic:nvPicPr>
                   <pic:blipFill>
-                    <a:blip r:embed="rId17">
+                    <a:blip r:embed="rId18">
                       <a:extLst>
                         <a:ext uri="{28A0092B-C50C-407E-A947-70E740481C1C}">
                           <a14:useLocalDpi xmlns:a14="http://schemas.microsoft.com/office/drawing/2010/main" val="0"/>
@@ -1214,6 +1264,7 @@
         <w:rPr>
           <w:lang w:val="en-GB"/>
         </w:rPr>
+        <w:lastRenderedPageBreak/>
         <w:t xml:space="preserve">When </w:t>
       </w:r>
       <w:r>
@@ -1252,14 +1303,7 @@
         <w:rPr>
           <w:lang w:val="en-GB"/>
         </w:rPr>
-        <w:t xml:space="preserve">This is directly related to the model’s architecture and the implementation of the classical mechanics principles. Rather than directly predicting the future movement of each joint, the model learns to estimate the parameters of the Euler-Lagrange equations </w:t>
-      </w:r>
-      <w:r>
-        <w:rPr>
-          <w:lang w:val="en-GB"/>
-        </w:rPr>
-        <w:lastRenderedPageBreak/>
-        <w:t>of motion</w:t>
+        <w:t>This is directly related to the model’s architecture and the implementation of the classical mechanics principles. Rather than directly predicting the future movement of each joint, the model learns to estimate the parameters of the Euler-Lagrange equations of motion</w:t>
       </w:r>
       <w:r>
         <w:rPr>
@@ -1488,6 +1532,55 @@
           <w:noProof/>
           <w:lang w:val="en-GB"/>
         </w:rPr>
+        <w:lastRenderedPageBreak/>
+        <w:drawing>
+          <wp:inline distT="0" distB="0" distL="0" distR="0" wp14:anchorId="32D1C1AC" wp14:editId="4A79C00E">
+            <wp:extent cx="3390900" cy="3177100"/>
+            <wp:effectExtent l="0" t="0" r="0" b="4445"/>
+            <wp:docPr id="298397921" name="Picture 1" descr="A diagram of a data flow&#10;&#10;AI-generated content may be incorrect."/>
+            <wp:cNvGraphicFramePr>
+              <a:graphicFrameLocks xmlns:a="http://schemas.openxmlformats.org/drawingml/2006/main" noChangeAspect="1"/>
+            </wp:cNvGraphicFramePr>
+            <a:graphic xmlns:a="http://schemas.openxmlformats.org/drawingml/2006/main">
+              <a:graphicData uri="http://schemas.openxmlformats.org/drawingml/2006/picture">
+                <pic:pic xmlns:pic="http://schemas.openxmlformats.org/drawingml/2006/picture">
+                  <pic:nvPicPr>
+                    <pic:cNvPr id="298397921" name="Picture 1" descr="A diagram of a data flow&#10;&#10;AI-generated content may be incorrect."/>
+                    <pic:cNvPicPr/>
+                  </pic:nvPicPr>
+                  <pic:blipFill>
+                    <a:blip r:embed="rId19"/>
+                    <a:stretch>
+                      <a:fillRect/>
+                    </a:stretch>
+                  </pic:blipFill>
+                  <pic:spPr>
+                    <a:xfrm>
+                      <a:off x="0" y="0"/>
+                      <a:ext cx="3395140" cy="3181072"/>
+                    </a:xfrm>
+                    <a:prstGeom prst="rect">
+                      <a:avLst/>
+                    </a:prstGeom>
+                  </pic:spPr>
+                </pic:pic>
+              </a:graphicData>
+            </a:graphic>
+          </wp:inline>
+        </w:drawing>
+      </w:r>
+    </w:p>
+    <w:p>
+      <w:pPr>
+        <w:rPr>
+          <w:lang w:val="en-GB"/>
+        </w:rPr>
+      </w:pPr>
+      <w:r>
+        <w:rPr>
+          <w:noProof/>
+          <w:lang w:val="en-GB"/>
+        </w:rPr>
         <w:drawing>
           <wp:inline distT="0" distB="0" distL="0" distR="0" wp14:anchorId="22AACE47" wp14:editId="37492BD9">
             <wp:extent cx="5762625" cy="3457575"/>
@@ -1506,7 +1599,7 @@
                     </pic:cNvPicPr>
                   </pic:nvPicPr>
                   <pic:blipFill>
-                    <a:blip r:embed="rId18">
+                    <a:blip r:embed="rId20">
                       <a:extLst>
                         <a:ext uri="{28A0092B-C50C-407E-A947-70E740481C1C}">
                           <a14:useLocalDpi xmlns:a14="http://schemas.microsoft.com/office/drawing/2010/main" val="0"/>
@@ -1567,26 +1660,20 @@
         <w:rPr>
           <w:lang w:val="en-GB"/>
         </w:rPr>
-        <w:t xml:space="preserve">What is consistent with the GCNext model, is the dramatic decrease in prediction error as the observation length increases. More specifically, there is a large decrease in performance as the number of observed frames reaches 10-15, but notable plateaus </w:t>
-      </w:r>
+        <w:t>What is consistent with the GCNext model, is the dramatic decrease in prediction error as the observation length increases. More specifically, there is a large decrease in performance as the number of observed frames reaches 10-15, but notable plateaus after that. This can suggest that the model only requires 15 frames as a context window to make reasonable predictions.</w:t>
+      </w:r>
+    </w:p>
+    <w:p>
+      <w:pPr>
+        <w:rPr>
+          <w:lang w:val="en-GB"/>
+        </w:rPr>
+      </w:pPr>
       <w:r>
         <w:rPr>
           <w:lang w:val="en-GB"/>
         </w:rPr>
         <w:lastRenderedPageBreak/>
-        <w:t>after that. This can suggest that the model only requires 15 frames as a context window to make reasonable predictions.</w:t>
-      </w:r>
-    </w:p>
-    <w:p>
-      <w:pPr>
-        <w:rPr>
-          <w:lang w:val="en-GB"/>
-        </w:rPr>
-      </w:pPr>
-      <w:r>
-        <w:rPr>
-          <w:lang w:val="en-GB"/>
-        </w:rPr>
         <w:t>Additionally, comparing the data-driven and physics-based branches, it is visible that for longer prediction horizons, the data-driven model outperforms the physics-based branch</w:t>
       </w:r>
       <w:r>
@@ -1698,6 +1785,12 @@
           <w:lang w:val="en-GB"/>
         </w:rPr>
         <w:t>Average MPJPE</w:t>
+      </w:r>
+      <w:r>
+        <w:rPr>
+          <w:lang w:val="en-GB"/>
+        </w:rPr>
+        <w:t>?</w:t>
       </w:r>
     </w:p>
     <w:tbl>
@@ -1707,16 +1800,16 @@
         <w:tblLook w:val="04A0" w:firstRow="1" w:lastRow="0" w:firstColumn="1" w:lastColumn="0" w:noHBand="0" w:noVBand="1"/>
       </w:tblPr>
       <w:tblGrid>
-        <w:gridCol w:w="2830"/>
-        <w:gridCol w:w="1053"/>
-        <w:gridCol w:w="2055"/>
-        <w:gridCol w:w="1562"/>
-        <w:gridCol w:w="1562"/>
+        <w:gridCol w:w="3539"/>
+        <w:gridCol w:w="1418"/>
+        <w:gridCol w:w="1195"/>
+        <w:gridCol w:w="1463"/>
+        <w:gridCol w:w="1447"/>
       </w:tblGrid>
       <w:tr>
         <w:tc>
           <w:tcPr>
-            <w:tcW w:w="2830" w:type="dxa"/>
+            <w:tcW w:w="3539" w:type="dxa"/>
             <w:vMerge w:val="restart"/>
             <w:vAlign w:val="center"/>
           </w:tcPr>
@@ -1737,7 +1830,7 @@
         </w:tc>
         <w:tc>
           <w:tcPr>
-            <w:tcW w:w="1053" w:type="dxa"/>
+            <w:tcW w:w="1418" w:type="dxa"/>
             <w:vMerge w:val="restart"/>
             <w:vAlign w:val="center"/>
           </w:tcPr>
@@ -1758,7 +1851,7 @@
         </w:tc>
         <w:tc>
           <w:tcPr>
-            <w:tcW w:w="5179" w:type="dxa"/>
+            <w:tcW w:w="4105" w:type="dxa"/>
             <w:gridSpan w:val="3"/>
           </w:tcPr>
           <w:p>
@@ -1780,7 +1873,7 @@
       <w:tr>
         <w:tc>
           <w:tcPr>
-            <w:tcW w:w="2830" w:type="dxa"/>
+            <w:tcW w:w="3539" w:type="dxa"/>
             <w:vMerge/>
           </w:tcPr>
           <w:p>
@@ -1794,7 +1887,7 @@
         </w:tc>
         <w:tc>
           <w:tcPr>
-            <w:tcW w:w="1053" w:type="dxa"/>
+            <w:tcW w:w="1418" w:type="dxa"/>
             <w:vMerge/>
           </w:tcPr>
           <w:p>
@@ -1808,7 +1901,7 @@
         </w:tc>
         <w:tc>
           <w:tcPr>
-            <w:tcW w:w="2055" w:type="dxa"/>
+            <w:tcW w:w="1195" w:type="dxa"/>
           </w:tcPr>
           <w:p>
             <w:pPr>
@@ -1827,7 +1920,7 @@
         </w:tc>
         <w:tc>
           <w:tcPr>
-            <w:tcW w:w="1562" w:type="dxa"/>
+            <w:tcW w:w="1463" w:type="dxa"/>
           </w:tcPr>
           <w:p>
             <w:pPr>
@@ -1846,7 +1939,7 @@
         </w:tc>
         <w:tc>
           <w:tcPr>
-            <w:tcW w:w="1562" w:type="dxa"/>
+            <w:tcW w:w="1447" w:type="dxa"/>
           </w:tcPr>
           <w:p>
             <w:pPr>
@@ -1867,7 +1960,7 @@
       <w:tr>
         <w:tc>
           <w:tcPr>
-            <w:tcW w:w="2830" w:type="dxa"/>
+            <w:tcW w:w="3539" w:type="dxa"/>
           </w:tcPr>
           <w:p>
             <w:pPr>
@@ -1898,7 +1991,7 @@
         </w:tc>
         <w:tc>
           <w:tcPr>
-            <w:tcW w:w="1053" w:type="dxa"/>
+            <w:tcW w:w="1418" w:type="dxa"/>
           </w:tcPr>
           <w:p>
             <w:pPr>
@@ -1917,7 +2010,7 @@
         </w:tc>
         <w:tc>
           <w:tcPr>
-            <w:tcW w:w="2055" w:type="dxa"/>
+            <w:tcW w:w="1195" w:type="dxa"/>
           </w:tcPr>
           <w:p>
             <w:pPr>
@@ -1942,7 +2035,7 @@
         </w:tc>
         <w:tc>
           <w:tcPr>
-            <w:tcW w:w="1562" w:type="dxa"/>
+            <w:tcW w:w="1463" w:type="dxa"/>
           </w:tcPr>
           <w:p>
             <w:pPr>
@@ -1967,7 +2060,7 @@
         </w:tc>
         <w:tc>
           <w:tcPr>
-            <w:tcW w:w="1562" w:type="dxa"/>
+            <w:tcW w:w="1447" w:type="dxa"/>
           </w:tcPr>
           <w:p>
             <w:pPr>
@@ -1988,7 +2081,7 @@
       <w:tr>
         <w:tc>
           <w:tcPr>
-            <w:tcW w:w="2830" w:type="dxa"/>
+            <w:tcW w:w="3539" w:type="dxa"/>
           </w:tcPr>
           <w:p>
             <w:pPr>
@@ -2007,7 +2100,7 @@
         </w:tc>
         <w:tc>
           <w:tcPr>
-            <w:tcW w:w="1053" w:type="dxa"/>
+            <w:tcW w:w="1418" w:type="dxa"/>
           </w:tcPr>
           <w:p>
             <w:pPr>
@@ -2026,7 +2119,7 @@
         </w:tc>
         <w:tc>
           <w:tcPr>
-            <w:tcW w:w="2055" w:type="dxa"/>
+            <w:tcW w:w="1195" w:type="dxa"/>
           </w:tcPr>
           <w:p>
             <w:pPr>
@@ -2045,7 +2138,7 @@
         </w:tc>
         <w:tc>
           <w:tcPr>
-            <w:tcW w:w="1562" w:type="dxa"/>
+            <w:tcW w:w="1463" w:type="dxa"/>
           </w:tcPr>
           <w:p>
             <w:pPr>
@@ -2064,7 +2157,7 @@
         </w:tc>
         <w:tc>
           <w:tcPr>
-            <w:tcW w:w="1562" w:type="dxa"/>
+            <w:tcW w:w="1447" w:type="dxa"/>
           </w:tcPr>
           <w:p>
             <w:pPr>
@@ -2085,7 +2178,7 @@
       <w:tr>
         <w:tc>
           <w:tcPr>
-            <w:tcW w:w="2830" w:type="dxa"/>
+            <w:tcW w:w="3539" w:type="dxa"/>
           </w:tcPr>
           <w:p>
             <w:pPr>
@@ -2104,7 +2197,7 @@
         </w:tc>
         <w:tc>
           <w:tcPr>
-            <w:tcW w:w="1053" w:type="dxa"/>
+            <w:tcW w:w="1418" w:type="dxa"/>
           </w:tcPr>
           <w:p>
             <w:pPr>
@@ -2123,7 +2216,7 @@
         </w:tc>
         <w:tc>
           <w:tcPr>
-            <w:tcW w:w="2055" w:type="dxa"/>
+            <w:tcW w:w="1195" w:type="dxa"/>
           </w:tcPr>
           <w:p>
             <w:pPr>
@@ -2148,7 +2241,7 @@
         </w:tc>
         <w:tc>
           <w:tcPr>
-            <w:tcW w:w="1562" w:type="dxa"/>
+            <w:tcW w:w="1463" w:type="dxa"/>
           </w:tcPr>
           <w:p>
             <w:pPr>
@@ -2167,7 +2260,7 @@
         </w:tc>
         <w:tc>
           <w:tcPr>
-            <w:tcW w:w="1562" w:type="dxa"/>
+            <w:tcW w:w="1447" w:type="dxa"/>
           </w:tcPr>
           <w:p>
             <w:pPr>
@@ -2188,7 +2281,7 @@
       <w:tr>
         <w:tc>
           <w:tcPr>
-            <w:tcW w:w="2830" w:type="dxa"/>
+            <w:tcW w:w="3539" w:type="dxa"/>
           </w:tcPr>
           <w:p>
             <w:pPr>
@@ -2197,11 +2290,17 @@
                 <w:lang w:val="en-GB"/>
               </w:rPr>
             </w:pPr>
+            <w:r>
+              <w:rPr>
+                <w:lang w:val="en-GB"/>
+              </w:rPr>
+              <w:t>FPS/Frequency</w:t>
+            </w:r>
           </w:p>
         </w:tc>
         <w:tc>
           <w:tcPr>
-            <w:tcW w:w="1053" w:type="dxa"/>
+            <w:tcW w:w="1418" w:type="dxa"/>
           </w:tcPr>
           <w:p>
             <w:pPr>
@@ -2210,11 +2309,18 @@
                 <w:lang w:val="en-GB"/>
               </w:rPr>
             </w:pPr>
+            <w:r>
+              <w:rPr>
+                <w:lang w:val="en-GB"/>
+              </w:rPr>
+              <w:t>25</w:t>
+            </w:r>
           </w:p>
         </w:tc>
         <w:tc>
           <w:tcPr>
-            <w:tcW w:w="2055" w:type="dxa"/>
+            <w:tcW w:w="4105" w:type="dxa"/>
+            <w:gridSpan w:val="3"/>
           </w:tcPr>
           <w:p>
             <w:pPr>
@@ -2223,39 +2329,19 @@
                 <w:lang w:val="en-GB"/>
               </w:rPr>
             </w:pPr>
-          </w:p>
-        </w:tc>
-        <w:tc>
-          <w:tcPr>
-            <w:tcW w:w="1562" w:type="dxa"/>
-          </w:tcPr>
-          <w:p>
-            <w:pPr>
-              <w:jc w:val="center"/>
-              <w:rPr>
-                <w:lang w:val="en-GB"/>
-              </w:rPr>
-            </w:pPr>
-          </w:p>
-        </w:tc>
-        <w:tc>
-          <w:tcPr>
-            <w:tcW w:w="1562" w:type="dxa"/>
-          </w:tcPr>
-          <w:p>
-            <w:pPr>
-              <w:jc w:val="center"/>
-              <w:rPr>
-                <w:lang w:val="en-GB"/>
-              </w:rPr>
-            </w:pPr>
+            <w:r>
+              <w:rPr>
+                <w:lang w:val="en-GB"/>
+              </w:rPr>
+              <w:t>30</w:t>
+            </w:r>
           </w:p>
         </w:tc>
       </w:tr>
       <w:tr>
         <w:tc>
           <w:tcPr>
-            <w:tcW w:w="2830" w:type="dxa"/>
+            <w:tcW w:w="3539" w:type="dxa"/>
           </w:tcPr>
           <w:p>
             <w:pPr>
@@ -2264,11 +2350,17 @@
                 <w:lang w:val="en-GB"/>
               </w:rPr>
             </w:pPr>
+            <w:r>
+              <w:rPr>
+                <w:lang w:val="en-GB"/>
+              </w:rPr>
+              <w:t>Time between data points [ms]</w:t>
+            </w:r>
           </w:p>
         </w:tc>
         <w:tc>
           <w:tcPr>
-            <w:tcW w:w="1053" w:type="dxa"/>
+            <w:tcW w:w="1418" w:type="dxa"/>
           </w:tcPr>
           <w:p>
             <w:pPr>
@@ -2277,11 +2369,18 @@
                 <w:lang w:val="en-GB"/>
               </w:rPr>
             </w:pPr>
+            <w:r>
+              <w:rPr>
+                <w:lang w:val="en-GB"/>
+              </w:rPr>
+              <w:t>40</w:t>
+            </w:r>
           </w:p>
         </w:tc>
         <w:tc>
           <w:tcPr>
-            <w:tcW w:w="2055" w:type="dxa"/>
+            <w:tcW w:w="4105" w:type="dxa"/>
+            <w:gridSpan w:val="3"/>
           </w:tcPr>
           <w:p>
             <w:pPr>
@@ -2290,32 +2389,12 @@
                 <w:lang w:val="en-GB"/>
               </w:rPr>
             </w:pPr>
-          </w:p>
-        </w:tc>
-        <w:tc>
-          <w:tcPr>
-            <w:tcW w:w="1562" w:type="dxa"/>
-          </w:tcPr>
-          <w:p>
-            <w:pPr>
-              <w:jc w:val="center"/>
-              <w:rPr>
-                <w:lang w:val="en-GB"/>
-              </w:rPr>
-            </w:pPr>
-          </w:p>
-        </w:tc>
-        <w:tc>
-          <w:tcPr>
-            <w:tcW w:w="1562" w:type="dxa"/>
-          </w:tcPr>
-          <w:p>
-            <w:pPr>
-              <w:jc w:val="center"/>
-              <w:rPr>
-                <w:lang w:val="en-GB"/>
-              </w:rPr>
-            </w:pPr>
+            <w:r>
+              <w:rPr>
+                <w:lang w:val="en-GB"/>
+              </w:rPr>
+              <w:t>33</w:t>
+            </w:r>
           </w:p>
         </w:tc>
       </w:tr>
@@ -2326,6 +2405,117 @@
           <w:lang w:val="en-GB"/>
         </w:rPr>
       </w:pPr>
+    </w:p>
+    <w:p>
+      <w:pPr>
+        <w:pStyle w:val="Heading1"/>
+        <w:rPr>
+          <w:lang w:val="en-GB"/>
+        </w:rPr>
+      </w:pPr>
+      <w:r>
+        <w:rPr>
+          <w:lang w:val="en-GB"/>
+        </w:rPr>
+        <w:t>Stress test ideas</w:t>
+      </w:r>
+    </w:p>
+    <w:p>
+      <w:pPr>
+        <w:pStyle w:val="ListParagraph"/>
+        <w:numPr>
+          <w:ilvl w:val="0"/>
+          <w:numId w:val="2"/>
+        </w:numPr>
+        <w:rPr>
+          <w:lang w:val="en-GB"/>
+        </w:rPr>
+      </w:pPr>
+      <w:r>
+        <w:rPr>
+          <w:lang w:val="en-GB"/>
+        </w:rPr>
+        <w:t>Speed variations in gait cycle</w:t>
+      </w:r>
+      <w:r>
+        <w:rPr>
+          <w:lang w:val="en-GB"/>
+        </w:rPr>
+        <w:t xml:space="preserve"> (smei done)</w:t>
+      </w:r>
+    </w:p>
+    <w:p>
+      <w:pPr>
+        <w:pStyle w:val="ListParagraph"/>
+        <w:numPr>
+          <w:ilvl w:val="0"/>
+          <w:numId w:val="2"/>
+        </w:numPr>
+        <w:rPr>
+          <w:lang w:val="en-GB"/>
+        </w:rPr>
+      </w:pPr>
+      <w:r>
+        <w:rPr>
+          <w:lang w:val="en-GB"/>
+        </w:rPr>
+        <w:t>More extreme joint angles (semi done)</w:t>
+      </w:r>
+    </w:p>
+    <w:p>
+      <w:pPr>
+        <w:pStyle w:val="ListParagraph"/>
+        <w:numPr>
+          <w:ilvl w:val="0"/>
+          <w:numId w:val="2"/>
+        </w:numPr>
+        <w:rPr>
+          <w:lang w:val="en-GB"/>
+        </w:rPr>
+      </w:pPr>
+      <w:r>
+        <w:rPr>
+          <w:lang w:val="en-GB"/>
+        </w:rPr>
+        <w:t>Adding noise</w:t>
+      </w:r>
+    </w:p>
+    <w:p>
+      <w:pPr>
+        <w:pStyle w:val="ListParagraph"/>
+        <w:numPr>
+          <w:ilvl w:val="0"/>
+          <w:numId w:val="2"/>
+        </w:numPr>
+        <w:rPr>
+          <w:lang w:val="en-GB"/>
+        </w:rPr>
+      </w:pPr>
+      <w:r>
+        <w:rPr>
+          <w:lang w:val="en-GB"/>
+        </w:rPr>
+        <w:t>Sudden changes?</w:t>
+      </w:r>
+    </w:p>
+    <w:p>
+      <w:pPr>
+        <w:pStyle w:val="ListParagraph"/>
+        <w:numPr>
+          <w:ilvl w:val="0"/>
+          <w:numId w:val="2"/>
+        </w:numPr>
+        <w:rPr>
+          <w:lang w:val="en-GB"/>
+        </w:rPr>
+      </w:pPr>
+      <w:r>
+        <w:rPr>
+          <w:lang w:val="en-GB"/>
+        </w:rPr>
+        <w:lastRenderedPageBreak/>
+        <w:t>Stitch together different movement types?</w:t>
+      </w:r>
     </w:p>
     <w:sectPr>
       <w:pgSz w:w="11906" w:h="16838"/>
@@ -2340,6 +2530,119 @@
 <file path=word/numbering.xml><?xml version="1.0" encoding="utf-8"?>
 <w:numbering xmlns:wpc="http://schemas.microsoft.com/office/word/2010/wordprocessingCanvas" xmlns:cx="http://schemas.microsoft.com/office/drawing/2014/chartex" xmlns:cx1="http://schemas.microsoft.com/office/drawing/2015/9/8/chartex" xmlns:cx2="http://schemas.microsoft.com/office/drawing/2015/10/21/chartex" xmlns:cx3="http://schemas.microsoft.com/office/drawing/2016/5/9/chartex" xmlns:cx4="http://schemas.microsoft.com/office/drawing/2016/5/10/chartex" xmlns:cx5="http://schemas.microsoft.com/office/drawing/2016/5/11/chartex" xmlns:cx6="http://schemas.microsoft.com/office/drawing/2016/5/12/chartex" xmlns:cx7="http://schemas.microsoft.com/office/drawing/2016/5/13/chartex" xmlns:cx8="http://schemas.microsoft.com/office/drawing/2016/5/14/chartex" xmlns:mc="http://schemas.openxmlformats.org/markup-compatibility/2006" xmlns:aink="http://schemas.microsoft.com/office/drawing/2016/ink" xmlns:am3d="http://schemas.microsoft.com/office/drawing/2017/model3d" xmlns:o="urn:schemas-microsoft-com:office:office" xmlns:oel="http://schemas.microsoft.com/office/2019/extlst" xmlns:r="http://schemas.openxmlformats.org/officeDocument/2006/relationships" xmlns:m="http://schemas.openxmlformats.org/officeDocument/2006/math" xmlns:v="urn:schemas-microsoft-com:vml" xmlns:wp14="http://schemas.microsoft.com/office/word/2010/wordprocessingDrawing" xmlns:wp="http://schemas.openxmlformats.org/drawingml/2006/wordprocessingDrawing" xmlns:w10="urn:schemas-microsoft-com:office:word" xmlns:w="http://schemas.openxmlformats.org/wordprocessingml/2006/main" xmlns:w14="http://schemas.microsoft.com/office/word/2010/wordml" xmlns:w15="http://schemas.microsoft.com/office/word/2012/wordml" xmlns:w16cex="http://schemas.microsoft.com/office/word/2018/wordml/cex" xmlns:w16cid="http://schemas.microsoft.com/office/word/2016/wordml/cid" xmlns:w16="http://schemas.microsoft.com/office/word/2018/wordml" xmlns:w16du="http://schemas.microsoft.com/office/word/2023/wordml/word16du" xmlns:w16sdtdh="http://schemas.microsoft.com/office/word/2020/wordml/sdtdatahash" xmlns:w16sdtfl="http://schemas.microsoft.com/office/word/2024/wordml/sdtformatlock" xmlns:w16se="http://schemas.microsoft.com/office/word/2015/wordml/symex" xmlns:wpg="http://schemas.microsoft.com/office/word/2010/wordprocessingGroup" xmlns:wpi="http://schemas.microsoft.com/office/word/2010/wordprocessingInk" xmlns:wne="http://schemas.microsoft.com/office/word/2006/wordml" xmlns:wps="http://schemas.microsoft.com/office/word/2010/wordprocessingShape" mc:Ignorable="w14 w15 w16se w16cid w16 w16cex w16sdtdh w16sdtfl w16du wp14">
   <w:abstractNum w:abstractNumId="0" w15:restartNumberingAfterBreak="0">
+    <w:nsid w:val="2E065F6B"/>
+    <w:multiLevelType w:val="hybridMultilevel"/>
+    <w:tmpl w:val="C994CBCA"/>
+    <w:lvl w:ilvl="0" w:tplc="10000001">
+      <w:start w:val="1"/>
+      <w:numFmt w:val="bullet"/>
+      <w:lvlText w:val=""/>
+      <w:lvlJc w:val="left"/>
+      <w:pPr>
+        <w:ind w:left="720" w:hanging="360"/>
+      </w:pPr>
+      <w:rPr>
+        <w:rFonts w:ascii="Symbol" w:hAnsi="Symbol" w:hint="default"/>
+      </w:rPr>
+    </w:lvl>
+    <w:lvl w:ilvl="1" w:tplc="10000003" w:tentative="1">
+      <w:start w:val="1"/>
+      <w:numFmt w:val="bullet"/>
+      <w:lvlText w:val="o"/>
+      <w:lvlJc w:val="left"/>
+      <w:pPr>
+        <w:ind w:left="1440" w:hanging="360"/>
+      </w:pPr>
+      <w:rPr>
+        <w:rFonts w:ascii="Courier New" w:hAnsi="Courier New" w:cs="Courier New" w:hint="default"/>
+      </w:rPr>
+    </w:lvl>
+    <w:lvl w:ilvl="2" w:tplc="10000005" w:tentative="1">
+      <w:start w:val="1"/>
+      <w:numFmt w:val="bullet"/>
+      <w:lvlText w:val=""/>
+      <w:lvlJc w:val="left"/>
+      <w:pPr>
+        <w:ind w:left="2160" w:hanging="360"/>
+      </w:pPr>
+      <w:rPr>
+        <w:rFonts w:ascii="Wingdings" w:hAnsi="Wingdings" w:hint="default"/>
+      </w:rPr>
+    </w:lvl>
+    <w:lvl w:ilvl="3" w:tplc="10000001" w:tentative="1">
+      <w:start w:val="1"/>
+      <w:numFmt w:val="bullet"/>
+      <w:lvlText w:val=""/>
+      <w:lvlJc w:val="left"/>
+      <w:pPr>
+        <w:ind w:left="2880" w:hanging="360"/>
+      </w:pPr>
+      <w:rPr>
+        <w:rFonts w:ascii="Symbol" w:hAnsi="Symbol" w:hint="default"/>
+      </w:rPr>
+    </w:lvl>
+    <w:lvl w:ilvl="4" w:tplc="10000003" w:tentative="1">
+      <w:start w:val="1"/>
+      <w:numFmt w:val="bullet"/>
+      <w:lvlText w:val="o"/>
+      <w:lvlJc w:val="left"/>
+      <w:pPr>
+        <w:ind w:left="3600" w:hanging="360"/>
+      </w:pPr>
+      <w:rPr>
+        <w:rFonts w:ascii="Courier New" w:hAnsi="Courier New" w:cs="Courier New" w:hint="default"/>
+      </w:rPr>
+    </w:lvl>
+    <w:lvl w:ilvl="5" w:tplc="10000005" w:tentative="1">
+      <w:start w:val="1"/>
+      <w:numFmt w:val="bullet"/>
+      <w:lvlText w:val=""/>
+      <w:lvlJc w:val="left"/>
+      <w:pPr>
+        <w:ind w:left="4320" w:hanging="360"/>
+      </w:pPr>
+      <w:rPr>
+        <w:rFonts w:ascii="Wingdings" w:hAnsi="Wingdings" w:hint="default"/>
+      </w:rPr>
+    </w:lvl>
+    <w:lvl w:ilvl="6" w:tplc="10000001" w:tentative="1">
+      <w:start w:val="1"/>
+      <w:numFmt w:val="bullet"/>
+      <w:lvlText w:val=""/>
+      <w:lvlJc w:val="left"/>
+      <w:pPr>
+        <w:ind w:left="5040" w:hanging="360"/>
+      </w:pPr>
+      <w:rPr>
+        <w:rFonts w:ascii="Symbol" w:hAnsi="Symbol" w:hint="default"/>
+      </w:rPr>
+    </w:lvl>
+    <w:lvl w:ilvl="7" w:tplc="10000003" w:tentative="1">
+      <w:start w:val="1"/>
+      <w:numFmt w:val="bullet"/>
+      <w:lvlText w:val="o"/>
+      <w:lvlJc w:val="left"/>
+      <w:pPr>
+        <w:ind w:left="5760" w:hanging="360"/>
+      </w:pPr>
+      <w:rPr>
+        <w:rFonts w:ascii="Courier New" w:hAnsi="Courier New" w:cs="Courier New" w:hint="default"/>
+      </w:rPr>
+    </w:lvl>
+    <w:lvl w:ilvl="8" w:tplc="10000005" w:tentative="1">
+      <w:start w:val="1"/>
+      <w:numFmt w:val="bullet"/>
+      <w:lvlText w:val=""/>
+      <w:lvlJc w:val="left"/>
+      <w:pPr>
+        <w:ind w:left="6480" w:hanging="360"/>
+      </w:pPr>
+      <w:rPr>
+        <w:rFonts w:ascii="Wingdings" w:hAnsi="Wingdings" w:hint="default"/>
+      </w:rPr>
+    </w:lvl>
+  </w:abstractNum>
+  <w:abstractNum w:abstractNumId="1" w15:restartNumberingAfterBreak="0">
     <w:nsid w:val="65554252"/>
     <w:multiLevelType w:val="multilevel"/>
     <w:tmpl w:val="FBD01836"/>
@@ -2453,6 +2756,9 @@
     </w:lvl>
   </w:abstractNum>
   <w:num w:numId="1" w16cid:durableId="513155286">
+    <w:abstractNumId w:val="1"/>
+  </w:num>
+  <w:num w:numId="2" w16cid:durableId="1182354417">
     <w:abstractNumId w:val="0"/>
   </w:num>
 </w:numbering>

</xml_diff>

<commit_message>
Run evaluation of GCNext using front-to-back manner
</commit_message>
<xml_diff>
--- a/Static_dynamic_performance.docx
+++ b/Static_dynamic_performance.docx
@@ -1496,7 +1496,6 @@
     </w:p>
     <w:p>
       <w:pPr>
-        <w:pStyle w:val="Heading2"/>
         <w:rPr>
           <w:lang w:val="en-GB"/>
         </w:rPr>
@@ -2002,6 +2001,13 @@
           <w:noProof/>
           <w:lang w:val="en-GB"/>
         </w:rPr>
+        <w:t>`</w:t>
+      </w:r>
+      <w:r>
+        <w:rPr>
+          <w:noProof/>
+          <w:lang w:val="en-GB"/>
+        </w:rPr>
         <w:drawing>
           <wp:inline distT="0" distB="0" distL="0" distR="0" wp14:anchorId="22AACE47" wp14:editId="37492BD9">
             <wp:extent cx="5762625" cy="3457575"/>
@@ -2068,7 +2074,19 @@
         <w:rPr>
           <w:lang w:val="en-GB"/>
         </w:rPr>
-        <w:t xml:space="preserve">where the upper body is performing quite a bit worse compared to the upper body (where this is the other way around for the </w:t>
+        <w:t xml:space="preserve">where the </w:t>
+      </w:r>
+      <w:r>
+        <w:rPr>
+          <w:lang w:val="en-GB"/>
+        </w:rPr>
+        <w:t>lower</w:t>
+      </w:r>
+      <w:r>
+        <w:rPr>
+          <w:lang w:val="en-GB"/>
+        </w:rPr>
+        <w:t xml:space="preserve"> body is performing quite a bit worse compared to the upper body (where this is the other way around for the </w:t>
       </w:r>
       <w:proofErr w:type="spellStart"/>
       <w:r>
@@ -2109,20 +2127,26 @@
         <w:rPr>
           <w:lang w:val="en-GB"/>
         </w:rPr>
-        <w:t xml:space="preserve"> model, is the dramatic decrease in prediction error as the observation length increases. More specifically, there is a large decrease in performance as the number of observed frames reaches 10-15, but notable plateaus after that. This can suggest that the model only requires 15 frames as a context window to make reasonable predictions.</w:t>
-      </w:r>
-    </w:p>
-    <w:p>
-      <w:pPr>
-        <w:rPr>
-          <w:lang w:val="en-GB"/>
-        </w:rPr>
-      </w:pPr>
+        <w:t xml:space="preserve"> model, is the dramatic decrease in prediction error as the observation length increases. More specifically, there is a large decrease in performance as the number of observed frames reaches 10-15, but notable plateaus </w:t>
+      </w:r>
       <w:r>
         <w:rPr>
           <w:lang w:val="en-GB"/>
         </w:rPr>
         <w:lastRenderedPageBreak/>
+        <w:t>after that. This can suggest that the model only requires 15 frames as a context window to make reasonable predictions.</w:t>
+      </w:r>
+    </w:p>
+    <w:p>
+      <w:pPr>
+        <w:rPr>
+          <w:lang w:val="en-GB"/>
+        </w:rPr>
+      </w:pPr>
+      <w:r>
+        <w:rPr>
+          <w:lang w:val="en-GB"/>
+        </w:rPr>
         <w:t>Additionally, comparing the data-driven and physics-based branches, it is visible that for longer prediction horizons, the data-driven model outperforms the physics-based branch</w:t>
       </w:r>
       <w:r>
@@ -2976,6 +3000,7 @@
         <w:rPr>
           <w:lang w:val="en-GB"/>
         </w:rPr>
+        <w:lastRenderedPageBreak/>
         <w:t>More extreme joint angles (semi done)</w:t>
       </w:r>
     </w:p>
@@ -3030,7 +3055,6 @@
         <w:rPr>
           <w:lang w:val="en-GB"/>
         </w:rPr>
-        <w:lastRenderedPageBreak/>
         <w:t xml:space="preserve">Stitch together different movement </w:t>
       </w:r>
       <w:proofErr w:type="gramStart"/>
@@ -3050,14 +3074,48 @@
           <w:numId w:val="2"/>
         </w:numPr>
         <w:rPr>
-          <w:lang w:val="en-GB"/>
-        </w:rPr>
-      </w:pPr>
-      <w:r>
-        <w:rPr>
+          <w:b/>
+          <w:bCs/>
+          <w:lang w:val="en-GB"/>
+        </w:rPr>
+      </w:pPr>
+      <w:r>
+        <w:rPr>
+          <w:b/>
+          <w:bCs/>
           <w:lang w:val="en-GB"/>
         </w:rPr>
         <w:t>Time between frames</w:t>
+      </w:r>
+      <w:r>
+        <w:rPr>
+          <w:b/>
+          <w:bCs/>
+          <w:lang w:val="en-GB"/>
+        </w:rPr>
+        <w:t xml:space="preserve"> (thus artificially increasing the seen time)</w:t>
+      </w:r>
+    </w:p>
+    <w:p>
+      <w:pPr>
+        <w:pStyle w:val="ListParagraph"/>
+        <w:numPr>
+          <w:ilvl w:val="0"/>
+          <w:numId w:val="2"/>
+        </w:numPr>
+        <w:rPr>
+          <w:b/>
+          <w:bCs/>
+          <w:lang w:val="en-GB"/>
+        </w:rPr>
+      </w:pPr>
+      <w:r>
+        <w:rPr>
+          <w:b/>
+          <w:bCs/>
+          <w:lang w:val="en-GB"/>
+        </w:rPr>
+        <w:t>Convert a small subset of the AMASS dataset to 3D joints, thus evaluating both on the same.</w:t>
       </w:r>
     </w:p>
     <w:p>

</xml_diff>